<commit_message>
updated figures and tables after switching par to par per leaf area
</commit_message>
<xml_diff>
--- a/docs/nutnet_phys_ms_v3.1.docx
+++ b/docs/nutnet_phys_ms_v3.1.docx
@@ -15055,10 +15055,19 @@
               </w:rPr>
             </w:rPrChange>
           </w:rPr>
-          <w:t>22</w:t>
+          <w:t>2</w:t>
         </w:r>
       </w:ins>
-      <w:del w:id="59" w:author="Risa" w:date="2021-12-09T15:18:00Z">
+      <w:ins w:id="59" w:author="Risa" w:date="2021-12-09T17:19:00Z">
+        <w:r>
+          <w:rPr>
+            <w:rFonts w:eastAsia="Times New Roman"/>
+            <w:color w:val="000000"/>
+          </w:rPr>
+          <w:t>8</w:t>
+        </w:r>
+      </w:ins>
+      <w:del w:id="60" w:author="Risa" w:date="2021-12-09T15:18:00Z">
         <w:r>
           <w:rPr>
             <w:rFonts w:eastAsia="Times New Roman"/>
@@ -15074,12 +15083,12 @@
         </w:rPr>
         <w:t>.</w:t>
       </w:r>
-      <w:ins w:id="60" w:author="Risa" w:date="2021-12-09T15:18:00Z">
+      <w:ins w:id="61" w:author="Risa" w:date="2021-12-09T15:18:00Z">
         <w:r>
           <w:rPr>
             <w:rFonts w:eastAsia="Times New Roman"/>
             <w:color w:val="000000"/>
-            <w:rPrChange w:id="61" w:author="Risa" w:date="2021-12-09T15:18:00Z">
+            <w:rPrChange w:id="62" w:author="Risa" w:date="2021-12-09T15:18:00Z">
               <w:rPr>
                 <w:rFonts w:eastAsia="Times New Roman"/>
                 <w:color w:val="000000"/>
@@ -15090,7 +15099,7 @@
           <w:t>6</w:t>
         </w:r>
       </w:ins>
-      <w:del w:id="62" w:author="Risa" w:date="2021-12-09T15:18:00Z">
+      <w:del w:id="63" w:author="Risa" w:date="2021-12-09T15:18:00Z">
         <w:r>
           <w:rPr>
             <w:rFonts w:eastAsia="Times New Roman"/>
@@ -15209,7 +15218,18 @@
         </w:rPr>
         <w:t xml:space="preserve">p </w:t>
       </w:r>
-      <w:del w:id="63" w:author="Risa" w:date="2021-12-01T15:19:00Z">
+      <w:ins w:id="64" w:author="Risa" w:date="2021-12-09T17:19:00Z">
+        <w:r>
+          <w:rPr>
+            <w:rFonts w:eastAsia="Times New Roman"/>
+            <w:i/>
+            <w:iCs/>
+            <w:color w:val="000000"/>
+          </w:rPr>
+          <w:t xml:space="preserve">= </w:t>
+        </w:r>
+      </w:ins>
+      <w:del w:id="65" w:author="Risa" w:date="2021-12-01T15:19:00Z">
         <w:r>
           <w:rPr>
             <w:rFonts w:eastAsia="Times New Roman"/>
@@ -15225,7 +15245,7 @@
         </w:rPr>
         <w:t>0.00</w:t>
       </w:r>
-      <w:ins w:id="64" w:author="Risa" w:date="2021-12-01T15:19:00Z">
+      <w:ins w:id="66" w:author="Risa" w:date="2021-12-01T15:19:00Z">
         <w:r>
           <w:rPr>
             <w:rFonts w:eastAsia="Times New Roman"/>
@@ -15234,7 +15254,7 @@
           <w:t>2</w:t>
         </w:r>
       </w:ins>
-      <w:del w:id="65" w:author="Risa" w:date="2021-12-01T15:19:00Z">
+      <w:del w:id="67" w:author="Risa" w:date="2021-12-01T15:19:00Z">
         <w:r>
           <w:rPr>
             <w:rFonts w:eastAsia="Times New Roman"/>
@@ -15339,12 +15359,21 @@
         </w:rPr>
         <w:t xml:space="preserve"> (</w:t>
       </w:r>
-      <w:ins w:id="66" w:author="Risa" w:date="2021-12-09T15:19:00Z">
+      <w:ins w:id="68" w:author="Risa" w:date="2021-12-09T17:19:00Z">
         <w:r>
           <w:rPr>
             <w:rFonts w:eastAsia="Times New Roman"/>
             <w:color w:val="000000"/>
-            <w:rPrChange w:id="67" w:author="Risa" w:date="2021-12-09T15:19:00Z">
+          </w:rPr>
+          <w:t>35</w:t>
+        </w:r>
+      </w:ins>
+      <w:ins w:id="69" w:author="Risa" w:date="2021-12-09T15:19:00Z">
+        <w:r>
+          <w:rPr>
+            <w:rFonts w:eastAsia="Times New Roman"/>
+            <w:color w:val="000000"/>
+            <w:rPrChange w:id="70" w:author="Risa" w:date="2021-12-09T15:19:00Z">
               <w:rPr>
                 <w:rFonts w:eastAsia="Times New Roman"/>
                 <w:color w:val="000000"/>
@@ -15352,10 +15381,10 @@
               </w:rPr>
             </w:rPrChange>
           </w:rPr>
-          <w:t>27.</w:t>
+          <w:t>.</w:t>
         </w:r>
       </w:ins>
-      <w:del w:id="68" w:author="Risa" w:date="2021-12-09T15:19:00Z">
+      <w:del w:id="71" w:author="Risa" w:date="2021-12-09T15:19:00Z">
         <w:r>
           <w:rPr>
             <w:rFonts w:eastAsia="Times New Roman"/>
@@ -15364,23 +15393,16 @@
           <w:delText>15.</w:delText>
         </w:r>
       </w:del>
-      <w:ins w:id="69" w:author="Risa" w:date="2021-12-09T15:19:00Z">
+      <w:ins w:id="72" w:author="Risa" w:date="2021-12-09T17:19:00Z">
         <w:r>
           <w:rPr>
             <w:rFonts w:eastAsia="Times New Roman"/>
             <w:color w:val="000000"/>
-            <w:rPrChange w:id="70" w:author="Risa" w:date="2021-12-09T15:19:00Z">
-              <w:rPr>
-                <w:rFonts w:eastAsia="Times New Roman"/>
-                <w:color w:val="000000"/>
-                <w:highlight w:val="yellow"/>
-              </w:rPr>
-            </w:rPrChange>
           </w:rPr>
-          <w:t>6</w:t>
+          <w:t>2</w:t>
         </w:r>
       </w:ins>
-      <w:del w:id="71" w:author="Risa" w:date="2021-12-09T15:19:00Z">
+      <w:del w:id="73" w:author="Risa" w:date="2021-12-09T15:19:00Z">
         <w:r>
           <w:rPr>
             <w:rFonts w:eastAsia="Times New Roman"/>
@@ -15417,12 +15439,21 @@
         </w:rPr>
         <w:t xml:space="preserve"> (</w:t>
       </w:r>
-      <w:ins w:id="72" w:author="Risa" w:date="2021-12-09T15:19:00Z">
+      <w:ins w:id="74" w:author="Risa" w:date="2021-12-09T17:20:00Z">
         <w:r>
           <w:rPr>
             <w:rFonts w:eastAsia="Times New Roman"/>
             <w:color w:val="000000"/>
-            <w:rPrChange w:id="73" w:author="Risa" w:date="2021-12-09T15:20:00Z">
+          </w:rPr>
+          <w:t>22</w:t>
+        </w:r>
+      </w:ins>
+      <w:ins w:id="75" w:author="Risa" w:date="2021-12-09T15:19:00Z">
+        <w:r>
+          <w:rPr>
+            <w:rFonts w:eastAsia="Times New Roman"/>
+            <w:color w:val="000000"/>
+            <w:rPrChange w:id="76" w:author="Risa" w:date="2021-12-09T15:20:00Z">
               <w:rPr>
                 <w:rFonts w:eastAsia="Times New Roman"/>
                 <w:color w:val="000000"/>
@@ -15430,10 +15461,19 @@
               </w:rPr>
             </w:rPrChange>
           </w:rPr>
-          <w:t>17.9</w:t>
+          <w:t>.</w:t>
         </w:r>
       </w:ins>
-      <w:del w:id="74" w:author="Risa" w:date="2021-12-09T15:19:00Z">
+      <w:ins w:id="77" w:author="Risa" w:date="2021-12-09T17:20:00Z">
+        <w:r>
+          <w:rPr>
+            <w:rFonts w:eastAsia="Times New Roman"/>
+            <w:color w:val="000000"/>
+          </w:rPr>
+          <w:t>5</w:t>
+        </w:r>
+      </w:ins>
+      <w:del w:id="78" w:author="Risa" w:date="2021-12-09T15:19:00Z">
         <w:r>
           <w:rPr>
             <w:rFonts w:eastAsia="Times New Roman"/>
@@ -15463,11 +15503,20 @@
         </w:rPr>
         <w:t xml:space="preserve">; </w:t>
       </w:r>
-      <w:r>
-        <w:rPr>
-          <w:rFonts w:eastAsia="Times New Roman"/>
-          <w:i/>
-          <w:color w:val="000000"/>
+      <w:commentRangeStart w:id="79"/>
+      <w:r>
+        <w:rPr>
+          <w:rFonts w:eastAsia="Times New Roman"/>
+          <w:i/>
+          <w:color w:val="000000"/>
+          <w:highlight w:val="yellow"/>
+          <w:rPrChange w:id="80" w:author="Risa" w:date="2021-12-09T17:20:00Z">
+            <w:rPr>
+              <w:rFonts w:eastAsia="Times New Roman"/>
+              <w:i/>
+              <w:color w:val="000000"/>
+            </w:rPr>
+          </w:rPrChange>
         </w:rPr>
         <w:t>p</w:t>
       </w:r>
@@ -15475,10 +15524,173 @@
         <w:rPr>
           <w:rFonts w:eastAsia="Times New Roman"/>
           <w:color w:val="000000"/>
+          <w:highlight w:val="yellow"/>
+          <w:rPrChange w:id="81" w:author="Risa" w:date="2021-12-09T17:20:00Z">
+            <w:rPr>
+              <w:rFonts w:eastAsia="Times New Roman"/>
+              <w:color w:val="000000"/>
+            </w:rPr>
+          </w:rPrChange>
         </w:rPr>
         <w:t xml:space="preserve"> &lt;0.0</w:t>
       </w:r>
-      <w:ins w:id="75" w:author="Risa" w:date="2021-12-09T10:28:00Z">
+      <w:ins w:id="82" w:author="Risa" w:date="2021-12-09T10:28:00Z">
+        <w:r>
+          <w:rPr>
+            <w:rFonts w:eastAsia="Times New Roman"/>
+            <w:color w:val="000000"/>
+            <w:highlight w:val="yellow"/>
+            <w:rPrChange w:id="83" w:author="Risa" w:date="2021-12-09T17:20:00Z">
+              <w:rPr>
+                <w:rFonts w:eastAsia="Times New Roman"/>
+                <w:color w:val="000000"/>
+              </w:rPr>
+            </w:rPrChange>
+          </w:rPr>
+          <w:t>5</w:t>
+        </w:r>
+      </w:ins>
+      <w:del w:id="84" w:author="Risa" w:date="2021-12-09T10:28:00Z">
+        <w:r>
+          <w:rPr>
+            <w:rFonts w:eastAsia="Times New Roman"/>
+            <w:color w:val="000000"/>
+          </w:rPr>
+          <w:delText>01</w:delText>
+        </w:r>
+      </w:del>
+      <w:r>
+        <w:rPr>
+          <w:rFonts w:eastAsia="Times New Roman"/>
+          <w:color w:val="000000"/>
+        </w:rPr>
+        <w:t xml:space="preserve"> </w:t>
+      </w:r>
+      <w:commentRangeEnd w:id="79"/>
+      <w:r>
+        <w:rPr>
+          <w:rStyle w:val="CommentReference"/>
+        </w:rPr>
+        <w:commentReference w:id="79"/>
+      </w:r>
+      <w:r>
+        <w:rPr>
+          <w:rFonts w:eastAsia="Times New Roman"/>
+          <w:color w:val="000000"/>
+        </w:rPr>
+        <w:t>in both cases</w:t>
+      </w:r>
+      <w:r>
+        <w:rPr>
+          <w:rFonts w:eastAsia="Times New Roman"/>
+          <w:color w:val="000000"/>
+        </w:rPr>
+        <w:t>; Figure 2</w:t>
+      </w:r>
+      <w:r>
+        <w:rPr>
+          <w:rFonts w:eastAsia="Times New Roman"/>
+          <w:color w:val="000000"/>
+        </w:rPr>
+        <w:t>).</w:t>
+      </w:r>
+      <w:r>
+        <w:rPr>
+          <w:rFonts w:eastAsia="Times New Roman"/>
+          <w:color w:val="000000"/>
+        </w:rPr>
+        <w:t xml:space="preserve"> </w:t>
+      </w:r>
+      <w:r>
+        <w:rPr>
+          <w:rFonts w:eastAsia="Times New Roman"/>
+          <w:color w:val="000000"/>
+        </w:rPr>
+        <w:t xml:space="preserve">Despite the </w:t>
+      </w:r>
+      <w:r>
+        <w:rPr>
+          <w:rFonts w:eastAsia="Times New Roman"/>
+          <w:color w:val="000000"/>
+        </w:rPr>
+        <w:t xml:space="preserve">statistically </w:t>
+      </w:r>
+      <w:r>
+        <w:rPr>
+          <w:rFonts w:eastAsia="Times New Roman"/>
+          <w:color w:val="000000"/>
+        </w:rPr>
+        <w:t xml:space="preserve">significant impact of soil </w:t>
+      </w:r>
+      <w:r>
+        <w:rPr>
+          <w:rFonts w:eastAsia="Times New Roman"/>
+          <w:color w:val="000000"/>
+        </w:rPr>
+        <w:t xml:space="preserve">nitrogen </w:t>
+      </w:r>
+      <w:r>
+        <w:rPr>
+          <w:rFonts w:eastAsia="Times New Roman"/>
+          <w:color w:val="000000"/>
+        </w:rPr>
+        <w:t>treatments</w:t>
+      </w:r>
+      <w:r>
+        <w:rPr>
+          <w:rFonts w:eastAsia="Times New Roman"/>
+          <w:color w:val="000000"/>
+        </w:rPr>
+        <w:t xml:space="preserve"> on </w:t>
+      </w:r>
+      <w:proofErr w:type="spellStart"/>
+      <w:r>
+        <w:rPr>
+          <w:rFonts w:eastAsia="Times New Roman"/>
+          <w:i/>
+          <w:color w:val="000000"/>
+        </w:rPr>
+        <w:t>N</w:t>
+      </w:r>
+      <w:r>
+        <w:rPr>
+          <w:rFonts w:eastAsia="Times New Roman"/>
+          <w:color w:val="000000"/>
+          <w:vertAlign w:val="subscript"/>
+        </w:rPr>
+        <w:t>area</w:t>
+      </w:r>
+      <w:proofErr w:type="spellEnd"/>
+      <w:r>
+        <w:rPr>
+          <w:rFonts w:eastAsia="Times New Roman"/>
+          <w:color w:val="000000"/>
+        </w:rPr>
+        <w:t>,</w:t>
+      </w:r>
+      <w:r>
+        <w:rPr>
+          <w:rFonts w:eastAsia="Times New Roman"/>
+          <w:color w:val="000000"/>
+        </w:rPr>
+        <w:t xml:space="preserve"> </w:t>
+      </w:r>
+      <w:r>
+        <w:rPr>
+          <w:rFonts w:eastAsia="Times New Roman"/>
+          <w:color w:val="000000"/>
+          <w:lang w:val="el-GR"/>
+        </w:rPr>
+        <w:t>χ</w:t>
+      </w:r>
+      <w:r>
+        <w:rPr>
+          <w:rFonts w:eastAsia="Times New Roman"/>
+          <w:color w:val="000000"/>
+        </w:rPr>
+        <w:t xml:space="preserve"> (</w:t>
+      </w:r>
+      <w:ins w:id="85" w:author="Risa" w:date="2021-12-09T17:20:00Z">
         <w:r>
           <w:rPr>
             <w:rFonts w:eastAsia="Times New Roman"/>
@@ -15487,149 +15699,16 @@
           <w:t>5</w:t>
         </w:r>
       </w:ins>
-      <w:del w:id="76" w:author="Risa" w:date="2021-12-09T10:28:00Z">
+      <w:ins w:id="86" w:author="Risa" w:date="2021-12-09T17:22:00Z">
         <w:r>
           <w:rPr>
             <w:rFonts w:eastAsia="Times New Roman"/>
             <w:color w:val="000000"/>
           </w:rPr>
-          <w:delText>01</w:delText>
-        </w:r>
-      </w:del>
-      <w:r>
-        <w:rPr>
-          <w:rFonts w:eastAsia="Times New Roman"/>
-          <w:color w:val="000000"/>
-        </w:rPr>
-        <w:t xml:space="preserve"> in both cases</w:t>
-      </w:r>
-      <w:r>
-        <w:rPr>
-          <w:rFonts w:eastAsia="Times New Roman"/>
-          <w:color w:val="000000"/>
-        </w:rPr>
-        <w:t>; Figure 2</w:t>
-      </w:r>
-      <w:r>
-        <w:rPr>
-          <w:rFonts w:eastAsia="Times New Roman"/>
-          <w:color w:val="000000"/>
-        </w:rPr>
-        <w:t>).</w:t>
-      </w:r>
-      <w:r>
-        <w:rPr>
-          <w:rFonts w:eastAsia="Times New Roman"/>
-          <w:color w:val="000000"/>
-        </w:rPr>
-        <w:t xml:space="preserve"> </w:t>
-      </w:r>
-      <w:r>
-        <w:rPr>
-          <w:rFonts w:eastAsia="Times New Roman"/>
-          <w:color w:val="000000"/>
-        </w:rPr>
-        <w:t xml:space="preserve">Despite the </w:t>
-      </w:r>
-      <w:r>
-        <w:rPr>
-          <w:rFonts w:eastAsia="Times New Roman"/>
-          <w:color w:val="000000"/>
-        </w:rPr>
-        <w:t xml:space="preserve">statistically </w:t>
-      </w:r>
-      <w:r>
-        <w:rPr>
-          <w:rFonts w:eastAsia="Times New Roman"/>
-          <w:color w:val="000000"/>
-        </w:rPr>
-        <w:t xml:space="preserve">significant impact of soil </w:t>
-      </w:r>
-      <w:r>
-        <w:rPr>
-          <w:rFonts w:eastAsia="Times New Roman"/>
-          <w:color w:val="000000"/>
-        </w:rPr>
-        <w:t xml:space="preserve">nitrogen </w:t>
-      </w:r>
-      <w:r>
-        <w:rPr>
-          <w:rFonts w:eastAsia="Times New Roman"/>
-          <w:color w:val="000000"/>
-        </w:rPr>
-        <w:t>treatments</w:t>
-      </w:r>
-      <w:r>
-        <w:rPr>
-          <w:rFonts w:eastAsia="Times New Roman"/>
-          <w:color w:val="000000"/>
-        </w:rPr>
-        <w:t xml:space="preserve"> on </w:t>
-      </w:r>
-      <w:proofErr w:type="spellStart"/>
-      <w:r>
-        <w:rPr>
-          <w:rFonts w:eastAsia="Times New Roman"/>
-          <w:i/>
-          <w:color w:val="000000"/>
-        </w:rPr>
-        <w:t>N</w:t>
-      </w:r>
-      <w:r>
-        <w:rPr>
-          <w:rFonts w:eastAsia="Times New Roman"/>
-          <w:color w:val="000000"/>
-          <w:vertAlign w:val="subscript"/>
-        </w:rPr>
-        <w:t>area</w:t>
-      </w:r>
-      <w:proofErr w:type="spellEnd"/>
-      <w:r>
-        <w:rPr>
-          <w:rFonts w:eastAsia="Times New Roman"/>
-          <w:color w:val="000000"/>
-        </w:rPr>
-        <w:t>,</w:t>
-      </w:r>
-      <w:r>
-        <w:rPr>
-          <w:rFonts w:eastAsia="Times New Roman"/>
-          <w:color w:val="000000"/>
-        </w:rPr>
-        <w:t xml:space="preserve"> </w:t>
-      </w:r>
-      <w:r>
-        <w:rPr>
-          <w:rFonts w:eastAsia="Times New Roman"/>
-          <w:color w:val="000000"/>
-          <w:lang w:val="el-GR"/>
-        </w:rPr>
-        <w:t>χ</w:t>
-      </w:r>
-      <w:r>
-        <w:rPr>
-          <w:rFonts w:eastAsia="Times New Roman"/>
-          <w:color w:val="000000"/>
-        </w:rPr>
-        <w:t xml:space="preserve"> (</w:t>
-      </w:r>
-      <w:ins w:id="77" w:author="Risa" w:date="2021-12-09T15:05:00Z">
-        <w:r>
-          <w:rPr>
-            <w:rFonts w:eastAsia="Times New Roman"/>
-            <w:color w:val="000000"/>
-            <w:rPrChange w:id="78" w:author="Risa" w:date="2021-12-09T15:06:00Z">
-              <w:rPr>
-                <w:rFonts w:eastAsia="Times New Roman"/>
-                <w:color w:val="000000"/>
-                <w:highlight w:val="yellow"/>
-              </w:rPr>
-            </w:rPrChange>
-          </w:rPr>
-          <w:t>4</w:t>
+          <w:t>.3</w:t>
         </w:r>
       </w:ins>
-      <w:del w:id="79" w:author="Risa" w:date="2021-12-01T15:20:00Z">
+      <w:del w:id="87" w:author="Risa" w:date="2021-12-01T15:20:00Z">
         <w:r>
           <w:rPr>
             <w:rFonts w:eastAsia="Times New Roman"/>
@@ -15685,25 +15764,43 @@
         </w:rPr>
         <w:t>(</w:t>
       </w:r>
-      <w:ins w:id="80" w:author="Risa" w:date="2021-12-01T15:20:00Z">
+      <w:ins w:id="88" w:author="Risa" w:date="2021-12-01T15:20:00Z">
         <w:r>
           <w:rPr>
             <w:rFonts w:eastAsia="Times New Roman"/>
             <w:color w:val="000000"/>
           </w:rPr>
-          <w:t>47</w:t>
+          <w:t>4</w:t>
         </w:r>
       </w:ins>
-      <w:ins w:id="81" w:author="Risa" w:date="2021-12-01T15:24:00Z">
+      <w:ins w:id="89" w:author="Risa" w:date="2021-12-09T17:21:00Z">
         <w:r>
           <w:rPr>
             <w:rFonts w:eastAsia="Times New Roman"/>
             <w:color w:val="000000"/>
           </w:rPr>
-          <w:t>.5</w:t>
+          <w:t>4</w:t>
         </w:r>
       </w:ins>
-      <w:del w:id="82" w:author="Risa" w:date="2021-12-01T15:20:00Z">
+      <w:ins w:id="90" w:author="Risa" w:date="2021-12-01T15:24:00Z">
+        <w:r>
+          <w:rPr>
+            <w:rFonts w:eastAsia="Times New Roman"/>
+            <w:color w:val="000000"/>
+          </w:rPr>
+          <w:t>.</w:t>
+        </w:r>
+      </w:ins>
+      <w:ins w:id="91" w:author="Risa" w:date="2021-12-09T17:21:00Z">
+        <w:r>
+          <w:rPr>
+            <w:rFonts w:eastAsia="Times New Roman"/>
+            <w:color w:val="000000"/>
+          </w:rPr>
+          <w:t>4</w:t>
+        </w:r>
+      </w:ins>
+      <w:del w:id="92" w:author="Risa" w:date="2021-12-01T15:20:00Z">
         <w:r>
           <w:rPr>
             <w:rFonts w:eastAsia="Times New Roman"/>
@@ -15759,25 +15856,16 @@
         </w:rPr>
         <w:t xml:space="preserve"> = </w:t>
       </w:r>
-      <w:ins w:id="83" w:author="Risa" w:date="2021-12-01T15:20:00Z">
+      <w:ins w:id="93" w:author="Risa" w:date="2021-12-09T17:22:00Z">
         <w:r>
           <w:rPr>
             <w:rFonts w:eastAsia="Times New Roman"/>
             <w:color w:val="000000"/>
           </w:rPr>
-          <w:t>3</w:t>
+          <w:t>4.9</w:t>
         </w:r>
       </w:ins>
-      <w:ins w:id="84" w:author="Risa" w:date="2021-12-01T15:24:00Z">
-        <w:r>
-          <w:rPr>
-            <w:rFonts w:eastAsia="Times New Roman"/>
-            <w:color w:val="000000"/>
-          </w:rPr>
-          <w:t>.2</w:t>
-        </w:r>
-      </w:ins>
-      <w:del w:id="85" w:author="Risa" w:date="2021-12-01T15:20:00Z">
+      <w:del w:id="94" w:author="Risa" w:date="2021-12-01T15:20:00Z">
         <w:r>
           <w:rPr>
             <w:rFonts w:eastAsia="Times New Roman"/>
@@ -15824,25 +15912,16 @@
         </w:rPr>
         <w:t>2</w:t>
       </w:r>
-      <w:ins w:id="86" w:author="Risa" w:date="2021-12-01T15:20:00Z">
+      <w:ins w:id="95" w:author="Risa" w:date="2021-12-09T17:22:00Z">
         <w:r>
           <w:rPr>
             <w:rFonts w:eastAsia="Times New Roman"/>
             <w:color w:val="000000"/>
           </w:rPr>
-          <w:t>7</w:t>
+          <w:t>2.8</w:t>
         </w:r>
       </w:ins>
-      <w:ins w:id="87" w:author="Risa" w:date="2021-12-01T15:24:00Z">
-        <w:r>
-          <w:rPr>
-            <w:rFonts w:eastAsia="Times New Roman"/>
-            <w:color w:val="000000"/>
-          </w:rPr>
-          <w:t>.5</w:t>
-        </w:r>
-      </w:ins>
-      <w:del w:id="88" w:author="Risa" w:date="2021-12-01T15:20:00Z">
+      <w:del w:id="96" w:author="Risa" w:date="2021-12-01T15:20:00Z">
         <w:r>
           <w:rPr>
             <w:rFonts w:eastAsia="Times New Roman"/>
@@ -15949,7 +16028,7 @@
         </w:rPr>
         <w:t>&lt;</w:t>
       </w:r>
-      <w:ins w:id="89" w:author="Risa" w:date="2021-12-01T15:22:00Z">
+      <w:ins w:id="97" w:author="Risa" w:date="2021-12-01T15:22:00Z">
         <w:r>
           <w:rPr>
             <w:rFonts w:eastAsia="Times New Roman"/>
@@ -15958,7 +16037,7 @@
           <w:t>1</w:t>
         </w:r>
       </w:ins>
-      <w:del w:id="90" w:author="Risa" w:date="2021-12-01T15:22:00Z">
+      <w:del w:id="98" w:author="Risa" w:date="2021-12-01T15:22:00Z">
         <w:r>
           <w:rPr>
             <w:rFonts w:eastAsia="Times New Roman"/>
@@ -16371,23 +16450,16 @@
         </w:rPr>
         <w:t xml:space="preserve">fixing bacteria had </w:t>
       </w:r>
-      <w:ins w:id="91" w:author="Risa" w:date="2021-12-09T15:20:00Z">
+      <w:ins w:id="99" w:author="Risa" w:date="2021-12-09T17:24:00Z">
         <w:r>
           <w:rPr>
             <w:rFonts w:eastAsia="Times New Roman"/>
             <w:color w:val="000000"/>
-            <w:rPrChange w:id="92" w:author="Risa" w:date="2021-12-09T15:20:00Z">
-              <w:rPr>
-                <w:rFonts w:eastAsia="Times New Roman"/>
-                <w:color w:val="000000"/>
-                <w:highlight w:val="yellow"/>
-              </w:rPr>
-            </w:rPrChange>
           </w:rPr>
-          <w:t>77</w:t>
+          <w:t>102.2</w:t>
         </w:r>
       </w:ins>
-      <w:del w:id="93" w:author="Risa" w:date="2021-12-09T15:20:00Z">
+      <w:del w:id="100" w:author="Risa" w:date="2021-12-09T15:20:00Z">
         <w:r>
           <w:rPr>
             <w:rFonts w:eastAsia="Times New Roman"/>
@@ -16396,30 +16468,16 @@
           <w:delText>44</w:delText>
         </w:r>
       </w:del>
-      <w:r>
-        <w:rPr>
-          <w:rFonts w:eastAsia="Times New Roman"/>
-          <w:color w:val="000000"/>
-        </w:rPr>
-        <w:t>.</w:t>
-      </w:r>
-      <w:ins w:id="94" w:author="Risa" w:date="2021-12-09T15:20:00Z">
+      <w:del w:id="101" w:author="Risa" w:date="2021-12-09T17:24:00Z">
         <w:r>
           <w:rPr>
             <w:rFonts w:eastAsia="Times New Roman"/>
             <w:color w:val="000000"/>
-            <w:rPrChange w:id="95" w:author="Risa" w:date="2021-12-09T15:20:00Z">
-              <w:rPr>
-                <w:rFonts w:eastAsia="Times New Roman"/>
-                <w:color w:val="000000"/>
-                <w:highlight w:val="yellow"/>
-              </w:rPr>
-            </w:rPrChange>
           </w:rPr>
-          <w:t>3</w:t>
+          <w:delText>.</w:delText>
         </w:r>
-      </w:ins>
-      <w:del w:id="96" w:author="Risa" w:date="2021-12-09T15:20:00Z">
+      </w:del>
+      <w:del w:id="102" w:author="Risa" w:date="2021-12-09T15:20:00Z">
         <w:r>
           <w:rPr>
             <w:rFonts w:eastAsia="Times New Roman"/>
@@ -16511,23 +16569,16 @@
         </w:rPr>
         <w:t xml:space="preserve"> plants had </w:t>
       </w:r>
-      <w:ins w:id="97" w:author="Risa" w:date="2021-12-09T15:20:00Z">
+      <w:ins w:id="103" w:author="Risa" w:date="2021-12-09T17:24:00Z">
         <w:r>
           <w:rPr>
             <w:rFonts w:eastAsia="Times New Roman"/>
             <w:color w:val="000000"/>
-            <w:rPrChange w:id="98" w:author="Risa" w:date="2021-12-09T15:20:00Z">
-              <w:rPr>
-                <w:rFonts w:eastAsia="Times New Roman"/>
-                <w:color w:val="000000"/>
-                <w:highlight w:val="yellow"/>
-              </w:rPr>
-            </w:rPrChange>
           </w:rPr>
-          <w:t>45.4</w:t>
+          <w:t>51.6</w:t>
         </w:r>
       </w:ins>
-      <w:del w:id="99" w:author="Risa" w:date="2021-12-09T15:20:00Z">
+      <w:del w:id="104" w:author="Risa" w:date="2021-12-09T15:20:00Z">
         <w:r>
           <w:rPr>
             <w:rFonts w:eastAsia="Times New Roman"/>
@@ -16612,32 +16663,16 @@
         </w:rPr>
         <w:t>capacity (</w:t>
       </w:r>
-      <w:ins w:id="100" w:author="Risa" w:date="2021-12-01T15:24:00Z">
+      <w:ins w:id="105" w:author="Risa" w:date="2021-12-09T17:25:00Z">
         <w:r>
           <w:rPr>
             <w:rFonts w:eastAsia="Times New Roman"/>
             <w:color w:val="000000"/>
           </w:rPr>
-          <w:t>4</w:t>
+          <w:t>3.3</w:t>
         </w:r>
       </w:ins>
-      <w:ins w:id="101" w:author="Risa" w:date="2021-12-09T15:06:00Z">
-        <w:r>
-          <w:rPr>
-            <w:rFonts w:eastAsia="Times New Roman"/>
-            <w:color w:val="000000"/>
-            <w:rPrChange w:id="102" w:author="Risa" w:date="2021-12-09T15:07:00Z">
-              <w:rPr>
-                <w:rFonts w:eastAsia="Times New Roman"/>
-                <w:color w:val="000000"/>
-                <w:highlight w:val="yellow"/>
-              </w:rPr>
-            </w:rPrChange>
-          </w:rPr>
-          <w:t>.2</w:t>
-        </w:r>
-      </w:ins>
-      <w:del w:id="103" w:author="Risa" w:date="2021-12-01T15:23:00Z">
+      <w:del w:id="106" w:author="Risa" w:date="2021-12-01T15:23:00Z">
         <w:r>
           <w:rPr>
             <w:rFonts w:eastAsia="Times New Roman"/>
@@ -16653,16 +16688,16 @@
         </w:rPr>
         <w:t>%) and photosynthesis type (</w:t>
       </w:r>
-      <w:ins w:id="104" w:author="Risa" w:date="2021-12-01T15:23:00Z">
+      <w:ins w:id="107" w:author="Risa" w:date="2021-12-09T17:25:00Z">
         <w:r>
           <w:rPr>
             <w:rFonts w:eastAsia="Times New Roman"/>
             <w:color w:val="000000"/>
           </w:rPr>
-          <w:t>4</w:t>
+          <w:t>3.9</w:t>
         </w:r>
       </w:ins>
-      <w:del w:id="105" w:author="Risa" w:date="2021-12-01T15:23:00Z">
+      <w:del w:id="108" w:author="Risa" w:date="2021-12-01T15:23:00Z">
         <w:r>
           <w:rPr>
             <w:rFonts w:eastAsia="Times New Roman"/>
@@ -16744,7 +16779,7 @@
       <w:pPr>
         <w:spacing w:line="480" w:lineRule="auto"/>
         <w:rPr>
-          <w:rPrChange w:id="106" w:author="Risa" w:date="2021-12-01T14:56:00Z">
+          <w:rPrChange w:id="109" w:author="Risa" w:date="2021-12-01T14:56:00Z">
             <w:rPr>
               <w:sz w:val="20"/>
               <w:szCs w:val="20"/>
@@ -16756,7 +16791,7 @@
         <w:rPr>
           <w:b/>
           <w:bCs/>
-          <w:rPrChange w:id="107" w:author="Risa" w:date="2021-12-01T14:56:00Z">
+          <w:rPrChange w:id="110" w:author="Risa" w:date="2021-12-01T14:56:00Z">
             <w:rPr>
               <w:b/>
               <w:bCs/>
@@ -16772,7 +16807,7 @@
         <w:rPr>
           <w:b/>
           <w:bCs/>
-          <w:rPrChange w:id="108" w:author="Risa" w:date="2021-12-01T14:56:00Z">
+          <w:rPrChange w:id="111" w:author="Risa" w:date="2021-12-01T14:56:00Z">
             <w:rPr>
               <w:b/>
               <w:bCs/>
@@ -16787,7 +16822,7 @@
         <w:rPr>
           <w:b/>
           <w:bCs/>
-          <w:rPrChange w:id="109" w:author="Risa" w:date="2021-12-01T14:56:00Z">
+          <w:rPrChange w:id="112" w:author="Risa" w:date="2021-12-01T14:56:00Z">
             <w:rPr>
               <w:b/>
               <w:bCs/>
@@ -16800,7 +16835,7 @@
       </w:r>
       <w:r>
         <w:rPr>
-          <w:rPrChange w:id="110" w:author="Risa" w:date="2021-12-01T14:56:00Z">
+          <w:rPrChange w:id="113" w:author="Risa" w:date="2021-12-01T14:56:00Z">
             <w:rPr>
               <w:sz w:val="20"/>
               <w:szCs w:val="20"/>
@@ -16814,7 +16849,7 @@
         <w:rPr>
           <w:i/>
           <w:iCs/>
-          <w:rPrChange w:id="111" w:author="Risa" w:date="2021-12-01T14:56:00Z">
+          <w:rPrChange w:id="114" w:author="Risa" w:date="2021-12-01T14:56:00Z">
             <w:rPr>
               <w:i/>
               <w:iCs/>
@@ -16828,7 +16863,7 @@
       <w:r>
         <w:rPr>
           <w:vertAlign w:val="subscript"/>
-          <w:rPrChange w:id="112" w:author="Risa" w:date="2021-12-01T14:56:00Z">
+          <w:rPrChange w:id="115" w:author="Risa" w:date="2021-12-01T14:56:00Z">
             <w:rPr>
               <w:sz w:val="20"/>
               <w:szCs w:val="20"/>
@@ -16841,7 +16876,7 @@
       <w:proofErr w:type="spellEnd"/>
       <w:r>
         <w:rPr>
-          <w:rPrChange w:id="113" w:author="Risa" w:date="2021-12-01T14:56:00Z">
+          <w:rPrChange w:id="116" w:author="Risa" w:date="2021-12-01T14:56:00Z">
             <w:rPr>
               <w:sz w:val="20"/>
               <w:szCs w:val="20"/>
@@ -17219,7 +17254,7 @@
                 <w:szCs w:val="20"/>
               </w:rPr>
             </w:pPr>
-            <w:ins w:id="114" w:author="Risa" w:date="2021-12-01T14:47:00Z">
+            <w:ins w:id="117" w:author="Risa" w:date="2021-12-01T14:47:00Z">
               <w:r>
                 <w:rPr>
                   <w:color w:val="000000"/>
@@ -17229,7 +17264,7 @@
                 <w:t>1.3</w:t>
               </w:r>
             </w:ins>
-            <w:ins w:id="115" w:author="Risa" w:date="2021-12-01T14:48:00Z">
+            <w:ins w:id="118" w:author="Risa" w:date="2021-12-01T14:48:00Z">
               <w:r>
                 <w:rPr>
                   <w:color w:val="000000"/>
@@ -17239,7 +17274,7 @@
                 <w:t>0</w:t>
               </w:r>
             </w:ins>
-            <w:del w:id="116" w:author="Risa" w:date="2021-12-01T14:47:00Z">
+            <w:del w:id="119" w:author="Risa" w:date="2021-12-01T14:47:00Z">
               <w:r>
                 <w:rPr>
                   <w:color w:val="000000"/>
@@ -17385,7 +17420,7 @@
                 <w:color w:val="000000"/>
                 <w:sz w:val="20"/>
                 <w:szCs w:val="20"/>
-                <w:rPrChange w:id="117" w:author="Risa" w:date="2021-12-01T14:46:00Z">
+                <w:rPrChange w:id="120" w:author="Risa" w:date="2021-12-01T14:46:00Z">
                   <w:rPr>
                     <w:rFonts w:eastAsia="Times New Roman"/>
                     <w:color w:val="000000"/>
@@ -17403,17 +17438,17 @@
               </w:rPr>
               <w:t>0.</w:t>
             </w:r>
-            <w:ins w:id="118" w:author="Risa" w:date="2021-12-01T14:46:00Z">
+            <w:ins w:id="121" w:author="Risa" w:date="2021-12-09T17:06:00Z">
               <w:r>
                 <w:rPr>
                   <w:color w:val="000000"/>
                   <w:sz w:val="20"/>
                   <w:szCs w:val="20"/>
                 </w:rPr>
-                <w:t>337</w:t>
+                <w:t>184</w:t>
               </w:r>
             </w:ins>
-            <w:del w:id="119" w:author="Risa" w:date="2021-12-01T14:46:00Z">
+            <w:del w:id="122" w:author="Risa" w:date="2021-12-01T14:46:00Z">
               <w:r>
                 <w:rPr>
                   <w:color w:val="000000"/>
@@ -17465,17 +17500,17 @@
               </w:rPr>
               <w:t>0.</w:t>
             </w:r>
-            <w:ins w:id="120" w:author="Risa" w:date="2021-12-01T14:48:00Z">
+            <w:ins w:id="123" w:author="Risa" w:date="2021-12-09T17:04:00Z">
               <w:r>
                 <w:rPr>
                   <w:color w:val="000000"/>
                   <w:sz w:val="20"/>
                   <w:szCs w:val="20"/>
                 </w:rPr>
-                <w:t>37</w:t>
+                <w:t>56</w:t>
               </w:r>
             </w:ins>
-            <w:del w:id="121" w:author="Risa" w:date="2021-12-01T14:48:00Z">
+            <w:del w:id="124" w:author="Risa" w:date="2021-12-01T14:48:00Z">
               <w:r>
                 <w:rPr>
                   <w:color w:val="000000"/>
@@ -17650,17 +17685,17 @@
               </w:rPr>
               <w:t>0.</w:t>
             </w:r>
-            <w:ins w:id="122" w:author="Risa" w:date="2021-12-01T14:47:00Z">
+            <w:ins w:id="125" w:author="Risa" w:date="2021-12-09T17:05:00Z">
               <w:r>
                 <w:rPr>
                   <w:color w:val="000000"/>
                   <w:sz w:val="20"/>
                   <w:szCs w:val="20"/>
                 </w:rPr>
-                <w:t>369</w:t>
+                <w:t>141</w:t>
               </w:r>
             </w:ins>
-            <w:del w:id="123" w:author="Risa" w:date="2021-12-01T14:47:00Z">
+            <w:del w:id="126" w:author="Risa" w:date="2021-12-01T14:47:00Z">
               <w:r>
                 <w:rPr>
                   <w:color w:val="000000"/>
@@ -17712,17 +17747,17 @@
               </w:rPr>
               <w:t>0.</w:t>
             </w:r>
-            <w:ins w:id="124" w:author="Risa" w:date="2021-12-01T14:48:00Z">
+            <w:ins w:id="127" w:author="Risa" w:date="2021-12-09T17:04:00Z">
               <w:r>
                 <w:rPr>
                   <w:color w:val="000000"/>
                   <w:sz w:val="20"/>
                   <w:szCs w:val="20"/>
                 </w:rPr>
-                <w:t>37</w:t>
+                <w:t>59</w:t>
               </w:r>
             </w:ins>
-            <w:del w:id="125" w:author="Risa" w:date="2021-12-01T14:48:00Z">
+            <w:del w:id="128" w:author="Risa" w:date="2021-12-01T14:48:00Z">
               <w:r>
                 <w:rPr>
                   <w:color w:val="000000"/>
@@ -17865,25 +17900,27 @@
               </w:rPr>
               <w:t>-0.</w:t>
             </w:r>
-            <w:ins w:id="126" w:author="Risa" w:date="2021-12-01T14:45:00Z">
+            <w:ins w:id="129" w:author="Risa" w:date="2021-12-01T14:45:00Z">
               <w:r>
                 <w:rPr>
                   <w:color w:val="000000"/>
                   <w:sz w:val="20"/>
                   <w:szCs w:val="20"/>
                 </w:rPr>
-                <w:t>03</w:t>
+                <w:t>0</w:t>
               </w:r>
+            </w:ins>
+            <w:ins w:id="130" w:author="Risa" w:date="2021-12-09T17:10:00Z">
               <w:r>
                 <w:rPr>
                   <w:color w:val="000000"/>
                   <w:sz w:val="20"/>
                   <w:szCs w:val="20"/>
                 </w:rPr>
-                <w:t>4</w:t>
+                <w:t>22</w:t>
               </w:r>
             </w:ins>
-            <w:del w:id="127" w:author="Risa" w:date="2021-12-01T14:45:00Z">
+            <w:del w:id="131" w:author="Risa" w:date="2021-12-01T14:45:00Z">
               <w:r>
                 <w:rPr>
                   <w:color w:val="000000"/>
@@ -17982,7 +18019,7 @@
                 <w:szCs w:val="20"/>
               </w:rPr>
             </w:pPr>
-            <w:ins w:id="128" w:author="Risa" w:date="2021-12-01T14:48:00Z">
+            <w:ins w:id="132" w:author="Risa" w:date="2021-12-09T17:04:00Z">
               <w:r>
                 <w:rPr>
                   <w:rFonts w:eastAsia="Times New Roman"/>
@@ -17990,10 +18027,10 @@
                   <w:sz w:val="20"/>
                   <w:szCs w:val="20"/>
                 </w:rPr>
-                <w:t>3.16</w:t>
+                <w:t>4.92</w:t>
               </w:r>
             </w:ins>
-            <w:del w:id="129" w:author="Risa" w:date="2021-12-01T14:48:00Z">
+            <w:del w:id="133" w:author="Risa" w:date="2021-12-01T14:48:00Z">
               <w:r>
                 <w:rPr>
                   <w:rFonts w:eastAsia="Times New Roman"/>
@@ -18149,7 +18186,7 @@
               </w:rPr>
               <w:t>0</w:t>
             </w:r>
-            <w:ins w:id="130" w:author="Risa" w:date="2021-12-01T14:45:00Z">
+            <w:ins w:id="134" w:author="Risa" w:date="2021-12-09T17:10:00Z">
               <w:r>
                 <w:rPr>
                   <w:rFonts w:eastAsia="Times New Roman"/>
@@ -18157,10 +18194,10 @@
                   <w:sz w:val="20"/>
                   <w:szCs w:val="20"/>
                 </w:rPr>
-                <w:t>72</w:t>
+                <w:t>36</w:t>
               </w:r>
             </w:ins>
-            <w:del w:id="131" w:author="Risa" w:date="2021-12-01T14:45:00Z">
+            <w:del w:id="135" w:author="Risa" w:date="2021-12-01T14:45:00Z">
               <w:r>
                 <w:rPr>
                   <w:rFonts w:eastAsia="Times New Roman"/>
@@ -18189,16 +18226,7 @@
               </w:rPr>
               <w:t>0.</w:t>
             </w:r>
-            <w:r>
-              <w:rPr>
-                <w:rFonts w:eastAsia="Times New Roman"/>
-                <w:color w:val="000000"/>
-                <w:sz w:val="20"/>
-                <w:szCs w:val="20"/>
-              </w:rPr>
-              <w:t>1</w:t>
-            </w:r>
-            <w:ins w:id="132" w:author="Risa" w:date="2021-12-01T14:45:00Z">
+            <w:ins w:id="136" w:author="Risa" w:date="2021-12-09T17:10:00Z">
               <w:r>
                 <w:rPr>
                   <w:rFonts w:eastAsia="Times New Roman"/>
@@ -18206,10 +18234,21 @@
                   <w:sz w:val="20"/>
                   <w:szCs w:val="20"/>
                 </w:rPr>
-                <w:t>50</w:t>
+                <w:t>036</w:t>
               </w:r>
             </w:ins>
-            <w:del w:id="133" w:author="Risa" w:date="2021-12-01T14:45:00Z">
+            <w:del w:id="137" w:author="Risa" w:date="2021-12-09T17:10:00Z">
+              <w:r>
+                <w:rPr>
+                  <w:rFonts w:eastAsia="Times New Roman"/>
+                  <w:color w:val="000000"/>
+                  <w:sz w:val="20"/>
+                  <w:szCs w:val="20"/>
+                </w:rPr>
+                <w:delText>1</w:delText>
+              </w:r>
+            </w:del>
+            <w:del w:id="138" w:author="Risa" w:date="2021-12-01T14:45:00Z">
               <w:r>
                 <w:rPr>
                   <w:rFonts w:eastAsia="Times New Roman"/>
@@ -18254,17 +18293,17 @@
               </w:rPr>
               <w:t>0.</w:t>
             </w:r>
-            <w:ins w:id="134" w:author="Risa" w:date="2021-12-01T14:47:00Z">
+            <w:ins w:id="139" w:author="Risa" w:date="2021-12-09T17:05:00Z">
               <w:r>
                 <w:rPr>
                   <w:color w:val="000000"/>
                   <w:sz w:val="20"/>
                   <w:szCs w:val="20"/>
                 </w:rPr>
-                <w:t>626</w:t>
+                <w:t>325</w:t>
               </w:r>
             </w:ins>
-            <w:del w:id="135" w:author="Risa" w:date="2021-12-01T14:47:00Z">
+            <w:del w:id="140" w:author="Risa" w:date="2021-12-01T14:47:00Z">
               <w:r>
                 <w:rPr>
                   <w:color w:val="000000"/>
@@ -18308,17 +18347,17 @@
               </w:rPr>
               <w:t>2</w:t>
             </w:r>
-            <w:ins w:id="136" w:author="Risa" w:date="2021-12-01T14:48:00Z">
+            <w:ins w:id="141" w:author="Risa" w:date="2021-12-09T17:04:00Z">
               <w:r>
                 <w:rPr>
                   <w:color w:val="000000"/>
                   <w:sz w:val="20"/>
                   <w:szCs w:val="20"/>
                 </w:rPr>
-                <w:t>7.49</w:t>
+                <w:t>2.79</w:t>
               </w:r>
             </w:ins>
-            <w:del w:id="137" w:author="Risa" w:date="2021-12-01T14:48:00Z">
+            <w:del w:id="142" w:author="Risa" w:date="2021-12-01T14:48:00Z">
               <w:r>
                 <w:rPr>
                   <w:color w:val="000000"/>
@@ -18461,27 +18500,17 @@
               </w:rPr>
               <w:t>0.9</w:t>
             </w:r>
-            <w:ins w:id="138" w:author="Risa" w:date="2021-12-01T14:45:00Z">
+            <w:ins w:id="143" w:author="Risa" w:date="2021-12-09T17:10:00Z">
               <w:r>
                 <w:rPr>
                   <w:color w:val="000000"/>
                   <w:sz w:val="20"/>
                   <w:szCs w:val="20"/>
                 </w:rPr>
-                <w:t>4</w:t>
+                <w:t>07</w:t>
               </w:r>
             </w:ins>
-            <w:ins w:id="139" w:author="Risa" w:date="2021-12-01T14:46:00Z">
-              <w:r>
-                <w:rPr>
-                  <w:color w:val="000000"/>
-                  <w:sz w:val="20"/>
-                  <w:szCs w:val="20"/>
-                </w:rPr>
-                <w:t>4</w:t>
-              </w:r>
-            </w:ins>
-            <w:del w:id="140" w:author="Risa" w:date="2021-12-01T14:45:00Z">
+            <w:del w:id="144" w:author="Risa" w:date="2021-12-01T14:45:00Z">
               <w:r>
                 <w:rPr>
                   <w:color w:val="000000"/>
@@ -18525,7 +18554,7 @@
               </w:rPr>
               <w:t>0.0</w:t>
             </w:r>
-            <w:ins w:id="141" w:author="Risa" w:date="2021-12-01T14:46:00Z">
+            <w:ins w:id="145" w:author="Risa" w:date="2021-12-01T14:46:00Z">
               <w:r>
                 <w:rPr>
                   <w:rFonts w:eastAsia="Times New Roman"/>
@@ -18533,10 +18562,21 @@
                   <w:sz w:val="20"/>
                   <w:szCs w:val="20"/>
                 </w:rPr>
-                <w:t>10</w:t>
+                <w:t>1</w:t>
               </w:r>
             </w:ins>
-            <w:del w:id="142" w:author="Risa" w:date="2021-12-01T14:46:00Z">
+            <w:ins w:id="146" w:author="Risa" w:date="2021-12-09T17:10:00Z">
+              <w:r>
+                <w:rPr>
+                  <w:rFonts w:eastAsia="Times New Roman"/>
+                  <w:color w:val="000000"/>
+                  <w:sz w:val="20"/>
+                  <w:szCs w:val="20"/>
+                </w:rPr>
+                <w:t>4</w:t>
+              </w:r>
+            </w:ins>
+            <w:del w:id="147" w:author="Risa" w:date="2021-12-01T14:46:00Z">
               <w:r>
                 <w:rPr>
                   <w:rFonts w:eastAsia="Times New Roman"/>
@@ -18620,17 +18660,37 @@
                 <w:szCs w:val="20"/>
               </w:rPr>
             </w:pPr>
-            <w:ins w:id="143" w:author="Risa" w:date="2021-12-01T14:48:00Z">
+            <w:ins w:id="148" w:author="Risa" w:date="2021-12-01T14:48:00Z">
               <w:r>
                 <w:rPr>
                   <w:color w:val="000000"/>
                   <w:sz w:val="20"/>
                   <w:szCs w:val="20"/>
                 </w:rPr>
-                <w:t>47.45</w:t>
+                <w:t>4</w:t>
               </w:r>
             </w:ins>
-            <w:del w:id="144" w:author="Risa" w:date="2021-12-01T14:48:00Z">
+            <w:ins w:id="149" w:author="Risa" w:date="2021-12-09T17:04:00Z">
+              <w:r>
+                <w:rPr>
+                  <w:color w:val="000000"/>
+                  <w:sz w:val="20"/>
+                  <w:szCs w:val="20"/>
+                </w:rPr>
+                <w:t>4.4</w:t>
+              </w:r>
+            </w:ins>
+            <w:ins w:id="150" w:author="Risa" w:date="2021-12-09T17:21:00Z">
+              <w:r>
+                <w:rPr>
+                  <w:color w:val="000000"/>
+                  <w:sz w:val="20"/>
+                  <w:szCs w:val="20"/>
+                </w:rPr>
+                <w:t>4</w:t>
+              </w:r>
+            </w:ins>
+            <w:del w:id="151" w:author="Risa" w:date="2021-12-01T14:48:00Z">
               <w:r>
                 <w:rPr>
                   <w:color w:val="000000"/>
@@ -18758,17 +18818,27 @@
               </w:rPr>
               <w:t>-0.</w:t>
             </w:r>
-            <w:ins w:id="145" w:author="Risa" w:date="2021-12-01T14:46:00Z">
+            <w:ins w:id="152" w:author="Risa" w:date="2021-12-01T14:46:00Z">
               <w:r>
                 <w:rPr>
                   <w:color w:val="000000"/>
                   <w:sz w:val="20"/>
                   <w:szCs w:val="20"/>
                 </w:rPr>
-                <w:t>116</w:t>
+                <w:t>1</w:t>
               </w:r>
             </w:ins>
-            <w:del w:id="146" w:author="Risa" w:date="2021-12-01T14:46:00Z">
+            <w:ins w:id="153" w:author="Risa" w:date="2021-12-09T17:10:00Z">
+              <w:r>
+                <w:rPr>
+                  <w:color w:val="000000"/>
+                  <w:sz w:val="20"/>
+                  <w:szCs w:val="20"/>
+                </w:rPr>
+                <w:t>41</w:t>
+              </w:r>
+            </w:ins>
+            <w:del w:id="154" w:author="Risa" w:date="2021-12-01T14:46:00Z">
               <w:r>
                 <w:rPr>
                   <w:color w:val="000000"/>
@@ -18803,7 +18873,7 @@
               </w:rPr>
               <w:t>± 0.</w:t>
             </w:r>
-            <w:ins w:id="147" w:author="Risa" w:date="2021-12-01T14:46:00Z">
+            <w:ins w:id="155" w:author="Risa" w:date="2021-12-01T14:46:00Z">
               <w:r>
                 <w:rPr>
                   <w:rFonts w:eastAsia="Times New Roman"/>
@@ -18811,10 +18881,21 @@
                   <w:sz w:val="20"/>
                   <w:szCs w:val="20"/>
                 </w:rPr>
-                <w:t>094</w:t>
+                <w:t>09</w:t>
               </w:r>
             </w:ins>
-            <w:del w:id="148" w:author="Risa" w:date="2021-12-01T14:46:00Z">
+            <w:ins w:id="156" w:author="Risa" w:date="2021-12-09T17:10:00Z">
+              <w:r>
+                <w:rPr>
+                  <w:rFonts w:eastAsia="Times New Roman"/>
+                  <w:color w:val="000000"/>
+                  <w:sz w:val="20"/>
+                  <w:szCs w:val="20"/>
+                </w:rPr>
+                <w:t>7</w:t>
+              </w:r>
+            </w:ins>
+            <w:del w:id="157" w:author="Risa" w:date="2021-12-01T14:46:00Z">
               <w:r>
                 <w:rPr>
                   <w:rFonts w:eastAsia="Times New Roman"/>
@@ -18849,7 +18930,7 @@
                 <w:color w:val="000000"/>
                 <w:sz w:val="20"/>
                 <w:szCs w:val="20"/>
-                <w:rPrChange w:id="149" w:author="Risa" w:date="2021-12-01T14:47:00Z">
+                <w:rPrChange w:id="158" w:author="Risa" w:date="2021-12-01T14:47:00Z">
                   <w:rPr>
                     <w:rFonts w:eastAsia="Times New Roman"/>
                     <w:b/>
@@ -18866,7 +18947,7 @@
                 <w:color w:val="000000"/>
                 <w:sz w:val="20"/>
                 <w:szCs w:val="20"/>
-                <w:rPrChange w:id="150" w:author="Risa" w:date="2021-12-01T14:47:00Z">
+                <w:rPrChange w:id="159" w:author="Risa" w:date="2021-12-01T14:47:00Z">
                   <w:rPr>
                     <w:b/>
                     <w:bCs/>
@@ -18878,32 +18959,23 @@
               </w:rPr>
               <w:t>0.</w:t>
             </w:r>
-            <w:ins w:id="151" w:author="Risa" w:date="2021-12-01T14:47:00Z">
+            <w:ins w:id="160" w:author="Risa" w:date="2021-12-09T17:05:00Z">
               <w:r>
                 <w:rPr>
                   <w:color w:val="000000"/>
                   <w:sz w:val="20"/>
                   <w:szCs w:val="20"/>
-                  <w:rPrChange w:id="152" w:author="Risa" w:date="2021-12-01T14:47:00Z">
-                    <w:rPr>
-                      <w:b/>
-                      <w:bCs/>
-                      <w:color w:val="000000"/>
-                      <w:sz w:val="20"/>
-                      <w:szCs w:val="20"/>
-                    </w:rPr>
-                  </w:rPrChange>
                 </w:rPr>
-                <w:t>217</w:t>
+                <w:t>143</w:t>
               </w:r>
             </w:ins>
-            <w:del w:id="153" w:author="Risa" w:date="2021-12-01T14:47:00Z">
+            <w:del w:id="161" w:author="Risa" w:date="2021-12-01T14:47:00Z">
               <w:r>
                 <w:rPr>
                   <w:color w:val="000000"/>
                   <w:sz w:val="20"/>
                   <w:szCs w:val="20"/>
-                  <w:rPrChange w:id="154" w:author="Risa" w:date="2021-12-01T14:47:00Z">
+                  <w:rPrChange w:id="162" w:author="Risa" w:date="2021-12-01T14:47:00Z">
                     <w:rPr>
                       <w:b/>
                       <w:bCs/>
@@ -18942,17 +19014,17 @@
                 <w:szCs w:val="20"/>
               </w:rPr>
             </w:pPr>
-            <w:ins w:id="155" w:author="Risa" w:date="2021-12-01T14:48:00Z">
+            <w:ins w:id="163" w:author="Risa" w:date="2021-12-09T17:04:00Z">
               <w:r>
                 <w:rPr>
                   <w:color w:val="000000"/>
                   <w:sz w:val="20"/>
                   <w:szCs w:val="20"/>
                 </w:rPr>
-                <w:t>4.02</w:t>
+                <w:t>5.33</w:t>
               </w:r>
             </w:ins>
-            <w:del w:id="156" w:author="Risa" w:date="2021-12-01T14:48:00Z">
+            <w:del w:id="164" w:author="Risa" w:date="2021-12-01T14:48:00Z">
               <w:r>
                 <w:rPr>
                   <w:color w:val="000000"/>
@@ -19139,17 +19211,17 @@
                 <w:szCs w:val="20"/>
               </w:rPr>
             </w:pPr>
-            <w:ins w:id="157" w:author="Risa" w:date="2021-12-01T14:48:00Z">
+            <w:ins w:id="165" w:author="Risa" w:date="2021-12-09T17:04:00Z">
               <w:r>
                 <w:rPr>
                   <w:color w:val="000000"/>
                   <w:sz w:val="20"/>
                   <w:szCs w:val="20"/>
                 </w:rPr>
-                <w:t>4.16</w:t>
+                <w:t>3.26</w:t>
               </w:r>
             </w:ins>
-            <w:del w:id="158" w:author="Risa" w:date="2021-12-01T14:48:00Z">
+            <w:del w:id="166" w:author="Risa" w:date="2021-12-01T14:48:00Z">
               <w:r>
                 <w:rPr>
                   <w:color w:val="000000"/>
@@ -19395,7 +19467,7 @@
               </w:rPr>
               <w:t>3.</w:t>
             </w:r>
-            <w:ins w:id="159" w:author="Risa" w:date="2021-12-01T14:48:00Z">
+            <w:ins w:id="167" w:author="Risa" w:date="2021-12-09T17:04:00Z">
               <w:r>
                 <w:rPr>
                   <w:rFonts w:eastAsia="Times New Roman"/>
@@ -19403,10 +19475,10 @@
                   <w:sz w:val="20"/>
                   <w:szCs w:val="20"/>
                 </w:rPr>
-                <w:t>95</w:t>
+                <w:t>87</w:t>
               </w:r>
             </w:ins>
-            <w:del w:id="160" w:author="Risa" w:date="2021-12-01T14:48:00Z">
+            <w:del w:id="168" w:author="Risa" w:date="2021-12-01T14:48:00Z">
               <w:r>
                 <w:rPr>
                   <w:rFonts w:eastAsia="Times New Roman"/>
@@ -19566,7 +19638,7 @@
               </w:rPr>
               <w:t>0.00</w:t>
             </w:r>
-            <w:ins w:id="161" w:author="Risa" w:date="2021-12-01T14:47:00Z">
+            <w:ins w:id="169" w:author="Risa" w:date="2021-12-01T14:47:00Z">
               <w:r>
                 <w:rPr>
                   <w:b/>
@@ -19578,7 +19650,7 @@
                 <w:t>2</w:t>
               </w:r>
             </w:ins>
-            <w:del w:id="162" w:author="Risa" w:date="2021-12-01T14:47:00Z">
+            <w:del w:id="170" w:author="Risa" w:date="2021-12-01T14:47:00Z">
               <w:r>
                 <w:rPr>
                   <w:b/>
@@ -19622,17 +19694,17 @@
               </w:rPr>
               <w:t>0.</w:t>
             </w:r>
-            <w:ins w:id="163" w:author="Risa" w:date="2021-12-01T14:48:00Z">
+            <w:ins w:id="171" w:author="Risa" w:date="2021-12-09T17:04:00Z">
               <w:r>
                 <w:rPr>
                   <w:color w:val="000000"/>
                   <w:sz w:val="20"/>
                   <w:szCs w:val="20"/>
                 </w:rPr>
-                <w:t>24</w:t>
+                <w:t>30</w:t>
               </w:r>
             </w:ins>
-            <w:del w:id="164" w:author="Risa" w:date="2021-12-01T14:48:00Z">
+            <w:del w:id="172" w:author="Risa" w:date="2021-12-01T14:48:00Z">
               <w:r>
                 <w:rPr>
                   <w:color w:val="000000"/>
@@ -19802,19 +19874,29 @@
                 <w:sz w:val="20"/>
                 <w:szCs w:val="20"/>
               </w:rPr>
-              <w:t>0.5</w:t>
-            </w:r>
-            <w:ins w:id="165" w:author="Risa" w:date="2021-12-01T14:47:00Z">
+              <w:t>0.</w:t>
+            </w:r>
+            <w:ins w:id="173" w:author="Risa" w:date="2021-12-09T17:05:00Z">
               <w:r>
                 <w:rPr>
                   <w:color w:val="000000"/>
                   <w:sz w:val="20"/>
                   <w:szCs w:val="20"/>
                 </w:rPr>
-                <w:t>69</w:t>
+                <w:t>382</w:t>
               </w:r>
             </w:ins>
-            <w:del w:id="166" w:author="Risa" w:date="2021-12-01T14:47:00Z">
+            <w:del w:id="174" w:author="Risa" w:date="2021-12-09T17:05:00Z">
+              <w:r>
+                <w:rPr>
+                  <w:color w:val="000000"/>
+                  <w:sz w:val="20"/>
+                  <w:szCs w:val="20"/>
+                </w:rPr>
+                <w:delText>5</w:delText>
+              </w:r>
+            </w:del>
+            <w:del w:id="175" w:author="Risa" w:date="2021-12-01T14:47:00Z">
               <w:r>
                 <w:rPr>
                   <w:color w:val="000000"/>
@@ -19855,17 +19937,17 @@
               </w:rPr>
               <w:t>0.</w:t>
             </w:r>
-            <w:ins w:id="167" w:author="Risa" w:date="2021-12-01T14:48:00Z">
+            <w:ins w:id="176" w:author="Risa" w:date="2021-12-09T17:04:00Z">
               <w:r>
                 <w:rPr>
                   <w:color w:val="000000"/>
                   <w:sz w:val="20"/>
                   <w:szCs w:val="20"/>
                 </w:rPr>
-                <w:t>29</w:t>
+                <w:t>38</w:t>
               </w:r>
             </w:ins>
-            <w:del w:id="168" w:author="Risa" w:date="2021-12-01T14:48:00Z">
+            <w:del w:id="177" w:author="Risa" w:date="2021-12-01T14:48:00Z">
               <w:r>
                 <w:rPr>
                   <w:color w:val="000000"/>
@@ -20037,17 +20119,27 @@
               </w:rPr>
               <w:t>0.</w:t>
             </w:r>
-            <w:ins w:id="169" w:author="Risa" w:date="2021-12-01T14:47:00Z">
+            <w:ins w:id="178" w:author="Risa" w:date="2021-12-01T14:47:00Z">
               <w:r>
                 <w:rPr>
                   <w:color w:val="000000"/>
                   <w:sz w:val="20"/>
                   <w:szCs w:val="20"/>
                 </w:rPr>
-                <w:t>906</w:t>
+                <w:t>9</w:t>
               </w:r>
             </w:ins>
-            <w:del w:id="170" w:author="Risa" w:date="2021-12-01T14:47:00Z">
+            <w:ins w:id="179" w:author="Risa" w:date="2021-12-09T17:05:00Z">
+              <w:r>
+                <w:rPr>
+                  <w:color w:val="000000"/>
+                  <w:sz w:val="20"/>
+                  <w:szCs w:val="20"/>
+                </w:rPr>
+                <w:t>80</w:t>
+              </w:r>
+            </w:ins>
+            <w:del w:id="180" w:author="Risa" w:date="2021-12-01T14:47:00Z">
               <w:r>
                 <w:rPr>
                   <w:color w:val="000000"/>
@@ -20095,17 +20187,17 @@
               </w:rPr>
               <w:t>0.</w:t>
             </w:r>
-            <w:ins w:id="171" w:author="Risa" w:date="2021-12-01T14:48:00Z">
+            <w:ins w:id="181" w:author="Risa" w:date="2021-12-09T17:05:00Z">
               <w:r>
                 <w:rPr>
                   <w:color w:val="000000"/>
                   <w:sz w:val="20"/>
                   <w:szCs w:val="20"/>
                 </w:rPr>
-                <w:t>15</w:t>
+                <w:t>23</w:t>
               </w:r>
             </w:ins>
-            <w:del w:id="172" w:author="Risa" w:date="2021-12-01T14:48:00Z">
+            <w:del w:id="182" w:author="Risa" w:date="2021-12-01T14:48:00Z">
               <w:r>
                 <w:rPr>
                   <w:color w:val="000000"/>
@@ -20277,17 +20369,17 @@
               </w:rPr>
               <w:t>0.</w:t>
             </w:r>
-            <w:ins w:id="173" w:author="Risa" w:date="2021-12-01T14:47:00Z">
+            <w:ins w:id="183" w:author="Risa" w:date="2021-12-09T17:05:00Z">
               <w:r>
                 <w:rPr>
                   <w:color w:val="000000"/>
                   <w:sz w:val="20"/>
                   <w:szCs w:val="20"/>
                 </w:rPr>
-                <w:t>747</w:t>
+                <w:t>997</w:t>
               </w:r>
             </w:ins>
-            <w:del w:id="174" w:author="Risa" w:date="2021-12-01T14:47:00Z">
+            <w:del w:id="184" w:author="Risa" w:date="2021-12-01T14:47:00Z">
               <w:r>
                 <w:rPr>
                   <w:color w:val="000000"/>
@@ -20337,17 +20429,27 @@
               </w:rPr>
               <w:t>0.</w:t>
             </w:r>
-            <w:ins w:id="175" w:author="Risa" w:date="2021-12-01T14:49:00Z">
+            <w:ins w:id="185" w:author="Risa" w:date="2021-12-01T14:49:00Z">
               <w:r>
                 <w:rPr>
                   <w:color w:val="000000"/>
                   <w:sz w:val="20"/>
                   <w:szCs w:val="20"/>
                 </w:rPr>
-                <w:t>13</w:t>
+                <w:t>1</w:t>
               </w:r>
             </w:ins>
-            <w:del w:id="176" w:author="Risa" w:date="2021-12-01T14:49:00Z">
+            <w:ins w:id="186" w:author="Risa" w:date="2021-12-09T17:05:00Z">
+              <w:r>
+                <w:rPr>
+                  <w:color w:val="000000"/>
+                  <w:sz w:val="20"/>
+                  <w:szCs w:val="20"/>
+                </w:rPr>
+                <w:t>8</w:t>
+              </w:r>
+            </w:ins>
+            <w:del w:id="187" w:author="Risa" w:date="2021-12-01T14:49:00Z">
               <w:r>
                 <w:rPr>
                   <w:color w:val="000000"/>
@@ -20373,7 +20475,7 @@
       <w:pPr>
         <w:spacing w:line="480" w:lineRule="auto"/>
         <w:rPr>
-          <w:rPrChange w:id="177" w:author="Risa" w:date="2021-12-01T14:56:00Z">
+          <w:rPrChange w:id="188" w:author="Risa" w:date="2021-12-01T14:56:00Z">
             <w:rPr>
               <w:sz w:val="20"/>
               <w:szCs w:val="20"/>
@@ -20383,19 +20485,37 @@
       </w:pPr>
       <w:r>
         <w:rPr>
-          <w:rPrChange w:id="178" w:author="Risa" w:date="2021-12-01T14:56:00Z">
+          <w:rPrChange w:id="189" w:author="Risa" w:date="2021-12-01T14:56:00Z">
             <w:rPr>
               <w:sz w:val="20"/>
               <w:szCs w:val="20"/>
             </w:rPr>
           </w:rPrChange>
         </w:rPr>
-        <w:t>*P-values &lt; 0.05 are bolded and &lt; 0.1 are italicized. Sample size is 1,8</w:t>
-      </w:r>
-      <w:del w:id="179" w:author="Risa" w:date="2021-12-01T16:20:00Z">
+        <w:t>*P-values &lt; 0.05 are bolded and &lt; 0.1 are italicized. Sample size is 1,</w:t>
+      </w:r>
+      <w:del w:id="190" w:author="Risa" w:date="2021-12-09T17:11:00Z">
         <w:r>
           <w:rPr>
-            <w:rPrChange w:id="180" w:author="Risa" w:date="2021-12-01T14:56:00Z">
+            <w:rPrChange w:id="191" w:author="Risa" w:date="2021-12-01T14:56:00Z">
+              <w:rPr>
+                <w:sz w:val="20"/>
+                <w:szCs w:val="20"/>
+              </w:rPr>
+            </w:rPrChange>
+          </w:rPr>
+          <w:delText>8</w:delText>
+        </w:r>
+      </w:del>
+      <w:ins w:id="192" w:author="Risa" w:date="2021-12-09T17:11:00Z">
+        <w:r>
+          <w:t>561</w:t>
+        </w:r>
+      </w:ins>
+      <w:del w:id="193" w:author="Risa" w:date="2021-12-01T16:20:00Z">
+        <w:r>
+          <w:rPr>
+            <w:rPrChange w:id="194" w:author="Risa" w:date="2021-12-01T14:56:00Z">
               <w:rPr>
                 <w:sz w:val="20"/>
                 <w:szCs w:val="20"/>
@@ -20405,20 +20525,15 @@
           <w:delText>1</w:delText>
         </w:r>
       </w:del>
-      <w:ins w:id="181" w:author="Risa" w:date="2021-12-01T16:20:00Z">
-        <w:r>
-          <w:t>78</w:t>
-        </w:r>
-      </w:ins>
-      <w:ins w:id="182" w:author="Risa" w:date="2021-12-09T10:30:00Z">
+      <w:ins w:id="195" w:author="Risa" w:date="2021-12-09T10:30:00Z">
         <w:r>
           <w:t>.</w:t>
         </w:r>
       </w:ins>
-      <w:del w:id="183" w:author="Risa" w:date="2021-12-01T16:20:00Z">
+      <w:del w:id="196" w:author="Risa" w:date="2021-12-01T16:20:00Z">
         <w:r>
           <w:rPr>
-            <w:rPrChange w:id="184" w:author="Risa" w:date="2021-12-01T14:56:00Z">
+            <w:rPrChange w:id="197" w:author="Risa" w:date="2021-12-01T14:56:00Z">
               <w:rPr>
                 <w:sz w:val="20"/>
                 <w:szCs w:val="20"/>
@@ -20430,7 +20545,7 @@
       </w:del>
       <w:r>
         <w:rPr>
-          <w:rPrChange w:id="185" w:author="Risa" w:date="2021-12-01T14:56:00Z">
+          <w:rPrChange w:id="198" w:author="Risa" w:date="2021-12-01T14:56:00Z">
             <w:rPr>
               <w:sz w:val="20"/>
               <w:szCs w:val="20"/>
@@ -20443,7 +20558,7 @@
         <w:rPr>
           <w:rFonts w:eastAsia="Times New Roman"/>
           <w:color w:val="000000"/>
-          <w:rPrChange w:id="186" w:author="Risa" w:date="2021-12-01T14:56:00Z">
+          <w:rPrChange w:id="199" w:author="Risa" w:date="2021-12-01T14:56:00Z">
             <w:rPr>
               <w:rFonts w:eastAsia="Times New Roman"/>
               <w:color w:val="000000"/>
@@ -20459,7 +20574,7 @@
           <w:rFonts w:eastAsia="Times New Roman"/>
           <w:color w:val="000000"/>
           <w:vertAlign w:val="subscript"/>
-          <w:rPrChange w:id="187" w:author="Risa" w:date="2021-12-01T14:56:00Z">
+          <w:rPrChange w:id="200" w:author="Risa" w:date="2021-12-01T14:56:00Z">
             <w:rPr>
               <w:rFonts w:eastAsia="Times New Roman"/>
               <w:color w:val="000000"/>
@@ -20475,7 +20590,7 @@
         <w:rPr>
           <w:rFonts w:eastAsia="Times New Roman"/>
           <w:color w:val="000000"/>
-          <w:rPrChange w:id="188" w:author="Risa" w:date="2021-12-01T14:56:00Z">
+          <w:rPrChange w:id="201" w:author="Risa" w:date="2021-12-01T14:56:00Z">
             <w:rPr>
               <w:rFonts w:eastAsia="Times New Roman"/>
               <w:color w:val="000000"/>
@@ -20488,7 +20603,7 @@
       </w:r>
       <w:r>
         <w:rPr>
-          <w:rPrChange w:id="189" w:author="Risa" w:date="2021-12-01T14:56:00Z">
+          <w:rPrChange w:id="202" w:author="Risa" w:date="2021-12-01T14:56:00Z">
             <w:rPr>
               <w:sz w:val="20"/>
               <w:szCs w:val="20"/>
@@ -20501,7 +20616,7 @@
         <w:rPr>
           <w:i/>
           <w:iCs/>
-          <w:rPrChange w:id="190" w:author="Risa" w:date="2021-12-01T14:56:00Z">
+          <w:rPrChange w:id="203" w:author="Risa" w:date="2021-12-01T14:56:00Z">
             <w:rPr>
               <w:i/>
               <w:iCs/>
@@ -20515,7 +20630,7 @@
       <w:r>
         <w:rPr>
           <w:vertAlign w:val="subscript"/>
-          <w:rPrChange w:id="191" w:author="Risa" w:date="2021-12-01T14:56:00Z">
+          <w:rPrChange w:id="204" w:author="Risa" w:date="2021-12-01T14:56:00Z">
             <w:rPr>
               <w:sz w:val="20"/>
               <w:szCs w:val="20"/>
@@ -20527,7 +20642,7 @@
       </w:r>
       <w:r>
         <w:rPr>
-          <w:rPrChange w:id="192" w:author="Risa" w:date="2021-12-01T14:56:00Z">
+          <w:rPrChange w:id="205" w:author="Risa" w:date="2021-12-01T14:56:00Z">
             <w:rPr>
               <w:sz w:val="20"/>
               <w:szCs w:val="20"/>
@@ -20540,7 +20655,7 @@
         <w:rPr>
           <w:i/>
           <w:iCs/>
-          <w:rPrChange w:id="193" w:author="Risa" w:date="2021-12-01T14:56:00Z">
+          <w:rPrChange w:id="206" w:author="Risa" w:date="2021-12-01T14:56:00Z">
             <w:rPr>
               <w:i/>
               <w:iCs/>
@@ -20556,7 +20671,7 @@
         <w:rPr>
           <w:i/>
           <w:iCs/>
-          <w:rPrChange w:id="194" w:author="Risa" w:date="2021-12-01T14:56:00Z">
+          <w:rPrChange w:id="207" w:author="Risa" w:date="2021-12-01T14:56:00Z">
             <w:rPr>
               <w:i/>
               <w:iCs/>
@@ -20570,7 +20685,7 @@
       <w:r>
         <w:rPr>
           <w:vertAlign w:val="subscript"/>
-          <w:rPrChange w:id="195" w:author="Risa" w:date="2021-12-01T14:56:00Z">
+          <w:rPrChange w:id="208" w:author="Risa" w:date="2021-12-01T14:56:00Z">
             <w:rPr>
               <w:sz w:val="20"/>
               <w:szCs w:val="20"/>
@@ -20583,7 +20698,7 @@
       <w:proofErr w:type="spellEnd"/>
       <w:r>
         <w:rPr>
-          <w:rPrChange w:id="196" w:author="Risa" w:date="2021-12-01T14:56:00Z">
+          <w:rPrChange w:id="209" w:author="Risa" w:date="2021-12-01T14:56:00Z">
             <w:rPr>
               <w:sz w:val="20"/>
               <w:szCs w:val="20"/>
@@ -20597,7 +20712,7 @@
         <w:rPr>
           <w:i/>
           <w:iCs/>
-          <w:rPrChange w:id="197" w:author="Risa" w:date="2021-12-01T14:56:00Z">
+          <w:rPrChange w:id="210" w:author="Risa" w:date="2021-12-01T14:56:00Z">
             <w:rPr>
               <w:i/>
               <w:iCs/>
@@ -20611,7 +20726,7 @@
       <w:r>
         <w:rPr>
           <w:vertAlign w:val="subscript"/>
-          <w:rPrChange w:id="198" w:author="Risa" w:date="2021-12-01T14:56:00Z">
+          <w:rPrChange w:id="211" w:author="Risa" w:date="2021-12-01T14:56:00Z">
             <w:rPr>
               <w:sz w:val="20"/>
               <w:szCs w:val="20"/>
@@ -20624,7 +20739,7 @@
       <w:proofErr w:type="spellEnd"/>
       <w:r>
         <w:rPr>
-          <w:rPrChange w:id="199" w:author="Risa" w:date="2021-12-01T14:56:00Z">
+          <w:rPrChange w:id="212" w:author="Risa" w:date="2021-12-01T14:56:00Z">
             <w:rPr>
               <w:sz w:val="20"/>
               <w:szCs w:val="20"/>
@@ -20635,7 +20750,7 @@
       </w:r>
       <w:r>
         <w:rPr>
-          <w:rPrChange w:id="200" w:author="Risa" w:date="2021-12-01T14:56:00Z">
+          <w:rPrChange w:id="213" w:author="Risa" w:date="2021-12-01T14:56:00Z">
             <w:rPr>
               <w:sz w:val="20"/>
               <w:szCs w:val="20"/>
@@ -20704,7 +20819,7 @@
           <w:color w:val="000000"/>
         </w:rPr>
       </w:pPr>
-      <w:ins w:id="201" w:author="Risa" w:date="2021-12-01T14:50:00Z">
+      <w:ins w:id="214" w:author="Risa" w:date="2021-12-09T16:59:00Z">
         <w:r>
           <w:rPr>
             <w:rFonts w:eastAsia="Times New Roman"/>
@@ -20712,10 +20827,10 @@
             <w:color w:val="000000"/>
           </w:rPr>
           <w:drawing>
-            <wp:inline distT="0" distB="0" distL="0" distR="0" wp14:anchorId="6BCC7EDB" wp14:editId="39941796">
+            <wp:inline distT="0" distB="0" distL="0" distR="0" wp14:anchorId="6817C828" wp14:editId="13CFB81B">
               <wp:extent cx="5943600" cy="3686810"/>
               <wp:effectExtent l="0" t="0" r="0" b="0"/>
-              <wp:docPr id="2" name="Picture 2" descr="Chart, box and whisker chart&#10;&#10;Description automatically generated"/>
+              <wp:docPr id="7" name="Picture 7" descr="Chart, box and whisker chart&#10;&#10;Description automatically generated"/>
               <wp:cNvGraphicFramePr>
                 <a:graphicFrameLocks xmlns:a="http://schemas.openxmlformats.org/drawingml/2006/main" noChangeAspect="1"/>
               </wp:cNvGraphicFramePr>
@@ -20723,7 +20838,7 @@
                 <a:graphicData uri="http://schemas.openxmlformats.org/drawingml/2006/picture">
                   <pic:pic xmlns:pic="http://schemas.openxmlformats.org/drawingml/2006/picture">
                     <pic:nvPicPr>
-                      <pic:cNvPr id="2" name="Picture 2" descr="Chart, box and whisker chart&#10;&#10;Description automatically generated"/>
+                      <pic:cNvPr id="7" name="Picture 7" descr="Chart, box and whisker chart&#10;&#10;Description automatically generated"/>
                       <pic:cNvPicPr/>
                     </pic:nvPicPr>
                     <pic:blipFill>
@@ -20754,7 +20869,7 @@
           </w:drawing>
         </w:r>
       </w:ins>
-      <w:del w:id="202" w:author="Risa" w:date="2021-12-01T14:50:00Z">
+      <w:del w:id="215" w:author="Risa" w:date="2021-12-01T14:50:00Z">
         <w:r>
           <w:rPr>
             <w:rFonts w:eastAsia="Times New Roman"/>
@@ -20762,7 +20877,7 @@
             <w:color w:val="000000"/>
           </w:rPr>
           <w:drawing>
-            <wp:inline distT="0" distB="0" distL="0" distR="0" wp14:anchorId="0D4F6BD8" wp14:editId="0A1574E5">
+            <wp:inline distT="0" distB="0" distL="0" distR="0" wp14:anchorId="0D4F6BD8" wp14:editId="484D6694">
               <wp:extent cx="5943600" cy="3687445"/>
               <wp:effectExtent l="0" t="0" r="0" b="0"/>
               <wp:docPr id="1" name="Picture 1"/>
@@ -21063,7 +21178,7 @@
           <w:color w:val="000000"/>
         </w:rPr>
       </w:pPr>
-      <w:ins w:id="203" w:author="Risa" w:date="2021-12-01T14:50:00Z">
+      <w:ins w:id="216" w:author="Risa" w:date="2021-12-09T16:59:00Z">
         <w:r>
           <w:rPr>
             <w:rFonts w:eastAsia="Times New Roman"/>
@@ -21072,10 +21187,10 @@
             <w:color w:val="000000"/>
           </w:rPr>
           <w:drawing>
-            <wp:inline distT="0" distB="0" distL="0" distR="0" wp14:anchorId="42F3DD8D" wp14:editId="52D574F2">
+            <wp:inline distT="0" distB="0" distL="0" distR="0" wp14:anchorId="2D6362DA" wp14:editId="33D6FD66">
               <wp:extent cx="5943600" cy="3686810"/>
               <wp:effectExtent l="0" t="0" r="0" b="0"/>
-              <wp:docPr id="6" name="Picture 6" descr="Table&#10;&#10;Description automatically generated"/>
+              <wp:docPr id="8" name="Picture 8" descr="Table&#10;&#10;Description automatically generated"/>
               <wp:cNvGraphicFramePr>
                 <a:graphicFrameLocks xmlns:a="http://schemas.openxmlformats.org/drawingml/2006/main" noChangeAspect="1"/>
               </wp:cNvGraphicFramePr>
@@ -21083,7 +21198,7 @@
                 <a:graphicData uri="http://schemas.openxmlformats.org/drawingml/2006/picture">
                   <pic:pic xmlns:pic="http://schemas.openxmlformats.org/drawingml/2006/picture">
                     <pic:nvPicPr>
-                      <pic:cNvPr id="6" name="Picture 6" descr="Table&#10;&#10;Description automatically generated"/>
+                      <pic:cNvPr id="8" name="Picture 8" descr="Table&#10;&#10;Description automatically generated"/>
                       <pic:cNvPicPr/>
                     </pic:nvPicPr>
                     <pic:blipFill>
@@ -21114,7 +21229,7 @@
           </w:drawing>
         </w:r>
       </w:ins>
-      <w:del w:id="204" w:author="Risa" w:date="2021-12-01T14:50:00Z">
+      <w:del w:id="217" w:author="Risa" w:date="2021-12-01T14:50:00Z">
         <w:r>
           <w:rPr>
             <w:rFonts w:eastAsia="Times New Roman"/>
@@ -21123,7 +21238,7 @@
             <w:color w:val="000000"/>
           </w:rPr>
           <w:drawing>
-            <wp:inline distT="0" distB="0" distL="0" distR="0" wp14:anchorId="33AC528E" wp14:editId="64B8CF07">
+            <wp:inline distT="0" distB="0" distL="0" distR="0" wp14:anchorId="33AC528E" wp14:editId="70E5895A">
               <wp:extent cx="5943600" cy="3687445"/>
               <wp:effectExtent l="0" t="0" r="0" b="0"/>
               <wp:docPr id="3" name="Picture 3"/>
@@ -21384,7 +21499,7 @@
           <w:vertAlign w:val="subscript"/>
         </w:rPr>
       </w:pPr>
-      <w:commentRangeStart w:id="205"/>
+      <w:commentRangeStart w:id="218"/>
       <w:r>
         <w:rPr>
           <w:rFonts w:eastAsia="Times New Roman"/>
@@ -21425,13 +21540,13 @@
         </w:rPr>
         <w:t>area</w:t>
       </w:r>
-      <w:commentRangeEnd w:id="205"/>
+      <w:commentRangeEnd w:id="218"/>
       <w:proofErr w:type="spellEnd"/>
       <w:r>
         <w:rPr>
           <w:rStyle w:val="CommentReference"/>
         </w:rPr>
-        <w:commentReference w:id="205"/>
+        <w:commentReference w:id="218"/>
       </w:r>
     </w:p>
     <w:p>
@@ -21613,140 +21728,6 @@
           <w:color w:val="000000"/>
         </w:rPr>
         <w:t xml:space="preserve">) and a </w:t>
-      </w:r>
-      <w:r>
-        <w:rPr>
-          <w:rFonts w:eastAsia="Times New Roman"/>
-          <w:color w:val="000000"/>
-          <w:highlight w:val="yellow"/>
-          <w:rPrChange w:id="206" w:author="Risa" w:date="2021-12-09T15:24:00Z">
-            <w:rPr>
-              <w:rFonts w:eastAsia="Times New Roman"/>
-              <w:color w:val="000000"/>
-            </w:rPr>
-          </w:rPrChange>
-        </w:rPr>
-        <w:t>high relative importance in the model (</w:t>
-      </w:r>
-      <w:ins w:id="207" w:author="Risa" w:date="2021-12-01T15:25:00Z">
-        <w:r>
-          <w:rPr>
-            <w:rFonts w:eastAsia="Times New Roman"/>
-            <w:color w:val="000000"/>
-            <w:highlight w:val="yellow"/>
-            <w:rPrChange w:id="208" w:author="Risa" w:date="2021-12-09T15:24:00Z">
-              <w:rPr>
-                <w:rFonts w:eastAsia="Times New Roman"/>
-                <w:color w:val="000000"/>
-              </w:rPr>
-            </w:rPrChange>
-          </w:rPr>
-          <w:t>1.8</w:t>
-        </w:r>
-      </w:ins>
-      <w:del w:id="209" w:author="Risa" w:date="2021-12-01T15:25:00Z">
-        <w:r>
-          <w:rPr>
-            <w:rFonts w:eastAsia="Times New Roman"/>
-            <w:color w:val="000000"/>
-            <w:highlight w:val="yellow"/>
-            <w:rPrChange w:id="210" w:author="Risa" w:date="2021-12-09T15:24:00Z">
-              <w:rPr>
-                <w:rFonts w:eastAsia="Times New Roman"/>
-                <w:color w:val="000000"/>
-              </w:rPr>
-            </w:rPrChange>
-          </w:rPr>
-          <w:delText>23</w:delText>
-        </w:r>
-      </w:del>
-      <w:r>
-        <w:rPr>
-          <w:rFonts w:eastAsia="Times New Roman"/>
-          <w:color w:val="000000"/>
-          <w:highlight w:val="yellow"/>
-          <w:rPrChange w:id="211" w:author="Risa" w:date="2021-12-09T15:24:00Z">
-            <w:rPr>
-              <w:rFonts w:eastAsia="Times New Roman"/>
-              <w:color w:val="000000"/>
-            </w:rPr>
-          </w:rPrChange>
-        </w:rPr>
-        <w:t xml:space="preserve">% and </w:t>
-      </w:r>
-      <w:ins w:id="212" w:author="Risa" w:date="2021-12-01T15:25:00Z">
-        <w:r>
-          <w:rPr>
-            <w:rFonts w:eastAsia="Times New Roman"/>
-            <w:color w:val="000000"/>
-            <w:highlight w:val="yellow"/>
-            <w:rPrChange w:id="213" w:author="Risa" w:date="2021-12-09T15:24:00Z">
-              <w:rPr>
-                <w:rFonts w:eastAsia="Times New Roman"/>
-                <w:color w:val="000000"/>
-              </w:rPr>
-            </w:rPrChange>
-          </w:rPr>
-          <w:t>7.9</w:t>
-        </w:r>
-      </w:ins>
-      <w:del w:id="214" w:author="Risa" w:date="2021-12-01T15:25:00Z">
-        <w:r>
-          <w:rPr>
-            <w:rFonts w:eastAsia="Times New Roman"/>
-            <w:color w:val="000000"/>
-            <w:highlight w:val="yellow"/>
-            <w:rPrChange w:id="215" w:author="Risa" w:date="2021-12-09T15:24:00Z">
-              <w:rPr>
-                <w:rFonts w:eastAsia="Times New Roman"/>
-                <w:color w:val="000000"/>
-              </w:rPr>
-            </w:rPrChange>
-          </w:rPr>
-          <w:delText>38</w:delText>
-        </w:r>
-      </w:del>
-      <w:r>
-        <w:rPr>
-          <w:rFonts w:eastAsia="Times New Roman"/>
-          <w:color w:val="000000"/>
-          <w:highlight w:val="yellow"/>
-          <w:rPrChange w:id="216" w:author="Risa" w:date="2021-12-09T15:24:00Z">
-            <w:rPr>
-              <w:rFonts w:eastAsia="Times New Roman"/>
-              <w:color w:val="000000"/>
-            </w:rPr>
-          </w:rPrChange>
-        </w:rPr>
-        <w:t>%</w:t>
-      </w:r>
-      <w:r>
-        <w:rPr>
-          <w:rFonts w:eastAsia="Times New Roman"/>
-          <w:color w:val="000000"/>
-          <w:highlight w:val="yellow"/>
-          <w:rPrChange w:id="217" w:author="Risa" w:date="2021-12-09T15:24:00Z">
-            <w:rPr>
-              <w:rFonts w:eastAsia="Times New Roman"/>
-              <w:color w:val="000000"/>
-            </w:rPr>
-          </w:rPrChange>
-        </w:rPr>
-        <w:t>, respectively</w:t>
-      </w:r>
-      <w:r>
-        <w:rPr>
-          <w:rFonts w:eastAsia="Times New Roman"/>
-          <w:color w:val="000000"/>
-          <w:highlight w:val="yellow"/>
-          <w:rPrChange w:id="218" w:author="Risa" w:date="2021-12-09T15:24:00Z">
-            <w:rPr>
-              <w:rFonts w:eastAsia="Times New Roman"/>
-              <w:color w:val="000000"/>
-            </w:rPr>
-          </w:rPrChange>
-        </w:rPr>
-        <w:t>;</w:t>
       </w:r>
       <w:r>
         <w:rPr>
@@ -21760,62 +21741,226 @@
             </w:rPr>
           </w:rPrChange>
         </w:rPr>
-        <w:t xml:space="preserve"> Table </w:t>
-      </w:r>
+        <w:t>high relative importance in the model (</w:t>
+      </w:r>
+      <w:ins w:id="220" w:author="Risa" w:date="2021-12-01T15:25:00Z">
+        <w:r>
+          <w:rPr>
+            <w:rFonts w:eastAsia="Times New Roman"/>
+            <w:color w:val="000000"/>
+            <w:highlight w:val="yellow"/>
+            <w:rPrChange w:id="221" w:author="Risa" w:date="2021-12-09T15:24:00Z">
+              <w:rPr>
+                <w:rFonts w:eastAsia="Times New Roman"/>
+                <w:color w:val="000000"/>
+              </w:rPr>
+            </w:rPrChange>
+          </w:rPr>
+          <w:t>1</w:t>
+        </w:r>
+      </w:ins>
+      <w:ins w:id="222" w:author="Risa" w:date="2021-12-09T17:28:00Z">
+        <w:r>
+          <w:rPr>
+            <w:rFonts w:eastAsia="Times New Roman"/>
+            <w:color w:val="000000"/>
+            <w:highlight w:val="yellow"/>
+          </w:rPr>
+          <w:t>0</w:t>
+        </w:r>
+      </w:ins>
+      <w:ins w:id="223" w:author="Risa" w:date="2021-12-01T15:25:00Z">
+        <w:r>
+          <w:rPr>
+            <w:rFonts w:eastAsia="Times New Roman"/>
+            <w:color w:val="000000"/>
+            <w:highlight w:val="yellow"/>
+            <w:rPrChange w:id="224" w:author="Risa" w:date="2021-12-09T15:24:00Z">
+              <w:rPr>
+                <w:rFonts w:eastAsia="Times New Roman"/>
+                <w:color w:val="000000"/>
+              </w:rPr>
+            </w:rPrChange>
+          </w:rPr>
+          <w:t>.</w:t>
+        </w:r>
+      </w:ins>
+      <w:ins w:id="225" w:author="Risa" w:date="2021-12-09T17:28:00Z">
+        <w:r>
+          <w:rPr>
+            <w:rFonts w:eastAsia="Times New Roman"/>
+            <w:color w:val="000000"/>
+            <w:highlight w:val="yellow"/>
+          </w:rPr>
+          <w:t>9</w:t>
+        </w:r>
+      </w:ins>
+      <w:del w:id="226" w:author="Risa" w:date="2021-12-01T15:25:00Z">
+        <w:r>
+          <w:rPr>
+            <w:rFonts w:eastAsia="Times New Roman"/>
+            <w:color w:val="000000"/>
+            <w:highlight w:val="yellow"/>
+            <w:rPrChange w:id="227" w:author="Risa" w:date="2021-12-09T15:24:00Z">
+              <w:rPr>
+                <w:rFonts w:eastAsia="Times New Roman"/>
+                <w:color w:val="000000"/>
+              </w:rPr>
+            </w:rPrChange>
+          </w:rPr>
+          <w:delText>23</w:delText>
+        </w:r>
+      </w:del>
       <w:r>
         <w:rPr>
           <w:rFonts w:eastAsia="Times New Roman"/>
           <w:color w:val="000000"/>
           <w:highlight w:val="yellow"/>
-          <w:rPrChange w:id="220" w:author="Risa" w:date="2021-12-09T15:24:00Z">
+          <w:rPrChange w:id="228" w:author="Risa" w:date="2021-12-09T15:24:00Z">
             <w:rPr>
               <w:rFonts w:eastAsia="Times New Roman"/>
               <w:color w:val="000000"/>
             </w:rPr>
           </w:rPrChange>
         </w:rPr>
-        <w:t xml:space="preserve">3 </w:t>
-      </w:r>
+        <w:t xml:space="preserve">% and </w:t>
+      </w:r>
+      <w:ins w:id="229" w:author="Risa" w:date="2021-12-09T17:28:00Z">
+        <w:r>
+          <w:rPr>
+            <w:rFonts w:eastAsia="Times New Roman"/>
+            <w:color w:val="000000"/>
+            <w:highlight w:val="yellow"/>
+          </w:rPr>
+          <w:t>8.9</w:t>
+        </w:r>
+      </w:ins>
+      <w:del w:id="230" w:author="Risa" w:date="2021-12-01T15:25:00Z">
+        <w:r>
+          <w:rPr>
+            <w:rFonts w:eastAsia="Times New Roman"/>
+            <w:color w:val="000000"/>
+            <w:highlight w:val="yellow"/>
+            <w:rPrChange w:id="231" w:author="Risa" w:date="2021-12-09T15:24:00Z">
+              <w:rPr>
+                <w:rFonts w:eastAsia="Times New Roman"/>
+                <w:color w:val="000000"/>
+              </w:rPr>
+            </w:rPrChange>
+          </w:rPr>
+          <w:delText>38</w:delText>
+        </w:r>
+      </w:del>
       <w:r>
         <w:rPr>
           <w:rFonts w:eastAsia="Times New Roman"/>
           <w:color w:val="000000"/>
           <w:highlight w:val="yellow"/>
-          <w:rPrChange w:id="221" w:author="Risa" w:date="2021-12-09T15:24:00Z">
+          <w:rPrChange w:id="232" w:author="Risa" w:date="2021-12-09T15:24:00Z">
             <w:rPr>
               <w:rFonts w:eastAsia="Times New Roman"/>
               <w:color w:val="000000"/>
             </w:rPr>
           </w:rPrChange>
         </w:rPr>
-        <w:t xml:space="preserve">and Figure </w:t>
+        <w:t>%</w:t>
       </w:r>
       <w:r>
         <w:rPr>
           <w:rFonts w:eastAsia="Times New Roman"/>
           <w:color w:val="000000"/>
           <w:highlight w:val="yellow"/>
-          <w:rPrChange w:id="222" w:author="Risa" w:date="2021-12-09T15:24:00Z">
+          <w:rPrChange w:id="233" w:author="Risa" w:date="2021-12-09T15:24:00Z">
             <w:rPr>
               <w:rFonts w:eastAsia="Times New Roman"/>
               <w:color w:val="000000"/>
             </w:rPr>
           </w:rPrChange>
         </w:rPr>
-        <w:t>5</w:t>
+        <w:t>, respectively</w:t>
       </w:r>
       <w:r>
         <w:rPr>
           <w:rFonts w:eastAsia="Times New Roman"/>
           <w:color w:val="000000"/>
           <w:highlight w:val="yellow"/>
-          <w:rPrChange w:id="223" w:author="Risa" w:date="2021-12-09T15:24:00Z">
+          <w:rPrChange w:id="234" w:author="Risa" w:date="2021-12-09T15:24:00Z">
             <w:rPr>
               <w:rFonts w:eastAsia="Times New Roman"/>
               <w:color w:val="000000"/>
             </w:rPr>
           </w:rPrChange>
         </w:rPr>
+        <w:t>;</w:t>
+      </w:r>
+      <w:r>
+        <w:rPr>
+          <w:rFonts w:eastAsia="Times New Roman"/>
+          <w:color w:val="000000"/>
+          <w:highlight w:val="yellow"/>
+          <w:rPrChange w:id="235" w:author="Risa" w:date="2021-12-09T15:24:00Z">
+            <w:rPr>
+              <w:rFonts w:eastAsia="Times New Roman"/>
+              <w:color w:val="000000"/>
+            </w:rPr>
+          </w:rPrChange>
+        </w:rPr>
+        <w:t xml:space="preserve"> Table </w:t>
+      </w:r>
+      <w:r>
+        <w:rPr>
+          <w:rFonts w:eastAsia="Times New Roman"/>
+          <w:color w:val="000000"/>
+          <w:highlight w:val="yellow"/>
+          <w:rPrChange w:id="236" w:author="Risa" w:date="2021-12-09T15:24:00Z">
+            <w:rPr>
+              <w:rFonts w:eastAsia="Times New Roman"/>
+              <w:color w:val="000000"/>
+            </w:rPr>
+          </w:rPrChange>
+        </w:rPr>
+        <w:t xml:space="preserve">3 </w:t>
+      </w:r>
+      <w:r>
+        <w:rPr>
+          <w:rFonts w:eastAsia="Times New Roman"/>
+          <w:color w:val="000000"/>
+          <w:highlight w:val="yellow"/>
+          <w:rPrChange w:id="237" w:author="Risa" w:date="2021-12-09T15:24:00Z">
+            <w:rPr>
+              <w:rFonts w:eastAsia="Times New Roman"/>
+              <w:color w:val="000000"/>
+            </w:rPr>
+          </w:rPrChange>
+        </w:rPr>
+        <w:t xml:space="preserve">and Figure </w:t>
+      </w:r>
+      <w:r>
+        <w:rPr>
+          <w:rFonts w:eastAsia="Times New Roman"/>
+          <w:color w:val="000000"/>
+          <w:highlight w:val="yellow"/>
+          <w:rPrChange w:id="238" w:author="Risa" w:date="2021-12-09T15:24:00Z">
+            <w:rPr>
+              <w:rFonts w:eastAsia="Times New Roman"/>
+              <w:color w:val="000000"/>
+            </w:rPr>
+          </w:rPrChange>
+        </w:rPr>
+        <w:t>5</w:t>
+      </w:r>
+      <w:r>
+        <w:rPr>
+          <w:rFonts w:eastAsia="Times New Roman"/>
+          <w:color w:val="000000"/>
+          <w:highlight w:val="yellow"/>
+          <w:rPrChange w:id="239" w:author="Risa" w:date="2021-12-09T15:24:00Z">
+            <w:rPr>
+              <w:rFonts w:eastAsia="Times New Roman"/>
+              <w:color w:val="000000"/>
+            </w:rPr>
+          </w:rPrChange>
+        </w:rPr>
         <w:t>).</w:t>
       </w:r>
       <w:r>
@@ -21985,7 +22130,7 @@
         </w:rPr>
         <w:t>&lt; 0.001), N fixation (</w:t>
       </w:r>
-      <w:ins w:id="224" w:author="Risa" w:date="2021-12-01T16:14:00Z">
+      <w:ins w:id="240" w:author="Risa" w:date="2021-12-01T16:14:00Z">
         <w:r>
           <w:rPr>
             <w:rFonts w:eastAsia="Times New Roman"/>
@@ -22003,7 +22148,7 @@
           <w:t>&lt; 0.001</w:t>
         </w:r>
       </w:ins>
-      <w:del w:id="225" w:author="Risa" w:date="2021-12-01T16:14:00Z">
+      <w:del w:id="241" w:author="Risa" w:date="2021-12-01T16:14:00Z">
         <w:r>
           <w:rPr>
             <w:rFonts w:eastAsia="Times New Roman"/>
@@ -22021,7 +22166,7 @@
           <w:delText xml:space="preserve"> </w:delText>
         </w:r>
       </w:del>
-      <w:del w:id="226" w:author="Risa" w:date="2021-12-01T15:26:00Z">
+      <w:del w:id="242" w:author="Risa" w:date="2021-12-01T15:26:00Z">
         <w:r>
           <w:rPr>
             <w:rFonts w:eastAsia="Times New Roman"/>
@@ -22037,7 +22182,7 @@
         </w:rPr>
         <w:t>), photosynthetic pathway (</w:t>
       </w:r>
-      <w:ins w:id="227" w:author="Risa" w:date="2021-12-01T16:14:00Z">
+      <w:ins w:id="243" w:author="Risa" w:date="2021-12-01T16:14:00Z">
         <w:r>
           <w:rPr>
             <w:rFonts w:eastAsia="Times New Roman"/>
@@ -22055,7 +22200,7 @@
           <w:t>&lt; 0.001</w:t>
         </w:r>
       </w:ins>
-      <w:del w:id="228" w:author="Risa" w:date="2021-12-01T16:14:00Z">
+      <w:del w:id="244" w:author="Risa" w:date="2021-12-01T16:14:00Z">
         <w:r>
           <w:rPr>
             <w:rFonts w:eastAsia="Times New Roman"/>
@@ -22066,7 +22211,7 @@
           <w:delText xml:space="preserve">p </w:delText>
         </w:r>
       </w:del>
-      <w:del w:id="229" w:author="Risa" w:date="2021-12-01T15:26:00Z">
+      <w:del w:id="245" w:author="Risa" w:date="2021-12-01T15:26:00Z">
         <w:r>
           <w:rPr>
             <w:rFonts w:eastAsia="Times New Roman"/>
@@ -22126,133 +22271,146 @@
         </w:rPr>
         <w:t xml:space="preserve"> </w:t>
       </w:r>
-      <w:r>
-        <w:rPr>
-          <w:rFonts w:eastAsia="Times New Roman"/>
-          <w:color w:val="000000"/>
-        </w:rPr>
-        <w:t>&lt;</w:t>
-      </w:r>
-      <w:r>
-        <w:rPr>
-          <w:rFonts w:eastAsia="Times New Roman"/>
-          <w:color w:val="000000"/>
-        </w:rPr>
-        <w:t xml:space="preserve"> 0.0</w:t>
-      </w:r>
-      <w:r>
-        <w:rPr>
-          <w:rFonts w:eastAsia="Times New Roman"/>
-          <w:color w:val="000000"/>
-        </w:rPr>
-        <w:t>5</w:t>
-      </w:r>
-      <w:r>
-        <w:rPr>
-          <w:rFonts w:eastAsia="Times New Roman"/>
-          <w:color w:val="000000"/>
-        </w:rPr>
-        <w:t xml:space="preserve">; Table </w:t>
-      </w:r>
-      <w:r>
-        <w:rPr>
-          <w:rFonts w:eastAsia="Times New Roman"/>
-          <w:color w:val="000000"/>
-        </w:rPr>
-        <w:t>3</w:t>
-      </w:r>
-      <w:r>
-        <w:rPr>
-          <w:rFonts w:eastAsia="Times New Roman"/>
-          <w:color w:val="000000"/>
-        </w:rPr>
-        <w:t xml:space="preserve">) had significant effects on </w:t>
-      </w:r>
-      <w:proofErr w:type="spellStart"/>
-      <w:r>
-        <w:rPr>
-          <w:rFonts w:eastAsia="Times New Roman"/>
-          <w:i/>
-          <w:iCs/>
-          <w:color w:val="000000"/>
-        </w:rPr>
-        <w:t>N</w:t>
-      </w:r>
-      <w:r>
-        <w:rPr>
-          <w:rFonts w:eastAsia="Times New Roman"/>
-          <w:color w:val="000000"/>
-          <w:vertAlign w:val="subscript"/>
-        </w:rPr>
-        <w:t>area</w:t>
-      </w:r>
-      <w:proofErr w:type="spellEnd"/>
-      <w:r>
-        <w:rPr>
-          <w:rFonts w:eastAsia="Times New Roman"/>
-          <w:color w:val="000000"/>
-        </w:rPr>
-        <w:t>.</w:t>
-      </w:r>
-      <w:r>
-        <w:rPr>
-          <w:rFonts w:eastAsia="Times New Roman"/>
-          <w:color w:val="000000"/>
-        </w:rPr>
-        <w:t xml:space="preserve"> All of these trends were similar to those seen in the first model.</w:t>
-      </w:r>
-      <w:r>
-        <w:rPr>
-          <w:rFonts w:eastAsia="Times New Roman"/>
-          <w:color w:val="000000"/>
-        </w:rPr>
-        <w:t xml:space="preserve"> </w:t>
-      </w:r>
-      <w:r>
-        <w:rPr>
-          <w:rFonts w:eastAsia="Times New Roman"/>
-          <w:color w:val="000000"/>
-        </w:rPr>
-        <w:t>The</w:t>
-      </w:r>
-      <w:r>
-        <w:rPr>
-          <w:rFonts w:eastAsia="Times New Roman"/>
-          <w:color w:val="000000"/>
-        </w:rPr>
-        <w:t xml:space="preserve"> combined</w:t>
-      </w:r>
-      <w:r>
-        <w:rPr>
-          <w:rFonts w:eastAsia="Times New Roman"/>
-          <w:color w:val="000000"/>
-        </w:rPr>
-        <w:t xml:space="preserve"> relative importance of</w:t>
-      </w:r>
-      <w:r>
-        <w:rPr>
-          <w:rFonts w:eastAsia="Times New Roman"/>
-          <w:color w:val="000000"/>
-        </w:rPr>
-        <w:t xml:space="preserve"> the soil treatments was </w:t>
-      </w:r>
-      <w:r>
-        <w:rPr>
-          <w:rFonts w:eastAsia="Times New Roman"/>
-          <w:color w:val="000000"/>
-        </w:rPr>
-        <w:t>1</w:t>
-      </w:r>
-      <w:ins w:id="230" w:author="Risa" w:date="2021-12-01T15:27:00Z">
+      <w:ins w:id="246" w:author="Risa" w:date="2021-12-09T17:29:00Z">
         <w:r>
           <w:rPr>
             <w:rFonts w:eastAsia="Times New Roman"/>
             <w:color w:val="000000"/>
           </w:rPr>
-          <w:t>1.18</w:t>
+          <w:t>= 0.004</w:t>
         </w:r>
       </w:ins>
-      <w:del w:id="231" w:author="Risa" w:date="2021-12-01T15:27:00Z">
+      <w:del w:id="247" w:author="Risa" w:date="2021-12-09T17:29:00Z">
+        <w:r>
+          <w:rPr>
+            <w:rFonts w:eastAsia="Times New Roman"/>
+            <w:color w:val="000000"/>
+          </w:rPr>
+          <w:delText>&lt;</w:delText>
+        </w:r>
+        <w:r>
+          <w:rPr>
+            <w:rFonts w:eastAsia="Times New Roman"/>
+            <w:color w:val="000000"/>
+          </w:rPr>
+          <w:delText xml:space="preserve"> 0.0</w:delText>
+        </w:r>
+        <w:r>
+          <w:rPr>
+            <w:rFonts w:eastAsia="Times New Roman"/>
+            <w:color w:val="000000"/>
+          </w:rPr>
+          <w:delText>5</w:delText>
+        </w:r>
+      </w:del>
+      <w:r>
+        <w:rPr>
+          <w:rFonts w:eastAsia="Times New Roman"/>
+          <w:color w:val="000000"/>
+        </w:rPr>
+        <w:t xml:space="preserve">; Table </w:t>
+      </w:r>
+      <w:r>
+        <w:rPr>
+          <w:rFonts w:eastAsia="Times New Roman"/>
+          <w:color w:val="000000"/>
+        </w:rPr>
+        <w:t>3</w:t>
+      </w:r>
+      <w:r>
+        <w:rPr>
+          <w:rFonts w:eastAsia="Times New Roman"/>
+          <w:color w:val="000000"/>
+        </w:rPr>
+        <w:t xml:space="preserve">) had significant effects on </w:t>
+      </w:r>
+      <w:proofErr w:type="spellStart"/>
+      <w:r>
+        <w:rPr>
+          <w:rFonts w:eastAsia="Times New Roman"/>
+          <w:i/>
+          <w:iCs/>
+          <w:color w:val="000000"/>
+        </w:rPr>
+        <w:t>N</w:t>
+      </w:r>
+      <w:r>
+        <w:rPr>
+          <w:rFonts w:eastAsia="Times New Roman"/>
+          <w:color w:val="000000"/>
+          <w:vertAlign w:val="subscript"/>
+        </w:rPr>
+        <w:t>area</w:t>
+      </w:r>
+      <w:proofErr w:type="spellEnd"/>
+      <w:r>
+        <w:rPr>
+          <w:rFonts w:eastAsia="Times New Roman"/>
+          <w:color w:val="000000"/>
+        </w:rPr>
+        <w:t>.</w:t>
+      </w:r>
+      <w:r>
+        <w:rPr>
+          <w:rFonts w:eastAsia="Times New Roman"/>
+          <w:color w:val="000000"/>
+        </w:rPr>
+        <w:t xml:space="preserve"> All of these trends were similar to those seen in the first model.</w:t>
+      </w:r>
+      <w:r>
+        <w:rPr>
+          <w:rFonts w:eastAsia="Times New Roman"/>
+          <w:color w:val="000000"/>
+        </w:rPr>
+        <w:t xml:space="preserve"> </w:t>
+      </w:r>
+      <w:r>
+        <w:rPr>
+          <w:rFonts w:eastAsia="Times New Roman"/>
+          <w:color w:val="000000"/>
+        </w:rPr>
+        <w:t>The</w:t>
+      </w:r>
+      <w:r>
+        <w:rPr>
+          <w:rFonts w:eastAsia="Times New Roman"/>
+          <w:color w:val="000000"/>
+        </w:rPr>
+        <w:t xml:space="preserve"> combined</w:t>
+      </w:r>
+      <w:r>
+        <w:rPr>
+          <w:rFonts w:eastAsia="Times New Roman"/>
+          <w:color w:val="000000"/>
+        </w:rPr>
+        <w:t xml:space="preserve"> relative importance of</w:t>
+      </w:r>
+      <w:r>
+        <w:rPr>
+          <w:rFonts w:eastAsia="Times New Roman"/>
+          <w:color w:val="000000"/>
+        </w:rPr>
+        <w:t xml:space="preserve"> the soil treatments was </w:t>
+      </w:r>
+      <w:ins w:id="248" w:author="Risa" w:date="2021-12-09T17:30:00Z">
+        <w:r>
+          <w:rPr>
+            <w:rFonts w:eastAsia="Times New Roman"/>
+            <w:color w:val="000000"/>
+          </w:rPr>
+          <w:t>8.52</w:t>
+        </w:r>
+      </w:ins>
+      <w:del w:id="249" w:author="Risa" w:date="2021-12-09T17:29:00Z">
+        <w:r>
+          <w:rPr>
+            <w:rFonts w:eastAsia="Times New Roman"/>
+            <w:color w:val="000000"/>
+          </w:rPr>
+          <w:delText>1</w:delText>
+        </w:r>
+      </w:del>
+      <w:del w:id="250" w:author="Risa" w:date="2021-12-01T15:27:00Z">
         <w:r>
           <w:rPr>
             <w:rFonts w:eastAsia="Times New Roman"/>
@@ -22331,16 +22489,16 @@
         </w:rPr>
         <w:t xml:space="preserve">were </w:t>
       </w:r>
-      <w:ins w:id="232" w:author="Risa" w:date="2021-12-01T16:15:00Z">
+      <w:ins w:id="251" w:author="Risa" w:date="2021-12-09T17:30:00Z">
         <w:r>
           <w:rPr>
             <w:rFonts w:eastAsia="Times New Roman"/>
             <w:color w:val="000000"/>
           </w:rPr>
-          <w:t>0.4</w:t>
+          <w:t>1.5</w:t>
         </w:r>
       </w:ins>
-      <w:del w:id="233" w:author="Risa" w:date="2021-12-01T15:28:00Z">
+      <w:del w:id="252" w:author="Risa" w:date="2021-12-01T15:28:00Z">
         <w:r>
           <w:rPr>
             <w:rFonts w:eastAsia="Times New Roman"/>
@@ -22356,16 +22514,16 @@
         </w:rPr>
         <w:t xml:space="preserve">% and </w:t>
       </w:r>
-      <w:ins w:id="234" w:author="Risa" w:date="2021-12-01T16:15:00Z">
+      <w:ins w:id="253" w:author="Risa" w:date="2021-12-09T17:31:00Z">
         <w:r>
           <w:rPr>
             <w:rFonts w:eastAsia="Times New Roman"/>
             <w:color w:val="000000"/>
           </w:rPr>
-          <w:t>2.6</w:t>
+          <w:t>4</w:t>
         </w:r>
       </w:ins>
-      <w:del w:id="235" w:author="Risa" w:date="2021-12-01T15:28:00Z">
+      <w:del w:id="254" w:author="Risa" w:date="2021-12-01T15:28:00Z">
         <w:r>
           <w:rPr>
             <w:rFonts w:eastAsia="Times New Roman"/>
@@ -22453,7 +22611,7 @@
       <w:pPr>
         <w:spacing w:line="480" w:lineRule="auto"/>
         <w:rPr>
-          <w:rPrChange w:id="236" w:author="Risa" w:date="2021-12-01T14:56:00Z">
+          <w:rPrChange w:id="255" w:author="Risa" w:date="2021-12-01T14:56:00Z">
             <w:rPr>
               <w:sz w:val="20"/>
               <w:szCs w:val="20"/>
@@ -22465,7 +22623,7 @@
         <w:rPr>
           <w:b/>
           <w:bCs/>
-          <w:rPrChange w:id="237" w:author="Risa" w:date="2021-12-01T14:56:00Z">
+          <w:rPrChange w:id="256" w:author="Risa" w:date="2021-12-01T14:56:00Z">
             <w:rPr>
               <w:b/>
               <w:bCs/>
@@ -22481,7 +22639,7 @@
         <w:rPr>
           <w:b/>
           <w:bCs/>
-          <w:rPrChange w:id="238" w:author="Risa" w:date="2021-12-01T14:56:00Z">
+          <w:rPrChange w:id="257" w:author="Risa" w:date="2021-12-01T14:56:00Z">
             <w:rPr>
               <w:b/>
               <w:bCs/>
@@ -22496,7 +22654,7 @@
         <w:rPr>
           <w:b/>
           <w:bCs/>
-          <w:rPrChange w:id="239" w:author="Risa" w:date="2021-12-01T14:56:00Z">
+          <w:rPrChange w:id="258" w:author="Risa" w:date="2021-12-01T14:56:00Z">
             <w:rPr>
               <w:b/>
               <w:bCs/>
@@ -22509,7 +22667,7 @@
       </w:r>
       <w:r>
         <w:rPr>
-          <w:rPrChange w:id="240" w:author="Risa" w:date="2021-12-01T14:56:00Z">
+          <w:rPrChange w:id="259" w:author="Risa" w:date="2021-12-01T14:56:00Z">
             <w:rPr>
               <w:sz w:val="20"/>
               <w:szCs w:val="20"/>
@@ -22523,7 +22681,7 @@
         <w:rPr>
           <w:i/>
           <w:iCs/>
-          <w:rPrChange w:id="241" w:author="Risa" w:date="2021-12-01T14:56:00Z">
+          <w:rPrChange w:id="260" w:author="Risa" w:date="2021-12-01T14:56:00Z">
             <w:rPr>
               <w:i/>
               <w:iCs/>
@@ -22537,7 +22695,7 @@
       <w:r>
         <w:rPr>
           <w:vertAlign w:val="subscript"/>
-          <w:rPrChange w:id="242" w:author="Risa" w:date="2021-12-01T14:56:00Z">
+          <w:rPrChange w:id="261" w:author="Risa" w:date="2021-12-01T14:56:00Z">
             <w:rPr>
               <w:sz w:val="20"/>
               <w:szCs w:val="20"/>
@@ -22550,7 +22708,7 @@
       <w:proofErr w:type="spellEnd"/>
       <w:r>
         <w:rPr>
-          <w:rPrChange w:id="243" w:author="Risa" w:date="2021-12-01T14:56:00Z">
+          <w:rPrChange w:id="262" w:author="Risa" w:date="2021-12-01T14:56:00Z">
             <w:rPr>
               <w:sz w:val="20"/>
               <w:szCs w:val="20"/>
@@ -22887,7 +23045,7 @@
               </w:rPr>
               <w:t>0.</w:t>
             </w:r>
-            <w:ins w:id="244" w:author="Risa" w:date="2021-12-01T14:51:00Z">
+            <w:ins w:id="263" w:author="Risa" w:date="2021-12-09T17:12:00Z">
               <w:r>
                 <w:rPr>
                   <w:rFonts w:eastAsia="Times New Roman"/>
@@ -22895,10 +23053,10 @@
                   <w:sz w:val="20"/>
                   <w:szCs w:val="20"/>
                 </w:rPr>
-                <w:t>245</w:t>
+                <w:t>075</w:t>
               </w:r>
             </w:ins>
-            <w:del w:id="245" w:author="Risa" w:date="2021-12-01T14:51:00Z">
+            <w:del w:id="264" w:author="Risa" w:date="2021-12-01T14:51:00Z">
               <w:r>
                 <w:rPr>
                   <w:rFonts w:eastAsia="Times New Roman"/>
@@ -22936,7 +23094,7 @@
               </w:rPr>
               <w:t>0.0</w:t>
             </w:r>
-            <w:ins w:id="246" w:author="Risa" w:date="2021-12-01T14:51:00Z">
+            <w:ins w:id="265" w:author="Risa" w:date="2021-12-09T17:12:00Z">
               <w:r>
                 <w:rPr>
                   <w:rFonts w:eastAsia="Times New Roman"/>
@@ -22944,10 +23102,10 @@
                   <w:sz w:val="20"/>
                   <w:szCs w:val="20"/>
                 </w:rPr>
-                <w:t>71</w:t>
+                <w:t>33</w:t>
               </w:r>
             </w:ins>
-            <w:del w:id="247" w:author="Risa" w:date="2021-12-01T14:51:00Z">
+            <w:del w:id="266" w:author="Risa" w:date="2021-12-01T14:51:00Z">
               <w:r>
                 <w:rPr>
                   <w:rFonts w:eastAsia="Times New Roman"/>
@@ -22986,6 +23144,18 @@
                 <w:szCs w:val="20"/>
               </w:rPr>
             </w:pPr>
+            <w:del w:id="267" w:author="Risa" w:date="2021-12-09T17:12:00Z">
+              <w:r>
+                <w:rPr>
+                  <w:b/>
+                  <w:bCs/>
+                  <w:color w:val="000000"/>
+                  <w:sz w:val="20"/>
+                  <w:szCs w:val="20"/>
+                </w:rPr>
+                <w:delText xml:space="preserve">&lt; </w:delText>
+              </w:r>
+            </w:del>
             <w:r>
               <w:rPr>
                 <w:b/>
@@ -22994,8 +23164,32 @@
                 <w:sz w:val="20"/>
                 <w:szCs w:val="20"/>
               </w:rPr>
-              <w:t>&lt; 0.001</w:t>
-            </w:r>
+              <w:t>0.0</w:t>
+            </w:r>
+            <w:ins w:id="268" w:author="Risa" w:date="2021-12-09T17:12:00Z">
+              <w:r>
+                <w:rPr>
+                  <w:b/>
+                  <w:bCs/>
+                  <w:color w:val="000000"/>
+                  <w:sz w:val="20"/>
+                  <w:szCs w:val="20"/>
+                </w:rPr>
+                <w:t>21</w:t>
+              </w:r>
+            </w:ins>
+            <w:del w:id="269" w:author="Risa" w:date="2021-12-09T17:12:00Z">
+              <w:r>
+                <w:rPr>
+                  <w:b/>
+                  <w:bCs/>
+                  <w:color w:val="000000"/>
+                  <w:sz w:val="20"/>
+                  <w:szCs w:val="20"/>
+                </w:rPr>
+                <w:delText>01</w:delText>
+              </w:r>
+            </w:del>
           </w:p>
         </w:tc>
         <w:tc>
@@ -23022,7 +23216,7 @@
                 <w:szCs w:val="20"/>
               </w:rPr>
             </w:pPr>
-            <w:ins w:id="248" w:author="Risa" w:date="2021-12-01T14:53:00Z">
+            <w:ins w:id="270" w:author="Risa" w:date="2021-12-01T14:53:00Z">
               <w:r>
                 <w:rPr>
                   <w:rFonts w:eastAsia="Times New Roman"/>
@@ -23030,10 +23224,43 @@
                   <w:sz w:val="20"/>
                   <w:szCs w:val="20"/>
                 </w:rPr>
-                <w:t>1.84</w:t>
+                <w:t>1</w:t>
               </w:r>
             </w:ins>
-            <w:del w:id="249" w:author="Risa" w:date="2021-12-01T14:53:00Z">
+            <w:ins w:id="271" w:author="Risa" w:date="2021-12-09T17:13:00Z">
+              <w:r>
+                <w:rPr>
+                  <w:rFonts w:eastAsia="Times New Roman"/>
+                  <w:color w:val="000000"/>
+                  <w:sz w:val="20"/>
+                  <w:szCs w:val="20"/>
+                </w:rPr>
+                <w:t>0</w:t>
+              </w:r>
+            </w:ins>
+            <w:ins w:id="272" w:author="Risa" w:date="2021-12-01T14:53:00Z">
+              <w:r>
+                <w:rPr>
+                  <w:rFonts w:eastAsia="Times New Roman"/>
+                  <w:color w:val="000000"/>
+                  <w:sz w:val="20"/>
+                  <w:szCs w:val="20"/>
+                </w:rPr>
+                <w:t>.</w:t>
+              </w:r>
+            </w:ins>
+            <w:ins w:id="273" w:author="Risa" w:date="2021-12-09T17:13:00Z">
+              <w:r>
+                <w:rPr>
+                  <w:rFonts w:eastAsia="Times New Roman"/>
+                  <w:color w:val="000000"/>
+                  <w:sz w:val="20"/>
+                  <w:szCs w:val="20"/>
+                </w:rPr>
+                <w:t>91</w:t>
+              </w:r>
+            </w:ins>
+            <w:del w:id="274" w:author="Risa" w:date="2021-12-01T14:53:00Z">
               <w:r>
                 <w:rPr>
                   <w:rFonts w:eastAsia="Times New Roman"/>
@@ -23191,7 +23418,7 @@
               </w:rPr>
               <w:t>0.9</w:t>
             </w:r>
-            <w:ins w:id="250" w:author="Risa" w:date="2021-12-01T14:51:00Z">
+            <w:ins w:id="275" w:author="Risa" w:date="2021-12-09T17:12:00Z">
               <w:r>
                 <w:rPr>
                   <w:rFonts w:eastAsia="Times New Roman"/>
@@ -23199,10 +23426,10 @@
                   <w:sz w:val="20"/>
                   <w:szCs w:val="20"/>
                 </w:rPr>
-                <w:t>51</w:t>
+                <w:t>14</w:t>
               </w:r>
             </w:ins>
-            <w:del w:id="251" w:author="Risa" w:date="2021-12-01T14:51:00Z">
+            <w:del w:id="276" w:author="Risa" w:date="2021-12-01T14:51:00Z">
               <w:r>
                 <w:rPr>
                   <w:rFonts w:eastAsia="Times New Roman"/>
@@ -23240,7 +23467,7 @@
               </w:rPr>
               <w:t>0.0</w:t>
             </w:r>
-            <w:ins w:id="252" w:author="Risa" w:date="2021-12-01T14:51:00Z">
+            <w:ins w:id="277" w:author="Risa" w:date="2021-12-01T14:51:00Z">
               <w:r>
                 <w:rPr>
                   <w:rFonts w:eastAsia="Times New Roman"/>
@@ -23248,10 +23475,21 @@
                   <w:sz w:val="20"/>
                   <w:szCs w:val="20"/>
                 </w:rPr>
-                <w:t>10</w:t>
+                <w:t>1</w:t>
               </w:r>
             </w:ins>
-            <w:del w:id="253" w:author="Risa" w:date="2021-12-01T14:51:00Z">
+            <w:ins w:id="278" w:author="Risa" w:date="2021-12-09T17:12:00Z">
+              <w:r>
+                <w:rPr>
+                  <w:rFonts w:eastAsia="Times New Roman"/>
+                  <w:color w:val="000000"/>
+                  <w:sz w:val="20"/>
+                  <w:szCs w:val="20"/>
+                </w:rPr>
+                <w:t>4</w:t>
+              </w:r>
+            </w:ins>
+            <w:del w:id="279" w:author="Risa" w:date="2021-12-01T14:51:00Z">
               <w:r>
                 <w:rPr>
                   <w:rFonts w:eastAsia="Times New Roman"/>
@@ -23326,7 +23564,7 @@
                 <w:szCs w:val="20"/>
               </w:rPr>
             </w:pPr>
-            <w:ins w:id="254" w:author="Risa" w:date="2021-12-01T14:53:00Z">
+            <w:ins w:id="280" w:author="Risa" w:date="2021-12-09T17:13:00Z">
               <w:r>
                 <w:rPr>
                   <w:rFonts w:eastAsia="Times New Roman"/>
@@ -23334,10 +23572,10 @@
                   <w:sz w:val="20"/>
                   <w:szCs w:val="20"/>
                 </w:rPr>
-                <w:t>7.89</w:t>
+                <w:t>8.89</w:t>
               </w:r>
             </w:ins>
-            <w:del w:id="255" w:author="Risa" w:date="2021-12-01T14:53:00Z">
+            <w:del w:id="281" w:author="Risa" w:date="2021-12-01T14:53:00Z">
               <w:r>
                 <w:rPr>
                   <w:rFonts w:eastAsia="Times New Roman"/>
@@ -23536,7 +23774,7 @@
                 <w:szCs w:val="20"/>
               </w:rPr>
             </w:pPr>
-            <w:ins w:id="256" w:author="Risa" w:date="2021-12-01T16:12:00Z">
+            <w:ins w:id="282" w:author="Risa" w:date="2021-12-09T17:13:00Z">
               <w:r>
                 <w:rPr>
                   <w:rFonts w:eastAsia="Times New Roman"/>
@@ -23544,10 +23782,10 @@
                   <w:sz w:val="20"/>
                   <w:szCs w:val="20"/>
                 </w:rPr>
-                <w:t>11.90</w:t>
+                <w:t>9.66</w:t>
               </w:r>
             </w:ins>
-            <w:del w:id="257" w:author="Risa" w:date="2021-12-01T14:53:00Z">
+            <w:del w:id="283" w:author="Risa" w:date="2021-12-01T14:53:00Z">
               <w:r>
                 <w:rPr>
                   <w:rFonts w:eastAsia="Times New Roman"/>
@@ -23708,17 +23946,27 @@
                 <w:szCs w:val="20"/>
               </w:rPr>
             </w:pPr>
-            <w:ins w:id="258" w:author="Risa" w:date="2021-12-01T16:13:00Z">
+            <w:ins w:id="284" w:author="Risa" w:date="2021-12-01T16:13:00Z">
               <w:r>
                 <w:rPr>
                   <w:color w:val="000000"/>
                   <w:sz w:val="20"/>
                   <w:szCs w:val="20"/>
                 </w:rPr>
-                <w:t>0.404</w:t>
+                <w:t>0.</w:t>
               </w:r>
             </w:ins>
-            <w:del w:id="259" w:author="Risa" w:date="2021-12-01T14:51:00Z">
+            <w:ins w:id="285" w:author="Risa" w:date="2021-12-09T17:12:00Z">
+              <w:r>
+                <w:rPr>
+                  <w:color w:val="000000"/>
+                  <w:sz w:val="20"/>
+                  <w:szCs w:val="20"/>
+                </w:rPr>
+                <w:t>158</w:t>
+              </w:r>
+            </w:ins>
+            <w:del w:id="286" w:author="Risa" w:date="2021-12-01T14:51:00Z">
               <w:r>
                 <w:rPr>
                   <w:rFonts w:eastAsia="Times New Roman"/>
@@ -23764,7 +24012,7 @@
                 <w:szCs w:val="20"/>
               </w:rPr>
             </w:pPr>
-            <w:ins w:id="260" w:author="Risa" w:date="2021-12-01T16:12:00Z">
+            <w:ins w:id="287" w:author="Risa" w:date="2021-12-09T17:13:00Z">
               <w:r>
                 <w:rPr>
                   <w:rFonts w:eastAsia="Times New Roman"/>
@@ -23772,10 +24020,10 @@
                   <w:sz w:val="20"/>
                   <w:szCs w:val="20"/>
                 </w:rPr>
-                <w:t>8.85</w:t>
+                <w:t>6.48</w:t>
               </w:r>
             </w:ins>
-            <w:del w:id="261" w:author="Risa" w:date="2021-12-01T14:53:00Z">
+            <w:del w:id="288" w:author="Risa" w:date="2021-12-01T14:53:00Z">
               <w:r>
                 <w:rPr>
                   <w:rFonts w:eastAsia="Times New Roman"/>
@@ -23937,17 +24185,27 @@
                 <w:szCs w:val="20"/>
               </w:rPr>
             </w:pPr>
-            <w:ins w:id="262" w:author="Risa" w:date="2021-12-01T16:13:00Z">
+            <w:ins w:id="289" w:author="Risa" w:date="2021-12-01T16:13:00Z">
               <w:r>
                 <w:rPr>
                   <w:color w:val="000000"/>
                   <w:sz w:val="20"/>
                   <w:szCs w:val="20"/>
                 </w:rPr>
-                <w:t>0.380</w:t>
+                <w:t>0.</w:t>
               </w:r>
             </w:ins>
-            <w:del w:id="263" w:author="Risa" w:date="2021-12-01T14:52:00Z">
+            <w:ins w:id="290" w:author="Risa" w:date="2021-12-09T17:13:00Z">
+              <w:r>
+                <w:rPr>
+                  <w:color w:val="000000"/>
+                  <w:sz w:val="20"/>
+                  <w:szCs w:val="20"/>
+                </w:rPr>
+                <w:t>150</w:t>
+              </w:r>
+            </w:ins>
+            <w:del w:id="291" w:author="Risa" w:date="2021-12-01T14:52:00Z">
               <w:r>
                 <w:rPr>
                   <w:rFonts w:eastAsia="Times New Roman"/>
@@ -23993,7 +24251,7 @@
                 <w:szCs w:val="20"/>
               </w:rPr>
             </w:pPr>
-            <w:ins w:id="264" w:author="Risa" w:date="2021-12-01T16:12:00Z">
+            <w:ins w:id="292" w:author="Risa" w:date="2021-12-09T17:13:00Z">
               <w:r>
                 <w:rPr>
                   <w:rFonts w:eastAsia="Times New Roman"/>
@@ -24001,10 +24259,10 @@
                   <w:sz w:val="20"/>
                   <w:szCs w:val="20"/>
                 </w:rPr>
-                <w:t>9.36</w:t>
+                <w:t>6.21</w:t>
               </w:r>
             </w:ins>
-            <w:del w:id="265" w:author="Risa" w:date="2021-12-01T14:53:00Z">
+            <w:del w:id="293" w:author="Risa" w:date="2021-12-01T14:53:00Z">
               <w:r>
                 <w:rPr>
                   <w:rFonts w:eastAsia="Times New Roman"/>
@@ -24154,7 +24412,7 @@
                 <w:color w:val="000000"/>
                 <w:sz w:val="20"/>
                 <w:szCs w:val="20"/>
-                <w:rPrChange w:id="266" w:author="Risa" w:date="2021-12-01T14:52:00Z">
+                <w:rPrChange w:id="294" w:author="Risa" w:date="2021-12-01T14:52:00Z">
                   <w:rPr>
                     <w:rFonts w:eastAsia="Times New Roman"/>
                     <w:b/>
@@ -24166,7 +24424,7 @@
                 </w:rPrChange>
               </w:rPr>
             </w:pPr>
-            <w:ins w:id="267" w:author="Risa" w:date="2021-12-01T16:13:00Z">
+            <w:ins w:id="295" w:author="Risa" w:date="2021-12-01T16:13:00Z">
               <w:r>
                 <w:rPr>
                   <w:b/>
@@ -24178,13 +24436,13 @@
                 <w:t>&lt; 0.001</w:t>
               </w:r>
             </w:ins>
-            <w:del w:id="268" w:author="Risa" w:date="2021-12-01T14:52:00Z">
+            <w:del w:id="296" w:author="Risa" w:date="2021-12-01T14:52:00Z">
               <w:r>
                 <w:rPr>
                   <w:color w:val="000000"/>
                   <w:sz w:val="20"/>
                   <w:szCs w:val="20"/>
-                  <w:rPrChange w:id="269" w:author="Risa" w:date="2021-12-01T14:52:00Z">
+                  <w:rPrChange w:id="297" w:author="Risa" w:date="2021-12-01T14:52:00Z">
                     <w:rPr>
                       <w:b/>
                       <w:bCs/>
@@ -24223,7 +24481,7 @@
                 <w:szCs w:val="20"/>
               </w:rPr>
             </w:pPr>
-            <w:ins w:id="270" w:author="Risa" w:date="2021-12-01T16:13:00Z">
+            <w:ins w:id="298" w:author="Risa" w:date="2021-12-09T17:14:00Z">
               <w:r>
                 <w:rPr>
                   <w:rFonts w:eastAsia="Times New Roman"/>
@@ -24231,10 +24489,10 @@
                   <w:sz w:val="20"/>
                   <w:szCs w:val="20"/>
                 </w:rPr>
-                <w:t>2.63</w:t>
+                <w:t>4.00</w:t>
               </w:r>
             </w:ins>
-            <w:del w:id="271" w:author="Risa" w:date="2021-12-01T14:53:00Z">
+            <w:del w:id="299" w:author="Risa" w:date="2021-12-01T14:53:00Z">
               <w:r>
                 <w:rPr>
                   <w:rFonts w:eastAsia="Times New Roman"/>
@@ -24431,7 +24689,7 @@
                 <w:color w:val="000000"/>
                 <w:sz w:val="20"/>
                 <w:szCs w:val="20"/>
-                <w:rPrChange w:id="272" w:author="Risa" w:date="2021-12-01T14:52:00Z">
+                <w:rPrChange w:id="300" w:author="Risa" w:date="2021-12-01T14:52:00Z">
                   <w:rPr>
                     <w:rFonts w:eastAsia="Times New Roman"/>
                     <w:b/>
@@ -24443,7 +24701,7 @@
                 </w:rPrChange>
               </w:rPr>
             </w:pPr>
-            <w:ins w:id="273" w:author="Risa" w:date="2021-12-01T16:13:00Z">
+            <w:ins w:id="301" w:author="Risa" w:date="2021-12-01T16:13:00Z">
               <w:r>
                 <w:rPr>
                   <w:b/>
@@ -24455,13 +24713,13 @@
                 <w:t>&lt; 0.001</w:t>
               </w:r>
             </w:ins>
-            <w:del w:id="274" w:author="Risa" w:date="2021-12-01T14:52:00Z">
+            <w:del w:id="302" w:author="Risa" w:date="2021-12-01T14:52:00Z">
               <w:r>
                 <w:rPr>
                   <w:color w:val="000000"/>
                   <w:sz w:val="20"/>
                   <w:szCs w:val="20"/>
-                  <w:rPrChange w:id="275" w:author="Risa" w:date="2021-12-01T14:52:00Z">
+                  <w:rPrChange w:id="303" w:author="Risa" w:date="2021-12-01T14:52:00Z">
                     <w:rPr>
                       <w:b/>
                       <w:bCs/>
@@ -24500,7 +24758,7 @@
                 <w:szCs w:val="20"/>
               </w:rPr>
             </w:pPr>
-            <w:ins w:id="276" w:author="Risa" w:date="2021-12-01T16:13:00Z">
+            <w:ins w:id="304" w:author="Risa" w:date="2021-12-09T17:14:00Z">
               <w:r>
                 <w:rPr>
                   <w:rFonts w:eastAsia="Times New Roman"/>
@@ -24508,10 +24766,10 @@
                   <w:sz w:val="20"/>
                   <w:szCs w:val="20"/>
                 </w:rPr>
-                <w:t>0.42</w:t>
+                <w:t>1.51</w:t>
               </w:r>
             </w:ins>
-            <w:del w:id="277" w:author="Risa" w:date="2021-12-01T14:53:00Z">
+            <w:del w:id="305" w:author="Risa" w:date="2021-12-01T14:53:00Z">
               <w:r>
                 <w:rPr>
                   <w:rFonts w:eastAsia="Times New Roman"/>
@@ -24676,7 +24934,7 @@
               </w:rPr>
               <w:t>0.00</w:t>
             </w:r>
-            <w:ins w:id="278" w:author="Risa" w:date="2021-12-01T14:52:00Z">
+            <w:ins w:id="306" w:author="Risa" w:date="2021-12-09T17:13:00Z">
               <w:r>
                 <w:rPr>
                   <w:rFonts w:eastAsia="Times New Roman"/>
@@ -24686,10 +24944,10 @@
                   <w:sz w:val="20"/>
                   <w:szCs w:val="20"/>
                 </w:rPr>
-                <w:t>2</w:t>
+                <w:t>4</w:t>
               </w:r>
             </w:ins>
-            <w:del w:id="279" w:author="Risa" w:date="2021-12-01T14:52:00Z">
+            <w:del w:id="307" w:author="Risa" w:date="2021-12-01T14:52:00Z">
               <w:r>
                 <w:rPr>
                   <w:rFonts w:eastAsia="Times New Roman"/>
@@ -24727,7 +24985,7 @@
                 <w:szCs w:val="20"/>
               </w:rPr>
             </w:pPr>
-            <w:ins w:id="280" w:author="Risa" w:date="2021-12-01T14:53:00Z">
+            <w:ins w:id="308" w:author="Risa" w:date="2021-12-09T17:14:00Z">
               <w:r>
                 <w:rPr>
                   <w:rFonts w:eastAsia="Times New Roman"/>
@@ -24735,21 +24993,10 @@
                   <w:sz w:val="20"/>
                   <w:szCs w:val="20"/>
                 </w:rPr>
-                <w:t>3.</w:t>
+                <w:t>2.60</w:t>
               </w:r>
             </w:ins>
-            <w:ins w:id="281" w:author="Risa" w:date="2021-12-01T16:13:00Z">
-              <w:r>
-                <w:rPr>
-                  <w:rFonts w:eastAsia="Times New Roman"/>
-                  <w:color w:val="000000"/>
-                  <w:sz w:val="20"/>
-                  <w:szCs w:val="20"/>
-                </w:rPr>
-                <w:t>25</w:t>
-              </w:r>
-            </w:ins>
-            <w:del w:id="282" w:author="Risa" w:date="2021-12-01T14:53:00Z">
+            <w:del w:id="309" w:author="Risa" w:date="2021-12-01T14:53:00Z">
               <w:r>
                 <w:rPr>
                   <w:rFonts w:eastAsia="Times New Roman"/>
@@ -24920,16 +25167,7 @@
               </w:rPr>
               <w:t>0.</w:t>
             </w:r>
-            <w:r>
-              <w:rPr>
-                <w:rFonts w:eastAsia="Times New Roman"/>
-                <w:color w:val="000000"/>
-                <w:sz w:val="20"/>
-                <w:szCs w:val="20"/>
-              </w:rPr>
-              <w:t>5</w:t>
-            </w:r>
-            <w:ins w:id="283" w:author="Risa" w:date="2021-12-01T14:52:00Z">
+            <w:ins w:id="310" w:author="Risa" w:date="2021-12-09T17:13:00Z">
               <w:r>
                 <w:rPr>
                   <w:rFonts w:eastAsia="Times New Roman"/>
@@ -24937,10 +25175,21 @@
                   <w:sz w:val="20"/>
                   <w:szCs w:val="20"/>
                 </w:rPr>
-                <w:t>10</w:t>
+                <w:t>383</w:t>
               </w:r>
             </w:ins>
-            <w:del w:id="284" w:author="Risa" w:date="2021-12-01T14:52:00Z">
+            <w:del w:id="311" w:author="Risa" w:date="2021-12-09T17:13:00Z">
+              <w:r>
+                <w:rPr>
+                  <w:rFonts w:eastAsia="Times New Roman"/>
+                  <w:color w:val="000000"/>
+                  <w:sz w:val="20"/>
+                  <w:szCs w:val="20"/>
+                </w:rPr>
+                <w:delText>5</w:delText>
+              </w:r>
+            </w:del>
+            <w:del w:id="312" w:author="Risa" w:date="2021-12-01T14:52:00Z">
               <w:r>
                 <w:rPr>
                   <w:rFonts w:eastAsia="Times New Roman"/>
@@ -24975,7 +25224,7 @@
                 <w:szCs w:val="20"/>
               </w:rPr>
             </w:pPr>
-            <w:ins w:id="285" w:author="Risa" w:date="2021-12-01T14:53:00Z">
+            <w:ins w:id="313" w:author="Risa" w:date="2021-12-09T17:14:00Z">
               <w:r>
                 <w:rPr>
                   <w:rFonts w:eastAsia="Times New Roman"/>
@@ -24983,10 +25232,10 @@
                   <w:sz w:val="20"/>
                   <w:szCs w:val="20"/>
                 </w:rPr>
-                <w:t>3.34</w:t>
+                <w:t>2.53</w:t>
               </w:r>
             </w:ins>
-            <w:del w:id="286" w:author="Risa" w:date="2021-12-01T14:53:00Z">
+            <w:del w:id="314" w:author="Risa" w:date="2021-12-01T14:53:00Z">
               <w:r>
                 <w:rPr>
                   <w:rFonts w:eastAsia="Times New Roman"/>
@@ -25153,7 +25402,7 @@
               </w:rPr>
               <w:t>0.</w:t>
             </w:r>
-            <w:ins w:id="287" w:author="Risa" w:date="2021-12-01T14:52:00Z">
+            <w:ins w:id="315" w:author="Risa" w:date="2021-12-01T14:52:00Z">
               <w:r>
                 <w:rPr>
                   <w:rFonts w:eastAsia="Times New Roman"/>
@@ -25161,10 +25410,21 @@
                   <w:sz w:val="20"/>
                   <w:szCs w:val="20"/>
                 </w:rPr>
-                <w:t>954</w:t>
+                <w:t>9</w:t>
               </w:r>
             </w:ins>
-            <w:del w:id="288" w:author="Risa" w:date="2021-12-01T14:52:00Z">
+            <w:ins w:id="316" w:author="Risa" w:date="2021-12-09T17:13:00Z">
+              <w:r>
+                <w:rPr>
+                  <w:rFonts w:eastAsia="Times New Roman"/>
+                  <w:color w:val="000000"/>
+                  <w:sz w:val="20"/>
+                  <w:szCs w:val="20"/>
+                </w:rPr>
+                <w:t>49</w:t>
+              </w:r>
+            </w:ins>
+            <w:del w:id="317" w:author="Risa" w:date="2021-12-01T14:52:00Z">
               <w:r>
                 <w:rPr>
                   <w:rFonts w:eastAsia="Times New Roman"/>
@@ -25199,7 +25459,7 @@
                 <w:szCs w:val="20"/>
               </w:rPr>
             </w:pPr>
-            <w:ins w:id="289" w:author="Risa" w:date="2021-12-01T14:53:00Z">
+            <w:ins w:id="318" w:author="Risa" w:date="2021-12-01T14:53:00Z">
               <w:r>
                 <w:rPr>
                   <w:rFonts w:eastAsia="Times New Roman"/>
@@ -25207,10 +25467,21 @@
                   <w:sz w:val="20"/>
                   <w:szCs w:val="20"/>
                 </w:rPr>
-                <w:t>2.96</w:t>
+                <w:t>2.</w:t>
               </w:r>
             </w:ins>
-            <w:del w:id="290" w:author="Risa" w:date="2021-12-01T14:53:00Z">
+            <w:ins w:id="319" w:author="Risa" w:date="2021-12-09T17:14:00Z">
+              <w:r>
+                <w:rPr>
+                  <w:rFonts w:eastAsia="Times New Roman"/>
+                  <w:color w:val="000000"/>
+                  <w:sz w:val="20"/>
+                  <w:szCs w:val="20"/>
+                </w:rPr>
+                <w:t>14</w:t>
+              </w:r>
+            </w:ins>
+            <w:del w:id="320" w:author="Risa" w:date="2021-12-01T14:53:00Z">
               <w:r>
                 <w:rPr>
                   <w:rFonts w:eastAsia="Times New Roman"/>
@@ -25381,16 +25652,7 @@
               </w:rPr>
               <w:t>0.</w:t>
             </w:r>
-            <w:r>
-              <w:rPr>
-                <w:rFonts w:eastAsia="Times New Roman"/>
-                <w:color w:val="000000"/>
-                <w:sz w:val="20"/>
-                <w:szCs w:val="20"/>
-              </w:rPr>
-              <w:t>9</w:t>
-            </w:r>
-            <w:ins w:id="291" w:author="Risa" w:date="2021-12-01T14:52:00Z">
+            <w:ins w:id="321" w:author="Risa" w:date="2021-12-09T17:13:00Z">
               <w:r>
                 <w:rPr>
                   <w:rFonts w:eastAsia="Times New Roman"/>
@@ -25398,10 +25660,21 @@
                   <w:sz w:val="20"/>
                   <w:szCs w:val="20"/>
                 </w:rPr>
-                <w:t>26</w:t>
+                <w:t>845</w:t>
               </w:r>
             </w:ins>
-            <w:del w:id="292" w:author="Risa" w:date="2021-12-01T14:52:00Z">
+            <w:del w:id="322" w:author="Risa" w:date="2021-12-09T17:13:00Z">
+              <w:r>
+                <w:rPr>
+                  <w:rFonts w:eastAsia="Times New Roman"/>
+                  <w:color w:val="000000"/>
+                  <w:sz w:val="20"/>
+                  <w:szCs w:val="20"/>
+                </w:rPr>
+                <w:delText>9</w:delText>
+              </w:r>
+            </w:del>
+            <w:del w:id="323" w:author="Risa" w:date="2021-12-01T14:52:00Z">
               <w:r>
                 <w:rPr>
                   <w:rFonts w:eastAsia="Times New Roman"/>
@@ -25437,7 +25710,7 @@
                 <w:szCs w:val="20"/>
               </w:rPr>
             </w:pPr>
-            <w:ins w:id="293" w:author="Risa" w:date="2021-12-01T14:53:00Z">
+            <w:ins w:id="324" w:author="Risa" w:date="2021-12-01T14:53:00Z">
               <w:r>
                 <w:rPr>
                   <w:rFonts w:eastAsia="Times New Roman"/>
@@ -25445,10 +25718,21 @@
                   <w:sz w:val="20"/>
                   <w:szCs w:val="20"/>
                 </w:rPr>
-                <w:t>1.63</w:t>
+                <w:t>1.</w:t>
               </w:r>
             </w:ins>
-            <w:del w:id="294" w:author="Risa" w:date="2021-12-01T14:53:00Z">
+            <w:ins w:id="325" w:author="Risa" w:date="2021-12-09T17:14:00Z">
+              <w:r>
+                <w:rPr>
+                  <w:rFonts w:eastAsia="Times New Roman"/>
+                  <w:color w:val="000000"/>
+                  <w:sz w:val="20"/>
+                  <w:szCs w:val="20"/>
+                </w:rPr>
+                <w:t>25</w:t>
+              </w:r>
+            </w:ins>
+            <w:del w:id="326" w:author="Risa" w:date="2021-12-01T14:53:00Z">
               <w:r>
                 <w:rPr>
                   <w:rFonts w:eastAsia="Times New Roman"/>
@@ -25477,7 +25761,7 @@
         <w:spacing w:line="480" w:lineRule="auto"/>
         <w:contextualSpacing/>
         <w:rPr>
-          <w:rPrChange w:id="295" w:author="Risa" w:date="2021-12-01T14:57:00Z">
+          <w:rPrChange w:id="327" w:author="Risa" w:date="2021-12-01T14:57:00Z">
             <w:rPr>
               <w:sz w:val="20"/>
               <w:szCs w:val="20"/>
@@ -25487,19 +25771,37 @@
       </w:pPr>
       <w:r>
         <w:rPr>
-          <w:rPrChange w:id="296" w:author="Risa" w:date="2021-12-01T14:57:00Z">
+          <w:rPrChange w:id="328" w:author="Risa" w:date="2021-12-01T14:57:00Z">
             <w:rPr>
               <w:sz w:val="20"/>
               <w:szCs w:val="20"/>
             </w:rPr>
           </w:rPrChange>
         </w:rPr>
-        <w:t>* P-values &lt; 0.05 are bolded and &lt; 0.1 are italicized. Sample size is 1,8</w:t>
-      </w:r>
-      <w:del w:id="297" w:author="Risa" w:date="2021-12-01T16:18:00Z">
+        <w:t>* P-values &lt; 0.05 are bolded and &lt; 0.1 are italicized. Sample size is 1,</w:t>
+      </w:r>
+      <w:ins w:id="329" w:author="Risa" w:date="2021-12-09T17:15:00Z">
+        <w:r>
+          <w:t>548</w:t>
+        </w:r>
+      </w:ins>
+      <w:del w:id="330" w:author="Risa" w:date="2021-12-09T17:15:00Z">
         <w:r>
           <w:rPr>
-            <w:rPrChange w:id="298" w:author="Risa" w:date="2021-12-01T14:57:00Z">
+            <w:rPrChange w:id="331" w:author="Risa" w:date="2021-12-01T14:57:00Z">
+              <w:rPr>
+                <w:sz w:val="20"/>
+                <w:szCs w:val="20"/>
+              </w:rPr>
+            </w:rPrChange>
+          </w:rPr>
+          <w:delText>8</w:delText>
+        </w:r>
+      </w:del>
+      <w:del w:id="332" w:author="Risa" w:date="2021-12-01T16:18:00Z">
+        <w:r>
+          <w:rPr>
+            <w:rPrChange w:id="333" w:author="Risa" w:date="2021-12-01T14:57:00Z">
               <w:rPr>
                 <w:sz w:val="20"/>
                 <w:szCs w:val="20"/>
@@ -25509,20 +25811,15 @@
           <w:delText>1</w:delText>
         </w:r>
       </w:del>
-      <w:ins w:id="299" w:author="Risa" w:date="2021-12-01T16:20:00Z">
-        <w:r>
-          <w:t>65</w:t>
-        </w:r>
-      </w:ins>
-      <w:ins w:id="300" w:author="Risa" w:date="2021-12-09T10:30:00Z">
+      <w:ins w:id="334" w:author="Risa" w:date="2021-12-09T10:30:00Z">
         <w:r>
           <w:t>.</w:t>
         </w:r>
       </w:ins>
-      <w:del w:id="301" w:author="Risa" w:date="2021-12-01T16:18:00Z">
+      <w:del w:id="335" w:author="Risa" w:date="2021-12-01T16:18:00Z">
         <w:r>
           <w:rPr>
-            <w:rPrChange w:id="302" w:author="Risa" w:date="2021-12-01T14:57:00Z">
+            <w:rPrChange w:id="336" w:author="Risa" w:date="2021-12-01T14:57:00Z">
               <w:rPr>
                 <w:sz w:val="20"/>
                 <w:szCs w:val="20"/>
@@ -25534,7 +25831,7 @@
       </w:del>
       <w:r>
         <w:rPr>
-          <w:rPrChange w:id="303" w:author="Risa" w:date="2021-12-01T14:57:00Z">
+          <w:rPrChange w:id="337" w:author="Risa" w:date="2021-12-01T14:57:00Z">
             <w:rPr>
               <w:sz w:val="20"/>
               <w:szCs w:val="20"/>
@@ -25550,7 +25847,7 @@
           <w:i/>
           <w:iCs/>
           <w:color w:val="000000"/>
-          <w:rPrChange w:id="304" w:author="Risa" w:date="2021-12-01T14:57:00Z">
+          <w:rPrChange w:id="338" w:author="Risa" w:date="2021-12-01T14:57:00Z">
             <w:rPr>
               <w:rFonts w:eastAsia="Times New Roman"/>
               <w:i/>
@@ -25568,7 +25865,7 @@
           <w:rFonts w:eastAsia="Times New Roman"/>
           <w:color w:val="000000"/>
           <w:vertAlign w:val="subscript"/>
-          <w:rPrChange w:id="305" w:author="Risa" w:date="2021-12-01T14:57:00Z">
+          <w:rPrChange w:id="339" w:author="Risa" w:date="2021-12-01T14:57:00Z">
             <w:rPr>
               <w:rFonts w:eastAsia="Times New Roman"/>
               <w:color w:val="000000"/>
@@ -25585,7 +25882,7 @@
         <w:rPr>
           <w:rFonts w:eastAsia="Times New Roman"/>
           <w:color w:val="000000"/>
-          <w:rPrChange w:id="306" w:author="Risa" w:date="2021-12-01T14:57:00Z">
+          <w:rPrChange w:id="340" w:author="Risa" w:date="2021-12-01T14:57:00Z">
             <w:rPr>
               <w:rFonts w:eastAsia="Times New Roman"/>
               <w:color w:val="000000"/>
@@ -25598,7 +25895,7 @@
       </w:r>
       <w:r>
         <w:rPr>
-          <w:rPrChange w:id="307" w:author="Risa" w:date="2021-12-01T14:57:00Z">
+          <w:rPrChange w:id="341" w:author="Risa" w:date="2021-12-01T14:57:00Z">
             <w:rPr>
               <w:sz w:val="20"/>
               <w:szCs w:val="20"/>
@@ -25612,7 +25909,7 @@
         <w:rPr>
           <w:i/>
           <w:iCs/>
-          <w:rPrChange w:id="308" w:author="Risa" w:date="2021-12-01T14:57:00Z">
+          <w:rPrChange w:id="342" w:author="Risa" w:date="2021-12-01T14:57:00Z">
             <w:rPr>
               <w:i/>
               <w:iCs/>
@@ -25626,7 +25923,7 @@
       <w:r>
         <w:rPr>
           <w:vertAlign w:val="subscript"/>
-          <w:rPrChange w:id="309" w:author="Risa" w:date="2021-12-01T14:57:00Z">
+          <w:rPrChange w:id="343" w:author="Risa" w:date="2021-12-01T14:57:00Z">
             <w:rPr>
               <w:sz w:val="20"/>
               <w:szCs w:val="20"/>
@@ -25639,7 +25936,7 @@
       <w:proofErr w:type="spellEnd"/>
       <w:r>
         <w:rPr>
-          <w:rPrChange w:id="310" w:author="Risa" w:date="2021-12-01T14:57:00Z">
+          <w:rPrChange w:id="344" w:author="Risa" w:date="2021-12-01T14:57:00Z">
             <w:rPr>
               <w:sz w:val="20"/>
               <w:szCs w:val="20"/>
@@ -25705,7 +26002,7 @@
           <w:color w:val="000000"/>
         </w:rPr>
       </w:pPr>
-      <w:ins w:id="311" w:author="Risa" w:date="2021-12-01T16:11:00Z">
+      <w:ins w:id="345" w:author="Risa" w:date="2021-12-09T16:59:00Z">
         <w:r>
           <w:rPr>
             <w:rFonts w:eastAsia="Times New Roman"/>
@@ -25715,10 +26012,10 @@
             <w:color w:val="000000"/>
           </w:rPr>
           <w:drawing>
-            <wp:inline distT="0" distB="0" distL="0" distR="0" wp14:anchorId="5B1AE270" wp14:editId="6532A8EE">
+            <wp:inline distT="0" distB="0" distL="0" distR="0" wp14:anchorId="05904EA2" wp14:editId="5C6F3D90">
               <wp:extent cx="5943600" cy="3686810"/>
               <wp:effectExtent l="0" t="0" r="0" b="0"/>
-              <wp:docPr id="15" name="Picture 15" descr="Chart, scatter chart&#10;&#10;Description automatically generated"/>
+              <wp:docPr id="16" name="Picture 16" descr="Chart, scatter chart&#10;&#10;Description automatically generated"/>
               <wp:cNvGraphicFramePr>
                 <a:graphicFrameLocks xmlns:a="http://schemas.openxmlformats.org/drawingml/2006/main" noChangeAspect="1"/>
               </wp:cNvGraphicFramePr>
@@ -25726,7 +26023,7 @@
                 <a:graphicData uri="http://schemas.openxmlformats.org/drawingml/2006/picture">
                   <pic:pic xmlns:pic="http://schemas.openxmlformats.org/drawingml/2006/picture">
                     <pic:nvPicPr>
-                      <pic:cNvPr id="15" name="Picture 15" descr="Chart, scatter chart&#10;&#10;Description automatically generated"/>
+                      <pic:cNvPr id="16" name="Picture 16" descr="Chart, scatter chart&#10;&#10;Description automatically generated"/>
                       <pic:cNvPicPr/>
                     </pic:nvPicPr>
                     <pic:blipFill>
@@ -25757,7 +26054,7 @@
           </w:drawing>
         </w:r>
       </w:ins>
-      <w:del w:id="312" w:author="Risa" w:date="2021-12-01T14:55:00Z">
+      <w:del w:id="346" w:author="Risa" w:date="2021-12-01T14:55:00Z">
         <w:r>
           <w:rPr>
             <w:rFonts w:eastAsia="Times New Roman"/>
@@ -25767,7 +26064,7 @@
             <w:color w:val="000000"/>
           </w:rPr>
           <w:drawing>
-            <wp:inline distT="0" distB="0" distL="0" distR="0" wp14:anchorId="0D5A1381" wp14:editId="10E201E5">
+            <wp:inline distT="0" distB="0" distL="0" distR="0" wp14:anchorId="0D5A1381" wp14:editId="57DEB16D">
               <wp:extent cx="5943600" cy="3687445"/>
               <wp:effectExtent l="0" t="0" r="0" b="0"/>
               <wp:docPr id="5" name="Picture 5"/>
@@ -25930,7 +26227,7 @@
         </w:rPr>
         <w:t xml:space="preserve"> &lt; 0.001; Table </w:t>
       </w:r>
-      <w:ins w:id="313" w:author="Risa" w:date="2021-12-01T14:57:00Z">
+      <w:ins w:id="347" w:author="Risa" w:date="2021-12-01T14:57:00Z">
         <w:r>
           <w:rPr>
             <w:rFonts w:eastAsia="Times New Roman"/>
@@ -25939,7 +26236,7 @@
           <w:t>3</w:t>
         </w:r>
       </w:ins>
-      <w:del w:id="314" w:author="Risa" w:date="2021-12-01T14:57:00Z">
+      <w:del w:id="348" w:author="Risa" w:date="2021-12-01T14:57:00Z">
         <w:r>
           <w:rPr>
             <w:rFonts w:eastAsia="Times New Roman"/>
@@ -26168,14 +26465,32 @@
         </w:rPr>
         <w:t xml:space="preserve">p </w:t>
       </w:r>
-      <w:r>
-        <w:rPr>
-          <w:rFonts w:eastAsia="Times New Roman"/>
-          <w:color w:val="000000"/>
-        </w:rPr>
-        <w:t xml:space="preserve">&lt; 0.001; Table </w:t>
-      </w:r>
-      <w:ins w:id="315" w:author="Risa" w:date="2021-12-01T14:57:00Z">
+      <w:ins w:id="349" w:author="Risa" w:date="2021-12-09T17:15:00Z">
+        <w:r>
+          <w:rPr>
+            <w:rFonts w:eastAsia="Times New Roman"/>
+            <w:color w:val="000000"/>
+          </w:rPr>
+          <w:t>= 0.021</w:t>
+        </w:r>
+      </w:ins>
+      <w:del w:id="350" w:author="Risa" w:date="2021-12-09T17:15:00Z">
+        <w:r>
+          <w:rPr>
+            <w:rFonts w:eastAsia="Times New Roman"/>
+            <w:color w:val="000000"/>
+          </w:rPr>
+          <w:delText>&lt; 0.001</w:delText>
+        </w:r>
+      </w:del>
+      <w:r>
+        <w:rPr>
+          <w:rFonts w:eastAsia="Times New Roman"/>
+          <w:color w:val="000000"/>
+        </w:rPr>
+        <w:t xml:space="preserve">; Table </w:t>
+      </w:r>
+      <w:ins w:id="351" w:author="Risa" w:date="2021-12-01T14:57:00Z">
         <w:r>
           <w:rPr>
             <w:rFonts w:eastAsia="Times New Roman"/>
@@ -26184,7 +26499,7 @@
           <w:t>3</w:t>
         </w:r>
       </w:ins>
-      <w:del w:id="316" w:author="Risa" w:date="2021-12-01T14:57:00Z">
+      <w:del w:id="352" w:author="Risa" w:date="2021-12-01T14:57:00Z">
         <w:r>
           <w:rPr>
             <w:rFonts w:eastAsia="Times New Roman"/>
@@ -26286,7 +26601,7 @@
           <w:color w:val="000000"/>
         </w:rPr>
       </w:pPr>
-      <w:ins w:id="317" w:author="Risa" w:date="2021-12-01T16:11:00Z">
+      <w:ins w:id="353" w:author="Risa" w:date="2021-12-09T17:02:00Z">
         <w:r>
           <w:rPr>
             <w:rFonts w:eastAsia="Times New Roman"/>
@@ -26295,10 +26610,10 @@
             <w:color w:val="000000"/>
           </w:rPr>
           <w:drawing>
-            <wp:inline distT="0" distB="0" distL="0" distR="0" wp14:anchorId="62665086" wp14:editId="51757AB4">
+            <wp:inline distT="0" distB="0" distL="0" distR="0" wp14:anchorId="67A28EFD" wp14:editId="79F1492B">
               <wp:extent cx="5943600" cy="3686810"/>
               <wp:effectExtent l="0" t="0" r="0" b="0"/>
-              <wp:docPr id="13" name="Picture 13" descr="Table, treemap chart&#10;&#10;Description automatically generated"/>
+              <wp:docPr id="18" name="Picture 18" descr="Chart, table, treemap chart&#10;&#10;Description automatically generated"/>
               <wp:cNvGraphicFramePr>
                 <a:graphicFrameLocks xmlns:a="http://schemas.openxmlformats.org/drawingml/2006/main" noChangeAspect="1"/>
               </wp:cNvGraphicFramePr>
@@ -26306,7 +26621,7 @@
                 <a:graphicData uri="http://schemas.openxmlformats.org/drawingml/2006/picture">
                   <pic:pic xmlns:pic="http://schemas.openxmlformats.org/drawingml/2006/picture">
                     <pic:nvPicPr>
-                      <pic:cNvPr id="13" name="Picture 13" descr="Table, treemap chart&#10;&#10;Description automatically generated"/>
+                      <pic:cNvPr id="18" name="Picture 18" descr="Chart, table, treemap chart&#10;&#10;Description automatically generated"/>
                       <pic:cNvPicPr/>
                     </pic:nvPicPr>
                     <pic:blipFill>
@@ -26337,7 +26652,7 @@
           </w:drawing>
         </w:r>
       </w:ins>
-      <w:del w:id="318" w:author="Risa" w:date="2021-12-01T14:57:00Z">
+      <w:del w:id="354" w:author="Risa" w:date="2021-12-01T14:57:00Z">
         <w:r>
           <w:rPr>
             <w:rFonts w:eastAsia="Times New Roman"/>
@@ -26346,7 +26661,7 @@
             <w:color w:val="000000"/>
           </w:rPr>
           <w:drawing>
-            <wp:inline distT="0" distB="0" distL="0" distR="0" wp14:anchorId="4BFB7A48" wp14:editId="51F4F07A">
+            <wp:inline distT="0" distB="0" distL="0" distR="0" wp14:anchorId="4BFB7A48" wp14:editId="7EB45788">
               <wp:extent cx="5943600" cy="3687445"/>
               <wp:effectExtent l="0" t="0" r="0" b="0"/>
               <wp:docPr id="10" name="Picture 10"/>
@@ -27064,7 +27379,7 @@
         <w:rPr>
           <w:b/>
           <w:bCs/>
-          <w:rPrChange w:id="319" w:author="Risa" w:date="2021-12-01T14:57:00Z">
+          <w:rPrChange w:id="355" w:author="Risa" w:date="2021-12-01T14:57:00Z">
             <w:rPr>
               <w:b/>
               <w:bCs/>
@@ -27078,7 +27393,7 @@
         <w:rPr>
           <w:b/>
           <w:bCs/>
-          <w:rPrChange w:id="320" w:author="Risa" w:date="2021-12-01T14:57:00Z">
+          <w:rPrChange w:id="356" w:author="Risa" w:date="2021-12-01T14:57:00Z">
             <w:rPr>
               <w:b/>
               <w:bCs/>
@@ -27094,7 +27409,7 @@
         <w:rPr>
           <w:b/>
           <w:bCs/>
-          <w:rPrChange w:id="321" w:author="Risa" w:date="2021-12-01T14:57:00Z">
+          <w:rPrChange w:id="357" w:author="Risa" w:date="2021-12-01T14:57:00Z">
             <w:rPr>
               <w:b/>
               <w:bCs/>
@@ -27109,7 +27424,7 @@
         <w:rPr>
           <w:b/>
           <w:bCs/>
-          <w:rPrChange w:id="322" w:author="Risa" w:date="2021-12-01T14:57:00Z">
+          <w:rPrChange w:id="358" w:author="Risa" w:date="2021-12-01T14:57:00Z">
             <w:rPr>
               <w:b/>
               <w:bCs/>
@@ -27122,7 +27437,7 @@
       </w:r>
       <w:r>
         <w:rPr>
-          <w:rPrChange w:id="323" w:author="Risa" w:date="2021-12-01T14:57:00Z">
+          <w:rPrChange w:id="359" w:author="Risa" w:date="2021-12-01T14:57:00Z">
             <w:rPr>
               <w:sz w:val="20"/>
               <w:szCs w:val="20"/>
@@ -27409,7 +27724,7 @@
               </w:rPr>
               <w:t>49.65</w:t>
             </w:r>
-            <w:ins w:id="324" w:author="Risa" w:date="2021-12-01T14:59:00Z">
+            <w:ins w:id="360" w:author="Risa" w:date="2021-12-01T14:59:00Z">
               <w:r>
                 <w:rPr>
                   <w:rFonts w:eastAsia="Times New Roman"/>
@@ -27420,7 +27735,7 @@
                 <w:t>7</w:t>
               </w:r>
             </w:ins>
-            <w:del w:id="325" w:author="Risa" w:date="2021-12-01T14:59:00Z">
+            <w:del w:id="361" w:author="Risa" w:date="2021-12-01T14:59:00Z">
               <w:r>
                 <w:rPr>
                   <w:rFonts w:eastAsia="Times New Roman"/>
@@ -28347,7 +28662,7 @@
         <w:spacing w:line="480" w:lineRule="auto"/>
         <w:contextualSpacing/>
         <w:rPr>
-          <w:rPrChange w:id="326" w:author="Risa" w:date="2021-12-01T14:57:00Z">
+          <w:rPrChange w:id="362" w:author="Risa" w:date="2021-12-01T14:57:00Z">
             <w:rPr>
               <w:sz w:val="20"/>
               <w:szCs w:val="20"/>
@@ -28357,7 +28672,7 @@
       </w:pPr>
       <w:r>
         <w:rPr>
-          <w:rPrChange w:id="327" w:author="Risa" w:date="2021-12-01T14:57:00Z">
+          <w:rPrChange w:id="363" w:author="Risa" w:date="2021-12-01T14:57:00Z">
             <w:rPr>
               <w:sz w:val="20"/>
               <w:szCs w:val="20"/>
@@ -28453,7 +28768,7 @@
           <w:color w:val="000000"/>
         </w:rPr>
       </w:pPr>
-      <w:ins w:id="328" w:author="Risa" w:date="2021-12-01T15:00:00Z">
+      <w:ins w:id="364" w:author="Risa" w:date="2021-12-09T17:02:00Z">
         <w:r>
           <w:rPr>
             <w:rFonts w:eastAsia="Times New Roman"/>
@@ -28462,10 +28777,10 @@
             <w:color w:val="000000"/>
           </w:rPr>
           <w:drawing>
-            <wp:inline distT="0" distB="0" distL="0" distR="0" wp14:anchorId="4224FCEC" wp14:editId="7D4EF744">
+            <wp:inline distT="0" distB="0" distL="0" distR="0" wp14:anchorId="34162F5B" wp14:editId="0B119B1B">
               <wp:extent cx="5943600" cy="3686810"/>
               <wp:effectExtent l="0" t="0" r="0" b="0"/>
-              <wp:docPr id="9" name="Picture 9" descr="Chart, box and whisker chart&#10;&#10;Description automatically generated"/>
+              <wp:docPr id="19" name="Picture 19" descr="Chart, box and whisker chart&#10;&#10;Description automatically generated"/>
               <wp:cNvGraphicFramePr>
                 <a:graphicFrameLocks xmlns:a="http://schemas.openxmlformats.org/drawingml/2006/main" noChangeAspect="1"/>
               </wp:cNvGraphicFramePr>
@@ -28473,7 +28788,7 @@
                 <a:graphicData uri="http://schemas.openxmlformats.org/drawingml/2006/picture">
                   <pic:pic xmlns:pic="http://schemas.openxmlformats.org/drawingml/2006/picture">
                     <pic:nvPicPr>
-                      <pic:cNvPr id="9" name="Picture 9" descr="Chart, box and whisker chart&#10;&#10;Description automatically generated"/>
+                      <pic:cNvPr id="19" name="Picture 19" descr="Chart, box and whisker chart&#10;&#10;Description automatically generated"/>
                       <pic:cNvPicPr/>
                     </pic:nvPicPr>
                     <pic:blipFill>
@@ -28504,7 +28819,7 @@
           </w:drawing>
         </w:r>
       </w:ins>
-      <w:del w:id="329" w:author="Risa" w:date="2021-12-01T15:00:00Z">
+      <w:del w:id="365" w:author="Risa" w:date="2021-12-01T15:00:00Z">
         <w:r>
           <w:rPr>
             <w:rFonts w:eastAsia="Times New Roman"/>
@@ -28513,7 +28828,7 @@
             <w:color w:val="000000"/>
           </w:rPr>
           <w:drawing>
-            <wp:inline distT="0" distB="0" distL="0" distR="0" wp14:anchorId="038B8AEA" wp14:editId="32754118">
+            <wp:inline distT="0" distB="0" distL="0" distR="0" wp14:anchorId="038B8AEA" wp14:editId="06719A26">
               <wp:extent cx="5943600" cy="3687445"/>
               <wp:effectExtent l="0" t="0" r="0" b="0"/>
               <wp:docPr id="11" name="Picture 11"/>
@@ -29753,7 +30068,7 @@
           <w:b/>
           <w:bCs/>
           <w:vertAlign w:val="subscript"/>
-          <w:rPrChange w:id="330" w:author="Risa" w:date="2021-12-01T15:00:00Z">
+          <w:rPrChange w:id="366" w:author="Risa" w:date="2021-12-01T15:00:00Z">
             <w:rPr>
               <w:b/>
               <w:bCs/>
@@ -29768,7 +30083,7 @@
         <w:rPr>
           <w:b/>
           <w:bCs/>
-          <w:rPrChange w:id="331" w:author="Risa" w:date="2021-12-01T15:00:00Z">
+          <w:rPrChange w:id="367" w:author="Risa" w:date="2021-12-01T15:00:00Z">
             <w:rPr>
               <w:b/>
               <w:bCs/>
@@ -29785,7 +30100,7 @@
         <w:rPr>
           <w:rFonts w:eastAsia="Times New Roman"/>
           <w:color w:val="000000"/>
-          <w:rPrChange w:id="332" w:author="Risa" w:date="2021-12-01T15:00:00Z">
+          <w:rPrChange w:id="368" w:author="Risa" w:date="2021-12-01T15:00:00Z">
             <w:rPr>
               <w:rFonts w:eastAsia="Times New Roman"/>
               <w:color w:val="000000"/>
@@ -29801,7 +30116,7 @@
         <w:rPr>
           <w:rFonts w:eastAsia="Times New Roman"/>
           <w:color w:val="000000"/>
-          <w:rPrChange w:id="333" w:author="Risa" w:date="2021-12-01T15:00:00Z">
+          <w:rPrChange w:id="369" w:author="Risa" w:date="2021-12-01T15:00:00Z">
             <w:rPr>
               <w:rFonts w:eastAsia="Times New Roman"/>
               <w:color w:val="000000"/>
@@ -29819,7 +30134,7 @@
           <w:i/>
           <w:iCs/>
           <w:color w:val="000000"/>
-          <w:rPrChange w:id="334" w:author="Risa" w:date="2021-12-01T15:00:00Z">
+          <w:rPrChange w:id="370" w:author="Risa" w:date="2021-12-01T15:00:00Z">
             <w:rPr>
               <w:rFonts w:eastAsia="Times New Roman"/>
               <w:i/>
@@ -29837,7 +30152,7 @@
           <w:rFonts w:eastAsia="Times New Roman"/>
           <w:color w:val="000000"/>
           <w:vertAlign w:val="subscript"/>
-          <w:rPrChange w:id="335" w:author="Risa" w:date="2021-12-01T15:00:00Z">
+          <w:rPrChange w:id="371" w:author="Risa" w:date="2021-12-01T15:00:00Z">
             <w:rPr>
               <w:rFonts w:eastAsia="Times New Roman"/>
               <w:color w:val="000000"/>
@@ -29854,7 +30169,7 @@
         <w:rPr>
           <w:rFonts w:eastAsia="Times New Roman"/>
           <w:color w:val="000000"/>
-          <w:rPrChange w:id="336" w:author="Risa" w:date="2021-12-01T15:00:00Z">
+          <w:rPrChange w:id="372" w:author="Risa" w:date="2021-12-01T15:00:00Z">
             <w:rPr>
               <w:rFonts w:eastAsia="Times New Roman"/>
               <w:color w:val="000000"/>
@@ -29872,7 +30187,7 @@
           <w:i/>
           <w:iCs/>
           <w:color w:val="000000"/>
-          <w:rPrChange w:id="337" w:author="Risa" w:date="2021-12-01T15:00:00Z">
+          <w:rPrChange w:id="373" w:author="Risa" w:date="2021-12-01T15:00:00Z">
             <w:rPr>
               <w:rFonts w:eastAsia="Times New Roman"/>
               <w:i/>
@@ -29890,7 +30205,7 @@
           <w:rFonts w:eastAsia="Times New Roman"/>
           <w:color w:val="000000"/>
           <w:vertAlign w:val="subscript"/>
-          <w:rPrChange w:id="338" w:author="Risa" w:date="2021-12-01T15:00:00Z">
+          <w:rPrChange w:id="374" w:author="Risa" w:date="2021-12-01T15:00:00Z">
             <w:rPr>
               <w:rFonts w:eastAsia="Times New Roman"/>
               <w:color w:val="000000"/>
@@ -29907,7 +30222,7 @@
         <w:rPr>
           <w:rFonts w:eastAsia="Times New Roman"/>
           <w:color w:val="000000"/>
-          <w:rPrChange w:id="339" w:author="Risa" w:date="2021-12-01T15:00:00Z">
+          <w:rPrChange w:id="375" w:author="Risa" w:date="2021-12-01T15:00:00Z">
             <w:rPr>
               <w:rFonts w:eastAsia="Times New Roman"/>
               <w:color w:val="000000"/>
@@ -30178,7 +30493,7 @@
                 <w:szCs w:val="20"/>
               </w:rPr>
             </w:pPr>
-            <w:ins w:id="340" w:author="Risa" w:date="2021-12-01T15:01:00Z">
+            <w:ins w:id="376" w:author="Risa" w:date="2021-12-01T15:01:00Z">
               <w:r>
                 <w:rPr>
                   <w:rFonts w:eastAsia="Times New Roman"/>
@@ -30189,7 +30504,7 @@
                 <w:t>0.942</w:t>
               </w:r>
             </w:ins>
-            <w:del w:id="341" w:author="Risa" w:date="2021-12-01T15:01:00Z">
+            <w:del w:id="377" w:author="Risa" w:date="2021-12-01T15:01:00Z">
               <w:r>
                 <w:rPr>
                   <w:rFonts w:eastAsia="Times New Roman"/>
@@ -30232,7 +30547,7 @@
               </w:rPr>
               <w:t>0.</w:t>
             </w:r>
-            <w:ins w:id="342" w:author="Risa" w:date="2021-12-01T15:03:00Z">
+            <w:ins w:id="378" w:author="Risa" w:date="2021-12-01T15:03:00Z">
               <w:r>
                 <w:rPr>
                   <w:rFonts w:eastAsia="Times New Roman"/>
@@ -30243,7 +30558,7 @@
                 <w:t>332</w:t>
               </w:r>
             </w:ins>
-            <w:del w:id="343" w:author="Risa" w:date="2021-12-01T15:03:00Z">
+            <w:del w:id="379" w:author="Risa" w:date="2021-12-01T15:03:00Z">
               <w:r>
                 <w:rPr>
                   <w:rFonts w:eastAsia="Times New Roman"/>
@@ -30333,7 +30648,7 @@
                 <w:szCs w:val="20"/>
               </w:rPr>
             </w:pPr>
-            <w:ins w:id="344" w:author="Risa" w:date="2021-12-01T15:01:00Z">
+            <w:ins w:id="380" w:author="Risa" w:date="2021-12-01T15:01:00Z">
               <w:r>
                 <w:rPr>
                   <w:rFonts w:eastAsia="Times New Roman"/>
@@ -30344,7 +30659,7 @@
                 <w:t>9.491</w:t>
               </w:r>
             </w:ins>
-            <w:del w:id="345" w:author="Risa" w:date="2021-12-01T15:01:00Z">
+            <w:del w:id="381" w:author="Risa" w:date="2021-12-01T15:01:00Z">
               <w:r>
                 <w:rPr>
                   <w:rFonts w:eastAsia="Times New Roman"/>
@@ -30386,7 +30701,7 @@
               </w:rPr>
               <w:t>0.00</w:t>
             </w:r>
-            <w:ins w:id="346" w:author="Risa" w:date="2021-12-01T15:03:00Z">
+            <w:ins w:id="382" w:author="Risa" w:date="2021-12-01T15:03:00Z">
               <w:r>
                 <w:rPr>
                   <w:rFonts w:eastAsia="Times New Roman"/>
@@ -30398,7 +30713,7 @@
                 <w:t>2</w:t>
               </w:r>
             </w:ins>
-            <w:del w:id="347" w:author="Risa" w:date="2021-12-01T15:03:00Z">
+            <w:del w:id="383" w:author="Risa" w:date="2021-12-01T15:03:00Z">
               <w:r>
                 <w:rPr>
                   <w:rFonts w:eastAsia="Times New Roman"/>
@@ -30517,7 +30832,7 @@
               </w:rPr>
               <w:t>0.1</w:t>
             </w:r>
-            <w:ins w:id="348" w:author="Risa" w:date="2021-12-01T15:01:00Z">
+            <w:ins w:id="384" w:author="Risa" w:date="2021-12-01T15:01:00Z">
               <w:r>
                 <w:rPr>
                   <w:rFonts w:eastAsia="Times New Roman"/>
@@ -30528,7 +30843,7 @@
                 <w:t>22</w:t>
               </w:r>
             </w:ins>
-            <w:del w:id="349" w:author="Risa" w:date="2021-12-01T15:01:00Z">
+            <w:del w:id="385" w:author="Risa" w:date="2021-12-01T15:01:00Z">
               <w:r>
                 <w:rPr>
                   <w:rFonts w:eastAsia="Times New Roman"/>
@@ -30568,7 +30883,7 @@
               </w:rPr>
               <w:t>0.</w:t>
             </w:r>
-            <w:ins w:id="350" w:author="Risa" w:date="2021-12-01T15:03:00Z">
+            <w:ins w:id="386" w:author="Risa" w:date="2021-12-01T15:03:00Z">
               <w:r>
                 <w:rPr>
                   <w:rFonts w:eastAsia="Times New Roman"/>
@@ -30579,7 +30894,7 @@
                 <w:t>727</w:t>
               </w:r>
             </w:ins>
-            <w:del w:id="351" w:author="Risa" w:date="2021-12-01T15:03:00Z">
+            <w:del w:id="387" w:author="Risa" w:date="2021-12-01T15:03:00Z">
               <w:r>
                 <w:rPr>
                   <w:rFonts w:eastAsia="Times New Roman"/>
@@ -30669,7 +30984,7 @@
                 <w:szCs w:val="20"/>
               </w:rPr>
             </w:pPr>
-            <w:ins w:id="352" w:author="Risa" w:date="2021-12-01T15:01:00Z">
+            <w:ins w:id="388" w:author="Risa" w:date="2021-12-01T15:01:00Z">
               <w:r>
                 <w:rPr>
                   <w:rFonts w:eastAsia="Times New Roman"/>
@@ -30680,7 +30995,7 @@
                 <w:t>0.001</w:t>
               </w:r>
             </w:ins>
-            <w:del w:id="353" w:author="Risa" w:date="2021-12-01T15:01:00Z">
+            <w:del w:id="389" w:author="Risa" w:date="2021-12-01T15:01:00Z">
               <w:r>
                 <w:rPr>
                   <w:rFonts w:eastAsia="Times New Roman"/>
@@ -30720,7 +31035,7 @@
               </w:rPr>
               <w:t>0.</w:t>
             </w:r>
-            <w:ins w:id="354" w:author="Risa" w:date="2021-12-01T15:03:00Z">
+            <w:ins w:id="390" w:author="Risa" w:date="2021-12-01T15:03:00Z">
               <w:r>
                 <w:rPr>
                   <w:rFonts w:eastAsia="Times New Roman"/>
@@ -30731,7 +31046,7 @@
                 <w:t>981</w:t>
               </w:r>
             </w:ins>
-            <w:del w:id="355" w:author="Risa" w:date="2021-12-01T15:03:00Z">
+            <w:del w:id="391" w:author="Risa" w:date="2021-12-01T15:03:00Z">
               <w:r>
                 <w:rPr>
                   <w:rFonts w:eastAsia="Times New Roman"/>
@@ -30821,7 +31136,7 @@
                 <w:szCs w:val="20"/>
               </w:rPr>
             </w:pPr>
-            <w:ins w:id="356" w:author="Risa" w:date="2021-12-01T15:01:00Z">
+            <w:ins w:id="392" w:author="Risa" w:date="2021-12-01T15:01:00Z">
               <w:r>
                 <w:rPr>
                   <w:rFonts w:eastAsia="Times New Roman"/>
@@ -30832,7 +31147,7 @@
                 <w:t>1.322</w:t>
               </w:r>
             </w:ins>
-            <w:del w:id="357" w:author="Risa" w:date="2021-12-01T15:01:00Z">
+            <w:del w:id="393" w:author="Risa" w:date="2021-12-01T15:01:00Z">
               <w:r>
                 <w:rPr>
                   <w:rFonts w:eastAsia="Times New Roman"/>
@@ -30872,7 +31187,7 @@
               </w:rPr>
               <w:t>0.</w:t>
             </w:r>
-            <w:ins w:id="358" w:author="Risa" w:date="2021-12-01T15:03:00Z">
+            <w:ins w:id="394" w:author="Risa" w:date="2021-12-01T15:03:00Z">
               <w:r>
                 <w:rPr>
                   <w:rFonts w:eastAsia="Times New Roman"/>
@@ -30883,7 +31198,7 @@
                 <w:t>250</w:t>
               </w:r>
             </w:ins>
-            <w:del w:id="359" w:author="Risa" w:date="2021-12-01T15:03:00Z">
+            <w:del w:id="395" w:author="Risa" w:date="2021-12-01T15:03:00Z">
               <w:r>
                 <w:rPr>
                   <w:rFonts w:eastAsia="Times New Roman"/>
@@ -30994,7 +31309,7 @@
                 <w:szCs w:val="20"/>
               </w:rPr>
             </w:pPr>
-            <w:ins w:id="360" w:author="Risa" w:date="2021-12-01T15:01:00Z">
+            <w:ins w:id="396" w:author="Risa" w:date="2021-12-01T15:01:00Z">
               <w:r>
                 <w:rPr>
                   <w:rFonts w:eastAsia="Times New Roman"/>
@@ -31005,7 +31320,7 @@
                 <w:t>108.6</w:t>
               </w:r>
             </w:ins>
-            <w:ins w:id="361" w:author="Risa" w:date="2021-12-01T15:02:00Z">
+            <w:ins w:id="397" w:author="Risa" w:date="2021-12-01T15:02:00Z">
               <w:r>
                 <w:rPr>
                   <w:rFonts w:eastAsia="Times New Roman"/>
@@ -31016,7 +31331,7 @@
                 <w:t>14</w:t>
               </w:r>
             </w:ins>
-            <w:del w:id="362" w:author="Risa" w:date="2021-12-01T15:01:00Z">
+            <w:del w:id="398" w:author="Risa" w:date="2021-12-01T15:01:00Z">
               <w:r>
                 <w:rPr>
                   <w:rFonts w:eastAsia="Times New Roman"/>
@@ -31146,7 +31461,7 @@
                 <w:szCs w:val="20"/>
               </w:rPr>
             </w:pPr>
-            <w:ins w:id="363" w:author="Risa" w:date="2021-12-01T15:02:00Z">
+            <w:ins w:id="399" w:author="Risa" w:date="2021-12-01T15:02:00Z">
               <w:r>
                 <w:rPr>
                   <w:rFonts w:eastAsia="Times New Roman"/>
@@ -31157,7 +31472,7 @@
                 <w:t>1.071</w:t>
               </w:r>
             </w:ins>
-            <w:del w:id="364" w:author="Risa" w:date="2021-12-01T15:02:00Z">
+            <w:del w:id="400" w:author="Risa" w:date="2021-12-01T15:02:00Z">
               <w:r>
                 <w:rPr>
                   <w:rFonts w:eastAsia="Times New Roman"/>
@@ -31197,7 +31512,7 @@
               </w:rPr>
               <w:t>0.</w:t>
             </w:r>
-            <w:ins w:id="365" w:author="Risa" w:date="2021-12-01T15:03:00Z">
+            <w:ins w:id="401" w:author="Risa" w:date="2021-12-01T15:03:00Z">
               <w:r>
                 <w:rPr>
                   <w:rFonts w:eastAsia="Times New Roman"/>
@@ -31217,7 +31532,7 @@
                 <w:t>01</w:t>
               </w:r>
             </w:ins>
-            <w:del w:id="366" w:author="Risa" w:date="2021-12-01T15:03:00Z">
+            <w:del w:id="402" w:author="Risa" w:date="2021-12-01T15:03:00Z">
               <w:r>
                 <w:rPr>
                   <w:rFonts w:eastAsia="Times New Roman"/>
@@ -31335,7 +31650,7 @@
               </w:rPr>
               <w:t>0.</w:t>
             </w:r>
-            <w:ins w:id="367" w:author="Risa" w:date="2021-12-01T15:02:00Z">
+            <w:ins w:id="403" w:author="Risa" w:date="2021-12-01T15:02:00Z">
               <w:r>
                 <w:rPr>
                   <w:rFonts w:eastAsia="Times New Roman"/>
@@ -31346,7 +31661,7 @@
                 <w:t>368</w:t>
               </w:r>
             </w:ins>
-            <w:del w:id="368" w:author="Risa" w:date="2021-12-01T15:02:00Z">
+            <w:del w:id="404" w:author="Risa" w:date="2021-12-01T15:02:00Z">
               <w:r>
                 <w:rPr>
                   <w:rFonts w:eastAsia="Times New Roman"/>
@@ -31386,7 +31701,7 @@
               </w:rPr>
               <w:t>0.</w:t>
             </w:r>
-            <w:ins w:id="369" w:author="Risa" w:date="2021-12-01T15:03:00Z">
+            <w:ins w:id="405" w:author="Risa" w:date="2021-12-01T15:03:00Z">
               <w:r>
                 <w:rPr>
                   <w:rFonts w:eastAsia="Times New Roman"/>
@@ -31397,7 +31712,7 @@
                 <w:t>544</w:t>
               </w:r>
             </w:ins>
-            <w:del w:id="370" w:author="Risa" w:date="2021-12-01T15:03:00Z">
+            <w:del w:id="406" w:author="Risa" w:date="2021-12-01T15:03:00Z">
               <w:r>
                 <w:rPr>
                   <w:rFonts w:eastAsia="Times New Roman"/>
@@ -31458,7 +31773,7 @@
               <w:t>∆</w:t>
             </w:r>
             <w:proofErr w:type="spellStart"/>
-            <w:ins w:id="371" w:author="Risa" w:date="2021-12-09T15:50:00Z">
+            <w:ins w:id="407" w:author="Risa" w:date="2021-12-09T15:50:00Z">
               <w:r>
                 <w:rPr>
                   <w:rFonts w:eastAsia="Times New Roman"/>
@@ -31491,7 +31806,7 @@
                 <w:t xml:space="preserve"> </w:t>
               </w:r>
             </w:ins>
-            <w:del w:id="372" w:author="Risa" w:date="2021-12-09T15:50:00Z">
+            <w:del w:id="408" w:author="Risa" w:date="2021-12-09T15:50:00Z">
               <w:r>
                 <w:rPr>
                   <w:rFonts w:eastAsia="Times New Roman"/>
@@ -31549,7 +31864,7 @@
                 <w:szCs w:val="20"/>
               </w:rPr>
             </w:pPr>
-            <w:ins w:id="373" w:author="Risa" w:date="2021-12-01T15:02:00Z">
+            <w:ins w:id="409" w:author="Risa" w:date="2021-12-01T15:02:00Z">
               <w:r>
                 <w:rPr>
                   <w:rFonts w:eastAsia="Times New Roman"/>
@@ -31560,7 +31875,7 @@
                 <w:t>1.923</w:t>
               </w:r>
             </w:ins>
-            <w:del w:id="374" w:author="Risa" w:date="2021-12-01T15:02:00Z">
+            <w:del w:id="410" w:author="Risa" w:date="2021-12-01T15:02:00Z">
               <w:r>
                 <w:rPr>
                   <w:rFonts w:eastAsia="Times New Roman"/>
@@ -31590,7 +31905,7 @@
                 <w:color w:val="000000"/>
                 <w:sz w:val="20"/>
                 <w:szCs w:val="20"/>
-                <w:rPrChange w:id="375" w:author="Risa" w:date="2021-12-01T15:03:00Z">
+                <w:rPrChange w:id="411" w:author="Risa" w:date="2021-12-01T15:03:00Z">
                   <w:rPr>
                     <w:rFonts w:eastAsia="Times New Roman"/>
                     <w:b/>
@@ -31608,7 +31923,7 @@
                 <w:color w:val="000000"/>
                 <w:sz w:val="20"/>
                 <w:szCs w:val="20"/>
-                <w:rPrChange w:id="376" w:author="Risa" w:date="2021-12-01T15:03:00Z">
+                <w:rPrChange w:id="412" w:author="Risa" w:date="2021-12-01T15:03:00Z">
                   <w:rPr>
                     <w:rFonts w:eastAsia="Times New Roman"/>
                     <w:b/>
@@ -31620,7 +31935,7 @@
               </w:rPr>
               <w:t>0.</w:t>
             </w:r>
-            <w:ins w:id="377" w:author="Risa" w:date="2021-12-01T15:03:00Z">
+            <w:ins w:id="413" w:author="Risa" w:date="2021-12-01T15:03:00Z">
               <w:r>
                 <w:rPr>
                   <w:rFonts w:eastAsia="Times New Roman"/>
@@ -31628,7 +31943,7 @@
                   <w:color w:val="000000"/>
                   <w:sz w:val="20"/>
                   <w:szCs w:val="20"/>
-                  <w:rPrChange w:id="378" w:author="Risa" w:date="2021-12-01T15:03:00Z">
+                  <w:rPrChange w:id="414" w:author="Risa" w:date="2021-12-01T15:03:00Z">
                     <w:rPr>
                       <w:rFonts w:eastAsia="Times New Roman"/>
                       <w:b/>
@@ -31641,7 +31956,7 @@
                 <w:t>166</w:t>
               </w:r>
             </w:ins>
-            <w:del w:id="379" w:author="Risa" w:date="2021-12-01T15:03:00Z">
+            <w:del w:id="415" w:author="Risa" w:date="2021-12-01T15:03:00Z">
               <w:r>
                 <w:rPr>
                   <w:rFonts w:eastAsia="Times New Roman"/>
@@ -31649,7 +31964,7 @@
                   <w:color w:val="000000"/>
                   <w:sz w:val="20"/>
                   <w:szCs w:val="20"/>
-                  <w:rPrChange w:id="380" w:author="Risa" w:date="2021-12-01T15:03:00Z">
+                  <w:rPrChange w:id="416" w:author="Risa" w:date="2021-12-01T15:03:00Z">
                     <w:rPr>
                       <w:rFonts w:eastAsia="Times New Roman"/>
                       <w:b/>
@@ -31775,7 +32090,7 @@
               </w:rPr>
               <w:t>0.</w:t>
             </w:r>
-            <w:ins w:id="381" w:author="Risa" w:date="2021-12-01T15:02:00Z">
+            <w:ins w:id="417" w:author="Risa" w:date="2021-12-01T15:02:00Z">
               <w:r>
                 <w:rPr>
                   <w:rFonts w:eastAsia="Times New Roman"/>
@@ -31786,7 +32101,7 @@
                 <w:t>232</w:t>
               </w:r>
             </w:ins>
-            <w:del w:id="382" w:author="Risa" w:date="2021-12-01T15:02:00Z">
+            <w:del w:id="418" w:author="Risa" w:date="2021-12-01T15:02:00Z">
               <w:r>
                 <w:rPr>
                   <w:rFonts w:eastAsia="Times New Roman"/>
@@ -31826,7 +32141,7 @@
               </w:rPr>
               <w:t>0.</w:t>
             </w:r>
-            <w:ins w:id="383" w:author="Risa" w:date="2021-12-01T15:03:00Z">
+            <w:ins w:id="419" w:author="Risa" w:date="2021-12-01T15:03:00Z">
               <w:r>
                 <w:rPr>
                   <w:rFonts w:eastAsia="Times New Roman"/>
@@ -31837,7 +32152,7 @@
                 <w:t>630</w:t>
               </w:r>
             </w:ins>
-            <w:del w:id="384" w:author="Risa" w:date="2021-12-01T15:03:00Z">
+            <w:del w:id="420" w:author="Risa" w:date="2021-12-01T15:03:00Z">
               <w:r>
                 <w:rPr>
                   <w:rFonts w:eastAsia="Times New Roman"/>
@@ -31993,7 +32308,7 @@
               </w:rPr>
               <w:t>1.</w:t>
             </w:r>
-            <w:ins w:id="385" w:author="Risa" w:date="2021-12-01T15:02:00Z">
+            <w:ins w:id="421" w:author="Risa" w:date="2021-12-01T15:02:00Z">
               <w:r>
                 <w:rPr>
                   <w:rFonts w:eastAsia="Times New Roman"/>
@@ -32004,7 +32319,7 @@
                 <w:t>924</w:t>
               </w:r>
             </w:ins>
-            <w:del w:id="386" w:author="Risa" w:date="2021-12-01T15:02:00Z">
+            <w:del w:id="422" w:author="Risa" w:date="2021-12-01T15:02:00Z">
               <w:r>
                 <w:rPr>
                   <w:rFonts w:eastAsia="Times New Roman"/>
@@ -32044,7 +32359,7 @@
               </w:rPr>
               <w:t>0.</w:t>
             </w:r>
-            <w:ins w:id="387" w:author="Risa" w:date="2021-12-01T15:03:00Z">
+            <w:ins w:id="423" w:author="Risa" w:date="2021-12-01T15:03:00Z">
               <w:r>
                 <w:rPr>
                   <w:rFonts w:eastAsia="Times New Roman"/>
@@ -32055,7 +32370,7 @@
                 <w:t>165</w:t>
               </w:r>
             </w:ins>
-            <w:del w:id="388" w:author="Risa" w:date="2021-12-01T15:03:00Z">
+            <w:del w:id="424" w:author="Risa" w:date="2021-12-01T15:03:00Z">
               <w:r>
                 <w:rPr>
                   <w:rFonts w:eastAsia="Times New Roman"/>
@@ -32224,7 +32539,7 @@
                 <w:szCs w:val="20"/>
               </w:rPr>
             </w:pPr>
-            <w:ins w:id="389" w:author="Risa" w:date="2021-12-01T15:02:00Z">
+            <w:ins w:id="425" w:author="Risa" w:date="2021-12-01T15:02:00Z">
               <w:r>
                 <w:rPr>
                   <w:rFonts w:eastAsia="Times New Roman"/>
@@ -32235,7 +32550,7 @@
                 <w:t>6.595</w:t>
               </w:r>
             </w:ins>
-            <w:del w:id="390" w:author="Risa" w:date="2021-12-01T15:02:00Z">
+            <w:del w:id="426" w:author="Risa" w:date="2021-12-01T15:02:00Z">
               <w:r>
                 <w:rPr>
                   <w:rFonts w:eastAsia="Times New Roman"/>
@@ -32269,7 +32584,7 @@
                 <w:color w:val="000000"/>
                 <w:sz w:val="20"/>
                 <w:szCs w:val="20"/>
-                <w:rPrChange w:id="391" w:author="Risa" w:date="2021-12-01T15:04:00Z">
+                <w:rPrChange w:id="427" w:author="Risa" w:date="2021-12-01T15:04:00Z">
                   <w:rPr>
                     <w:rFonts w:eastAsia="Times New Roman"/>
                     <w:color w:val="000000"/>
@@ -32287,7 +32602,7 @@
                 <w:color w:val="000000"/>
                 <w:sz w:val="20"/>
                 <w:szCs w:val="20"/>
-                <w:rPrChange w:id="392" w:author="Risa" w:date="2021-12-01T15:04:00Z">
+                <w:rPrChange w:id="428" w:author="Risa" w:date="2021-12-01T15:04:00Z">
                   <w:rPr>
                     <w:rFonts w:eastAsia="Times New Roman"/>
                     <w:color w:val="000000"/>
@@ -32298,7 +32613,7 @@
               </w:rPr>
               <w:t>0.</w:t>
             </w:r>
-            <w:ins w:id="393" w:author="Risa" w:date="2021-12-01T15:03:00Z">
+            <w:ins w:id="429" w:author="Risa" w:date="2021-12-01T15:03:00Z">
               <w:r>
                 <w:rPr>
                   <w:rFonts w:eastAsia="Times New Roman"/>
@@ -32307,7 +32622,7 @@
                   <w:color w:val="000000"/>
                   <w:sz w:val="20"/>
                   <w:szCs w:val="20"/>
-                  <w:rPrChange w:id="394" w:author="Risa" w:date="2021-12-01T15:04:00Z">
+                  <w:rPrChange w:id="430" w:author="Risa" w:date="2021-12-01T15:04:00Z">
                     <w:rPr>
                       <w:rFonts w:eastAsia="Times New Roman"/>
                       <w:color w:val="000000"/>
@@ -32319,7 +32634,7 @@
                 <w:t>010</w:t>
               </w:r>
             </w:ins>
-            <w:del w:id="395" w:author="Risa" w:date="2021-12-01T15:03:00Z">
+            <w:del w:id="431" w:author="Risa" w:date="2021-12-01T15:03:00Z">
               <w:r>
                 <w:rPr>
                   <w:rFonts w:eastAsia="Times New Roman"/>
@@ -32328,7 +32643,7 @@
                   <w:color w:val="000000"/>
                   <w:sz w:val="20"/>
                   <w:szCs w:val="20"/>
-                  <w:rPrChange w:id="396" w:author="Risa" w:date="2021-12-01T15:04:00Z">
+                  <w:rPrChange w:id="432" w:author="Risa" w:date="2021-12-01T15:04:00Z">
                     <w:rPr>
                       <w:rFonts w:eastAsia="Times New Roman"/>
                       <w:color w:val="000000"/>
@@ -32351,7 +32666,7 @@
       </w:pPr>
       <w:r>
         <w:rPr>
-          <w:rPrChange w:id="397" w:author="Risa" w:date="2021-12-01T15:00:00Z">
+          <w:rPrChange w:id="433" w:author="Risa" w:date="2021-12-01T15:00:00Z">
             <w:rPr>
               <w:sz w:val="20"/>
               <w:szCs w:val="20"/>
@@ -32360,16 +32675,16 @@
         </w:rPr>
         <w:t xml:space="preserve">* P-values &lt; 0.05 are bolded and &lt; 0.1 are italicized. Sample size is </w:t>
       </w:r>
-      <w:ins w:id="398" w:author="Risa" w:date="2021-12-01T16:24:00Z">
+      <w:ins w:id="434" w:author="Risa" w:date="2021-12-01T16:24:00Z">
         <w:r>
           <w:t>165</w:t>
         </w:r>
       </w:ins>
-      <w:commentRangeStart w:id="399"/>
-      <w:del w:id="400" w:author="Risa" w:date="2021-12-01T16:24:00Z">
+      <w:commentRangeStart w:id="435"/>
+      <w:del w:id="436" w:author="Risa" w:date="2021-12-01T16:24:00Z">
         <w:r>
           <w:rPr>
-            <w:rPrChange w:id="401" w:author="Risa" w:date="2021-12-01T15:00:00Z">
+            <w:rPrChange w:id="437" w:author="Risa" w:date="2021-12-01T15:00:00Z">
               <w:rPr>
                 <w:sz w:val="20"/>
                 <w:szCs w:val="20"/>
@@ -32378,17 +32693,17 @@
           </w:rPr>
           <w:delText>310</w:delText>
         </w:r>
-        <w:commentRangeEnd w:id="399"/>
+        <w:commentRangeEnd w:id="435"/>
         <w:r>
           <w:rPr>
             <w:rStyle w:val="CommentReference"/>
           </w:rPr>
-          <w:commentReference w:id="399"/>
+          <w:commentReference w:id="435"/>
         </w:r>
       </w:del>
       <w:r>
         <w:rPr>
-          <w:rPrChange w:id="402" w:author="Risa" w:date="2021-12-01T15:00:00Z">
+          <w:rPrChange w:id="438" w:author="Risa" w:date="2021-12-01T15:00:00Z">
             <w:rPr>
               <w:sz w:val="20"/>
               <w:szCs w:val="20"/>
@@ -32401,7 +32716,7 @@
         <w:rPr>
           <w:rFonts w:eastAsia="Times New Roman"/>
           <w:color w:val="000000"/>
-          <w:rPrChange w:id="403" w:author="Risa" w:date="2021-12-01T15:00:00Z">
+          <w:rPrChange w:id="439" w:author="Risa" w:date="2021-12-01T15:00:00Z">
             <w:rPr>
               <w:rFonts w:eastAsia="Times New Roman"/>
               <w:color w:val="000000"/>
@@ -32417,7 +32732,7 @@
           <w:rFonts w:eastAsia="Times New Roman"/>
           <w:color w:val="000000"/>
           <w:vertAlign w:val="subscript"/>
-          <w:rPrChange w:id="404" w:author="Risa" w:date="2021-12-01T15:00:00Z">
+          <w:rPrChange w:id="440" w:author="Risa" w:date="2021-12-01T15:00:00Z">
             <w:rPr>
               <w:rFonts w:eastAsia="Times New Roman"/>
               <w:color w:val="000000"/>
@@ -32433,7 +32748,7 @@
         <w:rPr>
           <w:rFonts w:eastAsia="Times New Roman"/>
           <w:color w:val="000000"/>
-          <w:rPrChange w:id="405" w:author="Risa" w:date="2021-12-01T15:00:00Z">
+          <w:rPrChange w:id="441" w:author="Risa" w:date="2021-12-01T15:00:00Z">
             <w:rPr>
               <w:rFonts w:eastAsia="Times New Roman"/>
               <w:color w:val="000000"/>
@@ -32446,7 +32761,7 @@
       </w:r>
       <w:r>
         <w:rPr>
-          <w:rPrChange w:id="406" w:author="Risa" w:date="2021-12-01T15:00:00Z">
+          <w:rPrChange w:id="442" w:author="Risa" w:date="2021-12-01T15:00:00Z">
             <w:rPr>
               <w:sz w:val="20"/>
               <w:szCs w:val="20"/>
@@ -32460,7 +32775,7 @@
         <w:rPr>
           <w:i/>
           <w:iCs/>
-          <w:rPrChange w:id="407" w:author="Risa" w:date="2021-12-01T15:00:00Z">
+          <w:rPrChange w:id="443" w:author="Risa" w:date="2021-12-01T15:00:00Z">
             <w:rPr>
               <w:i/>
               <w:iCs/>
@@ -32474,7 +32789,7 @@
       <w:r>
         <w:rPr>
           <w:vertAlign w:val="subscript"/>
-          <w:rPrChange w:id="408" w:author="Risa" w:date="2021-12-01T15:00:00Z">
+          <w:rPrChange w:id="444" w:author="Risa" w:date="2021-12-01T15:00:00Z">
             <w:rPr>
               <w:sz w:val="20"/>
               <w:szCs w:val="20"/>
@@ -32487,7 +32802,7 @@
       <w:proofErr w:type="spellEnd"/>
       <w:r>
         <w:rPr>
-          <w:rPrChange w:id="409" w:author="Risa" w:date="2021-12-01T15:00:00Z">
+          <w:rPrChange w:id="445" w:author="Risa" w:date="2021-12-01T15:00:00Z">
             <w:rPr>
               <w:sz w:val="20"/>
               <w:szCs w:val="20"/>
@@ -32534,7 +32849,7 @@
           <w:szCs w:val="20"/>
         </w:rPr>
       </w:pPr>
-      <w:commentRangeStart w:id="410"/>
+      <w:commentRangeStart w:id="446"/>
       <w:r>
         <w:rPr>
           <w:rFonts w:eastAsia="Times New Roman"/>
@@ -33428,12 +33743,12 @@
         </w:rPr>
         <w:t>.</w:t>
       </w:r>
-      <w:commentRangeEnd w:id="410"/>
+      <w:commentRangeEnd w:id="446"/>
       <w:r>
         <w:rPr>
           <w:rStyle w:val="CommentReference"/>
         </w:rPr>
-        <w:commentReference w:id="410"/>
+        <w:commentReference w:id="446"/>
       </w:r>
     </w:p>
     <w:p>
@@ -33488,7 +33803,7 @@
           <w:color w:val="000000"/>
         </w:rPr>
       </w:pPr>
-      <w:ins w:id="411" w:author="Risa" w:date="2021-12-01T15:04:00Z">
+      <w:ins w:id="447" w:author="Risa" w:date="2021-12-01T15:04:00Z">
         <w:r>
           <w:rPr>
             <w:rFonts w:eastAsia="Times New Roman"/>
@@ -33540,7 +33855,7 @@
           </w:drawing>
         </w:r>
       </w:ins>
-      <w:del w:id="412" w:author="Risa" w:date="2021-12-01T15:04:00Z">
+      <w:del w:id="448" w:author="Risa" w:date="2021-12-01T15:04:00Z">
         <w:r>
           <w:rPr>
             <w:rFonts w:eastAsia="Times New Roman"/>
@@ -34461,7 +34776,7 @@
           <w:rFonts w:eastAsia="Times New Roman"/>
         </w:rPr>
       </w:pPr>
-      <w:commentRangeStart w:id="413"/>
+      <w:commentRangeStart w:id="449"/>
       <w:r>
         <w:rPr>
           <w:rFonts w:eastAsia="Times New Roman"/>
@@ -34472,12 +34787,12 @@
         <w:lastRenderedPageBreak/>
         <w:t>Discussion</w:t>
       </w:r>
-      <w:commentRangeEnd w:id="413"/>
+      <w:commentRangeEnd w:id="449"/>
       <w:r>
         <w:rPr>
           <w:rStyle w:val="CommentReference"/>
         </w:rPr>
-        <w:commentReference w:id="413"/>
+        <w:commentReference w:id="449"/>
       </w:r>
     </w:p>
     <w:p>
@@ -37628,19 +37943,19 @@
         <w:spacing w:line="480" w:lineRule="auto"/>
         <w:contextualSpacing/>
       </w:pPr>
-      <w:commentRangeStart w:id="414"/>
+      <w:commentRangeStart w:id="450"/>
       <w:r>
         <w:rPr>
           <w:b/>
         </w:rPr>
         <w:t>Acknowledgements</w:t>
       </w:r>
-      <w:commentRangeEnd w:id="414"/>
+      <w:commentRangeEnd w:id="450"/>
       <w:r>
         <w:rPr>
           <w:rStyle w:val="CommentReference"/>
         </w:rPr>
-        <w:commentReference w:id="414"/>
+        <w:commentReference w:id="450"/>
       </w:r>
     </w:p>
     <w:p>
@@ -40903,7 +41218,7 @@
       </w:r>
     </w:p>
   </w:comment>
-  <w:comment w:id="205" w:author="Risa" w:date="2021-12-01T15:26:00Z" w:initials="RM">
+  <w:comment w:id="79" w:author="Risa" w:date="2021-12-09T17:26:00Z" w:initials="RM">
     <w:p>
       <w:pPr>
         <w:pStyle w:val="CommentText"/>
@@ -40915,14 +41230,11 @@
         <w:annotationRef/>
       </w:r>
       <w:r>
-        <w:t>Lots of changes in this model</w:t>
-      </w:r>
-      <w:r>
-        <w:t xml:space="preserve"> because of some mistakes in the original analysis (C4s were given C3 model results), change to chi subset, and differences in q0 (old C3 model used q0 = 0.25, old C4 model used q0 response curve, new model uses q0 = 0.257)</w:t>
+        <w:t>Not sure where this number comes from</w:t>
       </w:r>
     </w:p>
   </w:comment>
-  <w:comment w:id="399" w:author="Risa" w:date="2021-12-01T15:00:00Z" w:initials="RM">
+  <w:comment w:id="218" w:author="Risa" w:date="2021-12-01T15:26:00Z" w:initials="RM">
     <w:p>
       <w:pPr>
         <w:pStyle w:val="CommentText"/>
@@ -40934,11 +41246,14 @@
         <w:annotationRef/>
       </w:r>
       <w:r>
-        <w:t>Double check</w:t>
+        <w:t>Lots of changes in this model</w:t>
+      </w:r>
+      <w:r>
+        <w:t xml:space="preserve"> because of some mistakes in the original analysis (C4s were given C3 model results), change to chi subset, and differences in q0 (old C3 model used q0 = 0.25, old C4 model used q0 response curve, new model uses q0 = 0.257)</w:t>
       </w:r>
     </w:p>
   </w:comment>
-  <w:comment w:id="410" w:author="Risa" w:date="2021-12-01T15:05:00Z" w:initials="RM">
+  <w:comment w:id="435" w:author="Risa" w:date="2021-12-01T15:00:00Z" w:initials="RM">
     <w:p>
       <w:pPr>
         <w:pStyle w:val="CommentText"/>
@@ -40950,11 +41265,27 @@
         <w:annotationRef/>
       </w:r>
       <w:r>
-        <w:t>Update</w:t>
+        <w:t>Double check</w:t>
       </w:r>
     </w:p>
   </w:comment>
-  <w:comment w:id="413" w:author="Nick Smith" w:date="2021-10-07T16:05:00Z" w:initials="NGS">
+  <w:comment w:id="446" w:author="Risa" w:date="2021-12-01T15:05:00Z" w:initials="RM">
+    <w:p>
+      <w:pPr>
+        <w:pStyle w:val="CommentText"/>
+      </w:pPr>
+      <w:r>
+        <w:rPr>
+          <w:rStyle w:val="CommentReference"/>
+        </w:rPr>
+        <w:annotationRef/>
+      </w:r>
+      <w:r>
+        <w:t>Update</w:t>
+      </w:r>
+    </w:p>
+  </w:comment>
+  <w:comment w:id="449" w:author="Nick Smith" w:date="2021-10-07T16:05:00Z" w:initials="NGS">
     <w:p>
       <w:pPr>
         <w:pStyle w:val="CommentText"/>
@@ -40991,7 +41322,7 @@
       </w:pPr>
     </w:p>
   </w:comment>
-  <w:comment w:id="414" w:author="Nick Smith" w:date="2021-06-28T12:09:00Z" w:initials="NGS">
+  <w:comment w:id="450" w:author="Nick Smith" w:date="2021-06-28T12:09:00Z" w:initials="NGS">
     <w:p>
       <w:pPr>
         <w:pStyle w:val="CommentText"/>
@@ -41014,6 +41345,7 @@
 <w15:commentsEx xmlns:wpc="http://schemas.microsoft.com/office/word/2010/wordprocessingCanvas" xmlns:cx="http://schemas.microsoft.com/office/drawing/2014/chartex" xmlns:cx1="http://schemas.microsoft.com/office/drawing/2015/9/8/chartex" xmlns:cx2="http://schemas.microsoft.com/office/drawing/2015/10/21/chartex" xmlns:cx3="http://schemas.microsoft.com/office/drawing/2016/5/9/chartex" xmlns:cx4="http://schemas.microsoft.com/office/drawing/2016/5/10/chartex" xmlns:cx5="http://schemas.microsoft.com/office/drawing/2016/5/11/chartex" xmlns:cx6="http://schemas.microsoft.com/office/drawing/2016/5/12/chartex" xmlns:cx7="http://schemas.microsoft.com/office/drawing/2016/5/13/chartex" xmlns:cx8="http://schemas.microsoft.com/office/drawing/2016/5/14/chartex" xmlns:mc="http://schemas.openxmlformats.org/markup-compatibility/2006" xmlns:aink="http://schemas.microsoft.com/office/drawing/2016/ink" xmlns:am3d="http://schemas.microsoft.com/office/drawing/2017/model3d" xmlns:o="urn:schemas-microsoft-com:office:office" xmlns:r="http://schemas.openxmlformats.org/officeDocument/2006/relationships" xmlns:m="http://schemas.openxmlformats.org/officeDocument/2006/math" xmlns:v="urn:schemas-microsoft-com:vml" xmlns:wp14="http://schemas.microsoft.com/office/word/2010/wordprocessingDrawing" xmlns:wp="http://schemas.openxmlformats.org/drawingml/2006/wordprocessingDrawing" xmlns:w10="urn:schemas-microsoft-com:office:word" xmlns:w="http://schemas.openxmlformats.org/wordprocessingml/2006/main" xmlns:w14="http://schemas.microsoft.com/office/word/2010/wordml" xmlns:w15="http://schemas.microsoft.com/office/word/2012/wordml" xmlns:w16cex="http://schemas.microsoft.com/office/word/2018/wordml/cex" xmlns:w16cid="http://schemas.microsoft.com/office/word/2016/wordml/cid" xmlns:w16="http://schemas.microsoft.com/office/word/2018/wordml" xmlns:w16sdtdh="http://schemas.microsoft.com/office/word/2020/wordml/sdtdatahash" xmlns:w16se="http://schemas.microsoft.com/office/word/2015/wordml/symex" xmlns:wpg="http://schemas.microsoft.com/office/word/2010/wordprocessingGroup" xmlns:wpi="http://schemas.microsoft.com/office/word/2010/wordprocessingInk" xmlns:wne="http://schemas.microsoft.com/office/word/2006/wordml" xmlns:wps="http://schemas.microsoft.com/office/word/2010/wordprocessingShape" mc:Ignorable="w14 w15 w16se w16cid w16 w16cex w16sdtdh wp14">
   <w15:commentEx w15:paraId="6CC520E0" w15:done="0"/>
   <w15:commentEx w15:paraId="7F71F271" w15:done="0"/>
+  <w15:commentEx w15:paraId="1E09FE43" w15:done="0"/>
   <w15:commentEx w15:paraId="28C71D02" w15:done="0"/>
   <w15:commentEx w15:paraId="5C59C264" w15:done="0"/>
   <w15:commentEx w15:paraId="316E74B5" w15:done="0"/>
@@ -41026,6 +41358,7 @@
 <w16cex:commentsExtensible xmlns:wpc="http://schemas.microsoft.com/office/word/2010/wordprocessingCanvas" xmlns:cx="http://schemas.microsoft.com/office/drawing/2014/chartex" xmlns:cx1="http://schemas.microsoft.com/office/drawing/2015/9/8/chartex" xmlns:cx2="http://schemas.microsoft.com/office/drawing/2015/10/21/chartex" xmlns:cx3="http://schemas.microsoft.com/office/drawing/2016/5/9/chartex" xmlns:cx4="http://schemas.microsoft.com/office/drawing/2016/5/10/chartex" xmlns:cx5="http://schemas.microsoft.com/office/drawing/2016/5/11/chartex" xmlns:cx6="http://schemas.microsoft.com/office/drawing/2016/5/12/chartex" xmlns:cx7="http://schemas.microsoft.com/office/drawing/2016/5/13/chartex" xmlns:cx8="http://schemas.microsoft.com/office/drawing/2016/5/14/chartex" xmlns:mc="http://schemas.openxmlformats.org/markup-compatibility/2006" xmlns:aink="http://schemas.microsoft.com/office/drawing/2016/ink" xmlns:am3d="http://schemas.microsoft.com/office/drawing/2017/model3d" xmlns:o="urn:schemas-microsoft-com:office:office" xmlns:r="http://schemas.openxmlformats.org/officeDocument/2006/relationships" xmlns:m="http://schemas.openxmlformats.org/officeDocument/2006/math" xmlns:v="urn:schemas-microsoft-com:vml" xmlns:wp14="http://schemas.microsoft.com/office/word/2010/wordprocessingDrawing" xmlns:wp="http://schemas.openxmlformats.org/drawingml/2006/wordprocessingDrawing" xmlns:w10="urn:schemas-microsoft-com:office:word" xmlns:w="http://schemas.openxmlformats.org/wordprocessingml/2006/main" xmlns:w14="http://schemas.microsoft.com/office/word/2010/wordml" xmlns:w15="http://schemas.microsoft.com/office/word/2012/wordml" xmlns:w16cex="http://schemas.microsoft.com/office/word/2018/wordml/cex" xmlns:w16cid="http://schemas.microsoft.com/office/word/2016/wordml/cid" xmlns:w16="http://schemas.microsoft.com/office/word/2018/wordml" xmlns:w16sdtdh="http://schemas.microsoft.com/office/word/2020/wordml/sdtdatahash" xmlns:w16se="http://schemas.microsoft.com/office/word/2015/wordml/symex" xmlns:wpg="http://schemas.microsoft.com/office/word/2010/wordprocessingGroup" xmlns:wpi="http://schemas.microsoft.com/office/word/2010/wordprocessingInk" xmlns:wne="http://schemas.microsoft.com/office/word/2006/wordml" xmlns:wps="http://schemas.microsoft.com/office/word/2010/wordprocessingShape" mc:Ignorable="w14 w15 w16se w16cid w16 w16cex w16sdtdh wp14">
   <w16cex:commentExtensible w16cex:durableId="25520F09" w16cex:dateUtc="2021-12-01T20:11:00Z"/>
   <w16cex:commentExtensible w16cex:durableId="25520FFC" w16cex:dateUtc="2021-12-01T20:15:00Z"/>
+  <w16cex:commentExtensible w16cex:durableId="255CBAD9" w16cex:dateUtc="2021-12-09T22:26:00Z"/>
   <w16cex:commentExtensible w16cex:durableId="25521297" w16cex:dateUtc="2021-12-01T20:26:00Z"/>
   <w16cex:commentExtensible w16cex:durableId="25520C8A" w16cex:dateUtc="2021-12-01T20:00:00Z"/>
   <w16cex:commentExtensible w16cex:durableId="25520DCC" w16cex:dateUtc="2021-12-01T20:05:00Z"/>
@@ -41038,6 +41371,7 @@
 <w16cid:commentsIds xmlns:wpc="http://schemas.microsoft.com/office/word/2010/wordprocessingCanvas" xmlns:cx="http://schemas.microsoft.com/office/drawing/2014/chartex" xmlns:cx1="http://schemas.microsoft.com/office/drawing/2015/9/8/chartex" xmlns:cx2="http://schemas.microsoft.com/office/drawing/2015/10/21/chartex" xmlns:cx3="http://schemas.microsoft.com/office/drawing/2016/5/9/chartex" xmlns:cx4="http://schemas.microsoft.com/office/drawing/2016/5/10/chartex" xmlns:cx5="http://schemas.microsoft.com/office/drawing/2016/5/11/chartex" xmlns:cx6="http://schemas.microsoft.com/office/drawing/2016/5/12/chartex" xmlns:cx7="http://schemas.microsoft.com/office/drawing/2016/5/13/chartex" xmlns:cx8="http://schemas.microsoft.com/office/drawing/2016/5/14/chartex" xmlns:mc="http://schemas.openxmlformats.org/markup-compatibility/2006" xmlns:aink="http://schemas.microsoft.com/office/drawing/2016/ink" xmlns:am3d="http://schemas.microsoft.com/office/drawing/2017/model3d" xmlns:o="urn:schemas-microsoft-com:office:office" xmlns:r="http://schemas.openxmlformats.org/officeDocument/2006/relationships" xmlns:m="http://schemas.openxmlformats.org/officeDocument/2006/math" xmlns:v="urn:schemas-microsoft-com:vml" xmlns:wp14="http://schemas.microsoft.com/office/word/2010/wordprocessingDrawing" xmlns:wp="http://schemas.openxmlformats.org/drawingml/2006/wordprocessingDrawing" xmlns:w10="urn:schemas-microsoft-com:office:word" xmlns:w="http://schemas.openxmlformats.org/wordprocessingml/2006/main" xmlns:w14="http://schemas.microsoft.com/office/word/2010/wordml" xmlns:w15="http://schemas.microsoft.com/office/word/2012/wordml" xmlns:w16cex="http://schemas.microsoft.com/office/word/2018/wordml/cex" xmlns:w16cid="http://schemas.microsoft.com/office/word/2016/wordml/cid" xmlns:w16="http://schemas.microsoft.com/office/word/2018/wordml" xmlns:w16sdtdh="http://schemas.microsoft.com/office/word/2020/wordml/sdtdatahash" xmlns:w16se="http://schemas.microsoft.com/office/word/2015/wordml/symex" xmlns:wpg="http://schemas.microsoft.com/office/word/2010/wordprocessingGroup" xmlns:wpi="http://schemas.microsoft.com/office/word/2010/wordprocessingInk" xmlns:wne="http://schemas.microsoft.com/office/word/2006/wordml" xmlns:wps="http://schemas.microsoft.com/office/word/2010/wordprocessingShape" mc:Ignorable="w14 w15 w16se w16cid w16 w16cex w16sdtdh wp14">
   <w16cid:commentId w16cid:paraId="6CC520E0" w16cid:durableId="25520F09"/>
   <w16cid:commentId w16cid:paraId="7F71F271" w16cid:durableId="25520FFC"/>
+  <w16cid:commentId w16cid:paraId="1E09FE43" w16cid:durableId="255CBAD9"/>
   <w16cid:commentId w16cid:paraId="28C71D02" w16cid:durableId="25521297"/>
   <w16cid:commentId w16cid:paraId="5C59C264" w16cid:durableId="25520C8A"/>
   <w16cid:commentId w16cid:paraId="316E74B5" w16cid:durableId="25520DCC"/>

</xml_diff>